<commit_message>
se agrega plan de integracion se creo la descripcion del CU 1.
</commit_message>
<xml_diff>
--- a/Documentacion/Iteracion2/ERS.docx
+++ b/Documentacion/Iteracion2/ERS.docx
@@ -833,6 +833,180 @@
           </w:p>
         </w:tc>
       </w:tr>
+      <w:tr>
+        <w:trPr>
+          <w:cantSplit/>
+          <w:jc w:val="center"/>
+        </w:trPr>
+        <w:tc>
+          <w:tcPr>
+            <w:tcW w:w="1421" w:type="dxa"/>
+            <w:tcBorders>
+              <w:top w:val="single" w:sz="6" w:space="0" w:color="auto"/>
+              <w:left w:val="single" w:sz="6" w:space="0" w:color="auto"/>
+              <w:bottom w:val="single" w:sz="6" w:space="0" w:color="auto"/>
+              <w:right w:val="single" w:sz="6" w:space="0" w:color="auto"/>
+            </w:tcBorders>
+          </w:tcPr>
+          <w:p>
+            <w:pPr>
+              <w:spacing w:line="240" w:lineRule="auto"/>
+              <w:rPr>
+                <w:iCs/>
+                <w:sz w:val="20"/>
+              </w:rPr>
+            </w:pPr>
+          </w:p>
+        </w:tc>
+        <w:tc>
+          <w:tcPr>
+            <w:tcW w:w="1133" w:type="dxa"/>
+            <w:tcBorders>
+              <w:top w:val="single" w:sz="6" w:space="0" w:color="auto"/>
+              <w:left w:val="single" w:sz="6" w:space="0" w:color="auto"/>
+              <w:bottom w:val="single" w:sz="6" w:space="0" w:color="auto"/>
+              <w:right w:val="single" w:sz="6" w:space="0" w:color="auto"/>
+            </w:tcBorders>
+          </w:tcPr>
+          <w:p>
+            <w:pPr>
+              <w:spacing w:line="240" w:lineRule="auto"/>
+              <w:rPr>
+                <w:iCs/>
+                <w:sz w:val="20"/>
+              </w:rPr>
+            </w:pPr>
+            <w:r>
+              <w:rPr>
+                <w:iCs/>
+                <w:sz w:val="20"/>
+              </w:rPr>
+              <w:t>1.0</w:t>
+            </w:r>
+          </w:p>
+        </w:tc>
+        <w:tc>
+          <w:tcPr>
+            <w:tcW w:w="5653" w:type="dxa"/>
+            <w:tcBorders>
+              <w:top w:val="single" w:sz="6" w:space="0" w:color="auto"/>
+              <w:left w:val="single" w:sz="6" w:space="0" w:color="auto"/>
+              <w:bottom w:val="single" w:sz="6" w:space="0" w:color="auto"/>
+              <w:right w:val="single" w:sz="6" w:space="0" w:color="auto"/>
+            </w:tcBorders>
+          </w:tcPr>
+          <w:p>
+            <w:pPr>
+              <w:spacing w:line="240" w:lineRule="auto"/>
+              <w:rPr>
+                <w:iCs/>
+                <w:sz w:val="20"/>
+              </w:rPr>
+            </w:pPr>
+            <w:r>
+              <w:rPr>
+                <w:iCs/>
+                <w:sz w:val="20"/>
+              </w:rPr>
+              <w:t>Descripción de los casos de uso a implementar en la iteración 2.</w:t>
+            </w:r>
+            <w:r>
+              <w:rPr>
+                <w:iCs/>
+                <w:sz w:val="20"/>
+              </w:rPr>
+              <w:br/>
+              <w:t>Listado de requerimientos no funcionales.</w:t>
+            </w:r>
+          </w:p>
+        </w:tc>
+        <w:tc>
+          <w:tcPr>
+            <w:tcW w:w="1913" w:type="dxa"/>
+            <w:tcBorders>
+              <w:top w:val="single" w:sz="6" w:space="0" w:color="auto"/>
+              <w:left w:val="single" w:sz="6" w:space="0" w:color="auto"/>
+              <w:bottom w:val="single" w:sz="6" w:space="0" w:color="auto"/>
+              <w:right w:val="single" w:sz="6" w:space="0" w:color="auto"/>
+            </w:tcBorders>
+          </w:tcPr>
+          <w:p>
+            <w:pPr>
+              <w:spacing w:line="240" w:lineRule="auto"/>
+              <w:rPr>
+                <w:iCs/>
+                <w:sz w:val="20"/>
+              </w:rPr>
+            </w:pPr>
+            <w:r>
+              <w:rPr>
+                <w:iCs/>
+                <w:sz w:val="20"/>
+              </w:rPr>
+              <w:t xml:space="preserve">Pablo </w:t>
+            </w:r>
+            <w:proofErr w:type="spellStart"/>
+            <w:r>
+              <w:rPr>
+                <w:iCs/>
+                <w:sz w:val="20"/>
+              </w:rPr>
+              <w:t>Tissera</w:t>
+            </w:r>
+            <w:proofErr w:type="spellEnd"/>
+            <w:r>
+              <w:rPr>
+                <w:iCs/>
+                <w:sz w:val="20"/>
+              </w:rPr>
+              <w:br/>
+              <w:t>Demian Odasso</w:t>
+            </w:r>
+            <w:r>
+              <w:rPr>
+                <w:iCs/>
+                <w:sz w:val="20"/>
+              </w:rPr>
+              <w:br/>
+              <w:t xml:space="preserve">Carlos </w:t>
+            </w:r>
+            <w:proofErr w:type="spellStart"/>
+            <w:r>
+              <w:rPr>
+                <w:iCs/>
+                <w:sz w:val="20"/>
+              </w:rPr>
+              <w:t>Trepat</w:t>
+            </w:r>
+            <w:proofErr w:type="spellEnd"/>
+            <w:r>
+              <w:rPr>
+                <w:iCs/>
+                <w:sz w:val="20"/>
+              </w:rPr>
+              <w:br/>
+              <w:t xml:space="preserve">Mariano </w:t>
+            </w:r>
+            <w:proofErr w:type="spellStart"/>
+            <w:r>
+              <w:rPr>
+                <w:iCs/>
+                <w:sz w:val="20"/>
+              </w:rPr>
+              <w:t>Gava</w:t>
+            </w:r>
+            <w:proofErr w:type="spellEnd"/>
+            <w:r>
+              <w:rPr>
+                <w:iCs/>
+                <w:sz w:val="20"/>
+              </w:rPr>
+              <w:br/>
+              <w:t>Javier Brizuela</w:t>
+            </w:r>
+          </w:p>
+        </w:tc>
+      </w:tr>
     </w:tbl>
     <w:p>
       <w:pPr>
@@ -876,14 +1050,12 @@
               <w:lang w:val="es-AR"/>
             </w:rPr>
           </w:pPr>
-          <w:proofErr w:type="spellStart"/>
           <w:r>
             <w:rPr>
               <w:lang w:val="es-AR"/>
             </w:rPr>
-            <w:t>Indice</w:t>
+            <w:t>Índice</w:t>
           </w:r>
-          <w:proofErr w:type="spellEnd"/>
         </w:p>
         <w:p>
           <w:pPr>
@@ -894,7 +1066,6 @@
             <w:rPr>
               <w:rFonts w:eastAsiaTheme="minorEastAsia"/>
               <w:noProof/>
-              <w:lang w:val="en-US"/>
             </w:rPr>
           </w:pPr>
           <w:r>
@@ -10257,6 +10428,1877 @@
     </w:p>
     <w:p>
       <w:pPr>
+        <w:pStyle w:val="Heading3"/>
+        <w:numPr>
+          <w:ilvl w:val="0"/>
+          <w:numId w:val="10"/>
+        </w:numPr>
+      </w:pPr>
+      <w:r>
+        <w:t>Crear Proyecto</w:t>
+      </w:r>
+    </w:p>
+    <w:tbl>
+      <w:tblPr>
+        <w:tblStyle w:val="TableGrid"/>
+        <w:tblW w:w="9214" w:type="dxa"/>
+        <w:tblInd w:w="-34" w:type="dxa"/>
+        <w:tblLayout w:type="fixed"/>
+        <w:tblLook w:val="04A0" w:firstRow="1" w:lastRow="0" w:firstColumn="1" w:lastColumn="0" w:noHBand="0" w:noVBand="1"/>
+      </w:tblPr>
+      <w:tblGrid>
+        <w:gridCol w:w="1843"/>
+        <w:gridCol w:w="1134"/>
+        <w:gridCol w:w="6237"/>
+      </w:tblGrid>
+      <w:tr>
+        <w:tc>
+          <w:tcPr>
+            <w:tcW w:w="1843" w:type="dxa"/>
+          </w:tcPr>
+          <w:p>
+            <w:pPr>
+              <w:rPr>
+                <w:rStyle w:val="Strong"/>
+                <w:sz w:val="20"/>
+                <w:szCs w:val="20"/>
+              </w:rPr>
+            </w:pPr>
+            <w:bookmarkStart w:id="14" w:name="_Toc326233489"/>
+            <w:r>
+              <w:rPr>
+                <w:rStyle w:val="Strong"/>
+                <w:sz w:val="20"/>
+                <w:szCs w:val="20"/>
+              </w:rPr>
+              <w:t>Id</w:t>
+            </w:r>
+          </w:p>
+        </w:tc>
+        <w:tc>
+          <w:tcPr>
+            <w:tcW w:w="7371" w:type="dxa"/>
+            <w:gridSpan w:val="2"/>
+          </w:tcPr>
+          <w:p>
+            <w:pPr>
+              <w:rPr>
+                <w:sz w:val="20"/>
+                <w:szCs w:val="20"/>
+              </w:rPr>
+            </w:pPr>
+            <w:r>
+              <w:rPr>
+                <w:sz w:val="20"/>
+                <w:szCs w:val="20"/>
+              </w:rPr>
+              <w:t>1</w:t>
+            </w:r>
+          </w:p>
+        </w:tc>
+      </w:tr>
+      <w:tr>
+        <w:tc>
+          <w:tcPr>
+            <w:tcW w:w="1843" w:type="dxa"/>
+          </w:tcPr>
+          <w:p>
+            <w:pPr>
+              <w:rPr>
+                <w:rStyle w:val="Strong"/>
+                <w:sz w:val="20"/>
+                <w:szCs w:val="20"/>
+              </w:rPr>
+            </w:pPr>
+            <w:r>
+              <w:rPr>
+                <w:rStyle w:val="Strong"/>
+                <w:sz w:val="20"/>
+                <w:szCs w:val="20"/>
+              </w:rPr>
+              <w:t>Nombre</w:t>
+            </w:r>
+          </w:p>
+        </w:tc>
+        <w:tc>
+          <w:tcPr>
+            <w:tcW w:w="7371" w:type="dxa"/>
+            <w:gridSpan w:val="2"/>
+          </w:tcPr>
+          <w:p>
+            <w:pPr>
+              <w:rPr>
+                <w:sz w:val="20"/>
+                <w:szCs w:val="20"/>
+              </w:rPr>
+            </w:pPr>
+            <w:r>
+              <w:rPr>
+                <w:sz w:val="20"/>
+                <w:szCs w:val="20"/>
+              </w:rPr>
+              <w:t>Crear Proyecto</w:t>
+            </w:r>
+          </w:p>
+        </w:tc>
+      </w:tr>
+      <w:tr>
+        <w:tc>
+          <w:tcPr>
+            <w:tcW w:w="1843" w:type="dxa"/>
+          </w:tcPr>
+          <w:p>
+            <w:pPr>
+              <w:rPr>
+                <w:rStyle w:val="Strong"/>
+                <w:sz w:val="20"/>
+                <w:szCs w:val="20"/>
+              </w:rPr>
+            </w:pPr>
+            <w:r>
+              <w:rPr>
+                <w:rStyle w:val="Strong"/>
+                <w:sz w:val="20"/>
+                <w:szCs w:val="20"/>
+              </w:rPr>
+              <w:lastRenderedPageBreak/>
+              <w:t>Objetivo</w:t>
+            </w:r>
+          </w:p>
+        </w:tc>
+        <w:tc>
+          <w:tcPr>
+            <w:tcW w:w="7371" w:type="dxa"/>
+            <w:gridSpan w:val="2"/>
+          </w:tcPr>
+          <w:p>
+            <w:pPr>
+              <w:rPr>
+                <w:sz w:val="20"/>
+                <w:szCs w:val="20"/>
+              </w:rPr>
+            </w:pPr>
+            <w:r>
+              <w:rPr>
+                <w:sz w:val="20"/>
+                <w:szCs w:val="20"/>
+              </w:rPr>
+              <w:t>Crear un proyecto</w:t>
+            </w:r>
+          </w:p>
+        </w:tc>
+      </w:tr>
+      <w:tr>
+        <w:tc>
+          <w:tcPr>
+            <w:tcW w:w="1843" w:type="dxa"/>
+          </w:tcPr>
+          <w:p>
+            <w:pPr>
+              <w:rPr>
+                <w:rStyle w:val="Strong"/>
+                <w:sz w:val="20"/>
+                <w:szCs w:val="20"/>
+              </w:rPr>
+            </w:pPr>
+            <w:r>
+              <w:rPr>
+                <w:rStyle w:val="Strong"/>
+                <w:sz w:val="20"/>
+                <w:szCs w:val="20"/>
+              </w:rPr>
+              <w:t>Actor Principal</w:t>
+            </w:r>
+          </w:p>
+        </w:tc>
+        <w:tc>
+          <w:tcPr>
+            <w:tcW w:w="7371" w:type="dxa"/>
+            <w:gridSpan w:val="2"/>
+          </w:tcPr>
+          <w:p>
+            <w:pPr>
+              <w:rPr>
+                <w:sz w:val="20"/>
+                <w:szCs w:val="20"/>
+              </w:rPr>
+            </w:pPr>
+            <w:r>
+              <w:rPr>
+                <w:sz w:val="20"/>
+                <w:szCs w:val="20"/>
+              </w:rPr>
+              <w:t>Administrador de Proyectos (ADMP)</w:t>
+            </w:r>
+          </w:p>
+        </w:tc>
+      </w:tr>
+      <w:tr>
+        <w:tc>
+          <w:tcPr>
+            <w:tcW w:w="1843" w:type="dxa"/>
+          </w:tcPr>
+          <w:p>
+            <w:pPr>
+              <w:rPr>
+                <w:rStyle w:val="Strong"/>
+                <w:sz w:val="20"/>
+                <w:szCs w:val="20"/>
+              </w:rPr>
+            </w:pPr>
+            <w:r>
+              <w:rPr>
+                <w:rStyle w:val="Strong"/>
+                <w:sz w:val="20"/>
+                <w:szCs w:val="20"/>
+              </w:rPr>
+              <w:t>Actor Secundario</w:t>
+            </w:r>
+          </w:p>
+        </w:tc>
+        <w:tc>
+          <w:tcPr>
+            <w:tcW w:w="7371" w:type="dxa"/>
+            <w:gridSpan w:val="2"/>
+          </w:tcPr>
+          <w:p>
+            <w:pPr>
+              <w:rPr>
+                <w:sz w:val="20"/>
+                <w:szCs w:val="20"/>
+              </w:rPr>
+            </w:pPr>
+            <w:r>
+              <w:rPr>
+                <w:sz w:val="20"/>
+                <w:szCs w:val="20"/>
+              </w:rPr>
+              <w:t>No aplica</w:t>
+            </w:r>
+          </w:p>
+        </w:tc>
+      </w:tr>
+      <w:tr>
+        <w:tc>
+          <w:tcPr>
+            <w:tcW w:w="1843" w:type="dxa"/>
+          </w:tcPr>
+          <w:p>
+            <w:pPr>
+              <w:rPr>
+                <w:rStyle w:val="Strong"/>
+                <w:sz w:val="20"/>
+                <w:szCs w:val="20"/>
+              </w:rPr>
+            </w:pPr>
+            <w:r>
+              <w:rPr>
+                <w:rStyle w:val="Strong"/>
+                <w:sz w:val="20"/>
+                <w:szCs w:val="20"/>
+              </w:rPr>
+              <w:t>Pre Condiciones</w:t>
+            </w:r>
+          </w:p>
+        </w:tc>
+        <w:tc>
+          <w:tcPr>
+            <w:tcW w:w="7371" w:type="dxa"/>
+            <w:gridSpan w:val="2"/>
+          </w:tcPr>
+          <w:p>
+            <w:pPr>
+              <w:rPr>
+                <w:sz w:val="20"/>
+                <w:szCs w:val="20"/>
+              </w:rPr>
+            </w:pPr>
+            <w:r>
+              <w:rPr>
+                <w:sz w:val="20"/>
+                <w:szCs w:val="20"/>
+              </w:rPr>
+              <w:t>El ADMP debe estar logueado en el sistema.</w:t>
+            </w:r>
+          </w:p>
+        </w:tc>
+      </w:tr>
+      <w:tr>
+        <w:tc>
+          <w:tcPr>
+            <w:tcW w:w="1843" w:type="dxa"/>
+          </w:tcPr>
+          <w:p>
+            <w:pPr>
+              <w:rPr>
+                <w:rStyle w:val="Strong"/>
+                <w:sz w:val="20"/>
+                <w:szCs w:val="20"/>
+              </w:rPr>
+            </w:pPr>
+            <w:r>
+              <w:rPr>
+                <w:rStyle w:val="Strong"/>
+                <w:sz w:val="20"/>
+                <w:szCs w:val="20"/>
+              </w:rPr>
+              <w:t>Pos Condiciones</w:t>
+            </w:r>
+          </w:p>
+        </w:tc>
+        <w:tc>
+          <w:tcPr>
+            <w:tcW w:w="7371" w:type="dxa"/>
+            <w:gridSpan w:val="2"/>
+          </w:tcPr>
+          <w:p>
+            <w:pPr>
+              <w:rPr>
+                <w:b/>
+                <w:sz w:val="20"/>
+                <w:szCs w:val="20"/>
+              </w:rPr>
+            </w:pPr>
+            <w:r>
+              <w:rPr>
+                <w:b/>
+                <w:sz w:val="20"/>
+                <w:szCs w:val="20"/>
+              </w:rPr>
+              <w:t>Éxito:</w:t>
+            </w:r>
+          </w:p>
+          <w:p>
+            <w:pPr>
+              <w:rPr>
+                <w:sz w:val="20"/>
+                <w:szCs w:val="20"/>
+              </w:rPr>
+            </w:pPr>
+            <w:r>
+              <w:rPr>
+                <w:sz w:val="20"/>
+                <w:szCs w:val="20"/>
+              </w:rPr>
+              <w:t>Se creo un proyecto en el sistema.</w:t>
+            </w:r>
+          </w:p>
+          <w:p>
+            <w:pPr>
+              <w:rPr>
+                <w:sz w:val="20"/>
+                <w:szCs w:val="20"/>
+              </w:rPr>
+            </w:pPr>
+            <w:r>
+              <w:rPr>
+                <w:b/>
+                <w:sz w:val="20"/>
+                <w:szCs w:val="20"/>
+              </w:rPr>
+              <w:t>Fracaso:</w:t>
+            </w:r>
+            <w:r>
+              <w:rPr>
+                <w:sz w:val="20"/>
+                <w:szCs w:val="20"/>
+              </w:rPr>
+              <w:br/>
+              <w:t>No hay licitaciones vigentes para seleccionar.</w:t>
+            </w:r>
+          </w:p>
+          <w:p>
+            <w:pPr>
+              <w:rPr>
+                <w:sz w:val="20"/>
+                <w:szCs w:val="20"/>
+              </w:rPr>
+            </w:pPr>
+            <w:r>
+              <w:rPr>
+                <w:sz w:val="20"/>
+                <w:szCs w:val="20"/>
+              </w:rPr>
+              <w:t xml:space="preserve">Las </w:t>
+            </w:r>
+            <w:r>
+              <w:rPr>
+                <w:sz w:val="20"/>
+                <w:szCs w:val="20"/>
+              </w:rPr>
+              <w:t>licitaciones vigentes</w:t>
+            </w:r>
+            <w:r>
+              <w:rPr>
+                <w:sz w:val="20"/>
+                <w:szCs w:val="20"/>
+              </w:rPr>
+              <w:t xml:space="preserve"> no son las del proyecto a crear</w:t>
+            </w:r>
+            <w:r>
+              <w:rPr>
+                <w:sz w:val="20"/>
+                <w:szCs w:val="20"/>
+              </w:rPr>
+              <w:t>.</w:t>
+            </w:r>
+          </w:p>
+          <w:p>
+            <w:pPr>
+              <w:rPr>
+                <w:sz w:val="20"/>
+                <w:szCs w:val="20"/>
+              </w:rPr>
+            </w:pPr>
+            <w:r>
+              <w:rPr>
+                <w:sz w:val="20"/>
+                <w:szCs w:val="20"/>
+              </w:rPr>
+              <w:t>No se confirma la creación del proyecto</w:t>
+            </w:r>
+            <w:r>
+              <w:rPr>
+                <w:sz w:val="20"/>
+                <w:szCs w:val="20"/>
+              </w:rPr>
+              <w:t>.</w:t>
+            </w:r>
+          </w:p>
+        </w:tc>
+      </w:tr>
+      <w:tr>
+        <w:tc>
+          <w:tcPr>
+            <w:tcW w:w="9214" w:type="dxa"/>
+            <w:gridSpan w:val="3"/>
+          </w:tcPr>
+          <w:p>
+            <w:pPr>
+              <w:rPr>
+                <w:rStyle w:val="Strong"/>
+                <w:sz w:val="20"/>
+                <w:szCs w:val="20"/>
+              </w:rPr>
+            </w:pPr>
+            <w:r>
+              <w:rPr>
+                <w:rStyle w:val="Strong"/>
+                <w:sz w:val="20"/>
+                <w:szCs w:val="20"/>
+              </w:rPr>
+              <w:t>Flujo</w:t>
+            </w:r>
+          </w:p>
+        </w:tc>
+      </w:tr>
+      <w:tr>
+        <w:tc>
+          <w:tcPr>
+            <w:tcW w:w="9214" w:type="dxa"/>
+            <w:gridSpan w:val="3"/>
+          </w:tcPr>
+          <w:p>
+            <w:pPr>
+              <w:pStyle w:val="ListParagraph"/>
+              <w:numPr>
+                <w:ilvl w:val="0"/>
+                <w:numId w:val="12"/>
+              </w:numPr>
+              <w:rPr>
+                <w:sz w:val="20"/>
+                <w:szCs w:val="20"/>
+              </w:rPr>
+            </w:pPr>
+            <w:r>
+              <w:rPr>
+                <w:sz w:val="20"/>
+                <w:szCs w:val="20"/>
+              </w:rPr>
+              <w:t>El CU comienza cuando el ADMP selecciona la opción de crea</w:t>
+            </w:r>
+            <w:r>
+              <w:rPr>
+                <w:sz w:val="20"/>
+                <w:szCs w:val="20"/>
+              </w:rPr>
+              <w:t>r</w:t>
+            </w:r>
+            <w:r>
+              <w:rPr>
+                <w:sz w:val="20"/>
+                <w:szCs w:val="20"/>
+              </w:rPr>
+              <w:t xml:space="preserve"> proyecto.</w:t>
+            </w:r>
+          </w:p>
+          <w:p>
+            <w:pPr>
+              <w:pStyle w:val="ListParagraph"/>
+              <w:numPr>
+                <w:ilvl w:val="0"/>
+                <w:numId w:val="12"/>
+              </w:numPr>
+              <w:rPr>
+                <w:sz w:val="20"/>
+                <w:szCs w:val="20"/>
+              </w:rPr>
+            </w:pPr>
+            <w:r>
+              <w:rPr>
+                <w:sz w:val="20"/>
+                <w:szCs w:val="20"/>
+              </w:rPr>
+              <w:t>El SISTEMA solicita que se ingrese el objetivo del proyecto.</w:t>
+            </w:r>
+          </w:p>
+          <w:p>
+            <w:pPr>
+              <w:pStyle w:val="ListParagraph"/>
+              <w:numPr>
+                <w:ilvl w:val="0"/>
+                <w:numId w:val="12"/>
+              </w:numPr>
+              <w:rPr>
+                <w:sz w:val="20"/>
+                <w:szCs w:val="20"/>
+              </w:rPr>
+            </w:pPr>
+            <w:r>
+              <w:rPr>
+                <w:sz w:val="20"/>
+                <w:szCs w:val="20"/>
+              </w:rPr>
+              <w:t>El SISTEMA busca las licitaciones que estén vigentes y encuentra por lo menos una.</w:t>
+            </w:r>
+          </w:p>
+          <w:p>
+            <w:pPr>
+              <w:pStyle w:val="ListParagraph"/>
+              <w:numPr>
+                <w:ilvl w:val="1"/>
+                <w:numId w:val="12"/>
+              </w:numPr>
+              <w:rPr>
+                <w:sz w:val="20"/>
+                <w:szCs w:val="20"/>
+              </w:rPr>
+            </w:pPr>
+            <w:r>
+              <w:rPr>
+                <w:sz w:val="20"/>
+                <w:szCs w:val="20"/>
+              </w:rPr>
+              <w:t>El SISTEMA busca las licitaciones que estén vigentes y no encuentra ninguna.</w:t>
+            </w:r>
+          </w:p>
+          <w:p>
+            <w:pPr>
+              <w:pStyle w:val="ListParagraph"/>
+              <w:numPr>
+                <w:ilvl w:val="1"/>
+                <w:numId w:val="12"/>
+              </w:numPr>
+              <w:rPr>
+                <w:sz w:val="20"/>
+                <w:szCs w:val="20"/>
+              </w:rPr>
+            </w:pPr>
+            <w:r>
+              <w:rPr>
+                <w:sz w:val="20"/>
+                <w:szCs w:val="20"/>
+              </w:rPr>
+              <w:t>El SISTEMA informa de la situación al ADMP.</w:t>
+            </w:r>
+          </w:p>
+          <w:p>
+            <w:pPr>
+              <w:pStyle w:val="ListParagraph"/>
+              <w:numPr>
+                <w:ilvl w:val="1"/>
+                <w:numId w:val="12"/>
+              </w:numPr>
+              <w:rPr>
+                <w:sz w:val="20"/>
+                <w:szCs w:val="20"/>
+              </w:rPr>
+            </w:pPr>
+            <w:r>
+              <w:rPr>
+                <w:sz w:val="20"/>
+                <w:szCs w:val="20"/>
+              </w:rPr>
+              <w:t>Se cancela el CU.</w:t>
+            </w:r>
+          </w:p>
+          <w:p>
+            <w:pPr>
+              <w:pStyle w:val="ListParagraph"/>
+              <w:numPr>
+                <w:ilvl w:val="0"/>
+                <w:numId w:val="12"/>
+              </w:numPr>
+              <w:rPr>
+                <w:sz w:val="20"/>
+                <w:szCs w:val="20"/>
+              </w:rPr>
+            </w:pPr>
+            <w:r>
+              <w:rPr>
+                <w:sz w:val="20"/>
+                <w:szCs w:val="20"/>
+              </w:rPr>
+              <w:t>El SISTEMA solicita que se seleccione una licitación*.</w:t>
+            </w:r>
+          </w:p>
+          <w:p>
+            <w:pPr>
+              <w:pStyle w:val="ListParagraph"/>
+              <w:numPr>
+                <w:ilvl w:val="0"/>
+                <w:numId w:val="12"/>
+              </w:numPr>
+              <w:rPr>
+                <w:sz w:val="20"/>
+                <w:szCs w:val="20"/>
+              </w:rPr>
+            </w:pPr>
+            <w:r>
+              <w:rPr>
+                <w:sz w:val="20"/>
+                <w:szCs w:val="20"/>
+              </w:rPr>
+              <w:t>La licitación del proyecto esta en la lista y el ADMP la selecciona.</w:t>
+            </w:r>
+          </w:p>
+          <w:p>
+            <w:pPr>
+              <w:pStyle w:val="ListParagraph"/>
+              <w:numPr>
+                <w:ilvl w:val="1"/>
+                <w:numId w:val="12"/>
+              </w:numPr>
+              <w:rPr>
+                <w:sz w:val="20"/>
+                <w:szCs w:val="20"/>
+              </w:rPr>
+            </w:pPr>
+            <w:r>
+              <w:rPr>
+                <w:sz w:val="20"/>
+                <w:szCs w:val="20"/>
+              </w:rPr>
+              <w:t>La licitación del proyecto no esta en la lista.</w:t>
+            </w:r>
+          </w:p>
+          <w:p>
+            <w:pPr>
+              <w:pStyle w:val="ListParagraph"/>
+              <w:numPr>
+                <w:ilvl w:val="1"/>
+                <w:numId w:val="12"/>
+              </w:numPr>
+              <w:rPr>
+                <w:sz w:val="20"/>
+                <w:szCs w:val="20"/>
+              </w:rPr>
+            </w:pPr>
+            <w:r>
+              <w:rPr>
+                <w:sz w:val="20"/>
+                <w:szCs w:val="20"/>
+              </w:rPr>
+              <w:t>Se cancela el CU.</w:t>
+            </w:r>
+          </w:p>
+          <w:p>
+            <w:pPr>
+              <w:pStyle w:val="ListParagraph"/>
+              <w:numPr>
+                <w:ilvl w:val="0"/>
+                <w:numId w:val="12"/>
+              </w:numPr>
+              <w:rPr>
+                <w:sz w:val="20"/>
+                <w:szCs w:val="20"/>
+              </w:rPr>
+            </w:pPr>
+            <w:r>
+              <w:rPr>
+                <w:sz w:val="20"/>
+                <w:szCs w:val="20"/>
+              </w:rPr>
+              <w:t>El SISTEMA solicita que se ingrese el documento de póliza de caución</w:t>
+            </w:r>
+            <w:r>
+              <w:rPr>
+                <w:sz w:val="20"/>
+                <w:szCs w:val="20"/>
+              </w:rPr>
+              <w:t>*</w:t>
+            </w:r>
+            <w:r>
+              <w:rPr>
+                <w:sz w:val="20"/>
+                <w:szCs w:val="20"/>
+              </w:rPr>
+              <w:t>.</w:t>
+            </w:r>
+          </w:p>
+          <w:p>
+            <w:pPr>
+              <w:pStyle w:val="ListParagraph"/>
+              <w:numPr>
+                <w:ilvl w:val="0"/>
+                <w:numId w:val="12"/>
+              </w:numPr>
+              <w:rPr>
+                <w:sz w:val="20"/>
+                <w:szCs w:val="20"/>
+              </w:rPr>
+            </w:pPr>
+            <w:r>
+              <w:rPr>
+                <w:sz w:val="20"/>
+                <w:szCs w:val="20"/>
+              </w:rPr>
+              <w:t>El ADMP ingresa el documento de póliza de caución.</w:t>
+            </w:r>
+          </w:p>
+          <w:p>
+            <w:pPr>
+              <w:pStyle w:val="ListParagraph"/>
+              <w:numPr>
+                <w:ilvl w:val="0"/>
+                <w:numId w:val="12"/>
+              </w:numPr>
+              <w:rPr>
+                <w:sz w:val="20"/>
+                <w:szCs w:val="20"/>
+              </w:rPr>
+            </w:pPr>
+            <w:r>
+              <w:rPr>
+                <w:sz w:val="20"/>
+                <w:szCs w:val="20"/>
+              </w:rPr>
+              <w:t>El ADMP ingresa el objetivo* del proyecto.</w:t>
+            </w:r>
+          </w:p>
+          <w:p>
+            <w:pPr>
+              <w:pStyle w:val="ListParagraph"/>
+              <w:numPr>
+                <w:ilvl w:val="0"/>
+                <w:numId w:val="12"/>
+              </w:numPr>
+              <w:rPr>
+                <w:sz w:val="20"/>
+                <w:szCs w:val="20"/>
+              </w:rPr>
+            </w:pPr>
+            <w:r>
+              <w:rPr>
+                <w:sz w:val="20"/>
+                <w:szCs w:val="20"/>
+              </w:rPr>
+              <w:t>El SISTEMA solicita la confirmación de la creación.</w:t>
+            </w:r>
+          </w:p>
+          <w:p>
+            <w:pPr>
+              <w:pStyle w:val="ListParagraph"/>
+              <w:numPr>
+                <w:ilvl w:val="0"/>
+                <w:numId w:val="12"/>
+              </w:numPr>
+              <w:rPr>
+                <w:sz w:val="20"/>
+                <w:szCs w:val="20"/>
+              </w:rPr>
+            </w:pPr>
+            <w:r>
+              <w:rPr>
+                <w:sz w:val="20"/>
+                <w:szCs w:val="20"/>
+              </w:rPr>
+              <w:t>El ADMP confirma la creación.</w:t>
+            </w:r>
+          </w:p>
+          <w:p>
+            <w:pPr>
+              <w:pStyle w:val="ListParagraph"/>
+              <w:numPr>
+                <w:ilvl w:val="1"/>
+                <w:numId w:val="12"/>
+              </w:numPr>
+              <w:rPr>
+                <w:sz w:val="20"/>
+                <w:szCs w:val="20"/>
+              </w:rPr>
+            </w:pPr>
+            <w:r>
+              <w:rPr>
+                <w:sz w:val="20"/>
+                <w:szCs w:val="20"/>
+              </w:rPr>
+              <w:t>El ADMP no confirma la creación.</w:t>
+            </w:r>
+          </w:p>
+          <w:p>
+            <w:pPr>
+              <w:pStyle w:val="ListParagraph"/>
+              <w:numPr>
+                <w:ilvl w:val="1"/>
+                <w:numId w:val="12"/>
+              </w:numPr>
+              <w:rPr>
+                <w:sz w:val="20"/>
+                <w:szCs w:val="20"/>
+              </w:rPr>
+            </w:pPr>
+            <w:r>
+              <w:rPr>
+                <w:sz w:val="20"/>
+                <w:szCs w:val="20"/>
+              </w:rPr>
+              <w:t>Se cancela el CU.</w:t>
+            </w:r>
+          </w:p>
+          <w:p>
+            <w:pPr>
+              <w:pStyle w:val="ListParagraph"/>
+              <w:numPr>
+                <w:ilvl w:val="0"/>
+                <w:numId w:val="12"/>
+              </w:numPr>
+              <w:rPr>
+                <w:sz w:val="20"/>
+                <w:szCs w:val="20"/>
+              </w:rPr>
+            </w:pPr>
+            <w:r>
+              <w:rPr>
+                <w:sz w:val="20"/>
+                <w:szCs w:val="20"/>
+              </w:rPr>
+              <w:t>El SISTEMA crea un nuevo proyecto con los datos ingresados por el ADMP y le asigna un identificador único de proyecto y la fecha de alta.</w:t>
+            </w:r>
+          </w:p>
+          <w:p>
+            <w:pPr>
+              <w:pStyle w:val="ListParagraph"/>
+              <w:numPr>
+                <w:ilvl w:val="0"/>
+                <w:numId w:val="12"/>
+              </w:numPr>
+              <w:rPr>
+                <w:sz w:val="20"/>
+                <w:szCs w:val="20"/>
+              </w:rPr>
+            </w:pPr>
+            <w:r>
+              <w:rPr>
+                <w:sz w:val="20"/>
+                <w:szCs w:val="20"/>
+              </w:rPr>
+              <w:t>Fin del CU.</w:t>
+            </w:r>
+          </w:p>
+        </w:tc>
+      </w:tr>
+      <w:tr>
+        <w:tc>
+          <w:tcPr>
+            <w:tcW w:w="9214" w:type="dxa"/>
+            <w:gridSpan w:val="3"/>
+          </w:tcPr>
+          <w:p>
+            <w:pPr>
+              <w:rPr>
+                <w:rStyle w:val="Strong"/>
+                <w:sz w:val="20"/>
+                <w:szCs w:val="20"/>
+              </w:rPr>
+            </w:pPr>
+            <w:r>
+              <w:rPr>
+                <w:rStyle w:val="Strong"/>
+                <w:sz w:val="20"/>
+                <w:szCs w:val="20"/>
+              </w:rPr>
+              <w:t>Temas Pendientes</w:t>
+            </w:r>
+          </w:p>
+        </w:tc>
+      </w:tr>
+      <w:tr>
+        <w:tc>
+          <w:tcPr>
+            <w:tcW w:w="9214" w:type="dxa"/>
+            <w:gridSpan w:val="3"/>
+          </w:tcPr>
+          <w:p>
+            <w:pPr>
+              <w:rPr>
+                <w:rStyle w:val="Strong"/>
+                <w:b w:val="0"/>
+                <w:sz w:val="20"/>
+                <w:szCs w:val="20"/>
+              </w:rPr>
+            </w:pPr>
+            <w:r>
+              <w:rPr>
+                <w:rStyle w:val="Strong"/>
+                <w:b w:val="0"/>
+                <w:sz w:val="20"/>
+                <w:szCs w:val="20"/>
+              </w:rPr>
+              <w:t>Discutir si necesitamos ingresar fechas probables de inicio y fin.</w:t>
+            </w:r>
+          </w:p>
+          <w:p>
+            <w:pPr>
+              <w:rPr>
+                <w:rStyle w:val="Strong"/>
+                <w:b w:val="0"/>
+                <w:sz w:val="20"/>
+                <w:szCs w:val="20"/>
+              </w:rPr>
+            </w:pPr>
+            <w:r>
+              <w:rPr>
+                <w:rStyle w:val="Strong"/>
+                <w:b w:val="0"/>
+                <w:sz w:val="20"/>
+                <w:szCs w:val="20"/>
+              </w:rPr>
+              <w:t>Según informe preliminar la póliza de caución es por solicitud de tarea pero en el diag. de clases lo tiene el proyecto, discutir si pasos 6 y 7 van o no.</w:t>
+            </w:r>
+          </w:p>
+        </w:tc>
+      </w:tr>
+      <w:tr>
+        <w:tc>
+          <w:tcPr>
+            <w:tcW w:w="9214" w:type="dxa"/>
+            <w:gridSpan w:val="3"/>
+          </w:tcPr>
+          <w:p>
+            <w:pPr>
+              <w:rPr>
+                <w:rStyle w:val="Strong"/>
+                <w:sz w:val="20"/>
+                <w:szCs w:val="20"/>
+              </w:rPr>
+            </w:pPr>
+            <w:r>
+              <w:rPr>
+                <w:rStyle w:val="Strong"/>
+                <w:sz w:val="20"/>
+                <w:szCs w:val="20"/>
+              </w:rPr>
+              <w:t>Comentarios</w:t>
+            </w:r>
+          </w:p>
+        </w:tc>
+      </w:tr>
+      <w:tr>
+        <w:tc>
+          <w:tcPr>
+            <w:tcW w:w="9214" w:type="dxa"/>
+            <w:gridSpan w:val="3"/>
+          </w:tcPr>
+          <w:p>
+            <w:pPr>
+              <w:pStyle w:val="ListParagraph"/>
+              <w:numPr>
+                <w:ilvl w:val="0"/>
+                <w:numId w:val="11"/>
+              </w:numPr>
+              <w:rPr>
+                <w:sz w:val="20"/>
+                <w:szCs w:val="20"/>
+              </w:rPr>
+            </w:pPr>
+            <w:r>
+              <w:rPr>
+                <w:sz w:val="20"/>
+                <w:szCs w:val="20"/>
+              </w:rPr>
+              <w:t xml:space="preserve">*indica campos </w:t>
+            </w:r>
+            <w:r>
+              <w:rPr>
+                <w:sz w:val="20"/>
+                <w:szCs w:val="20"/>
+              </w:rPr>
+              <w:t>o selecciones obligatoria</w:t>
+            </w:r>
+            <w:r>
+              <w:rPr>
+                <w:sz w:val="20"/>
+                <w:szCs w:val="20"/>
+              </w:rPr>
+              <w:t>s.</w:t>
+            </w:r>
+          </w:p>
+        </w:tc>
+      </w:tr>
+      <w:tr>
+        <w:tc>
+          <w:tcPr>
+            <w:tcW w:w="2977" w:type="dxa"/>
+            <w:gridSpan w:val="2"/>
+          </w:tcPr>
+          <w:p>
+            <w:pPr>
+              <w:rPr>
+                <w:rStyle w:val="Strong"/>
+                <w:sz w:val="20"/>
+                <w:szCs w:val="20"/>
+              </w:rPr>
+            </w:pPr>
+            <w:r>
+              <w:rPr>
+                <w:rStyle w:val="Strong"/>
+                <w:sz w:val="20"/>
+                <w:szCs w:val="20"/>
+              </w:rPr>
+              <w:t>Casos de Uso donde se Incluye</w:t>
+            </w:r>
+          </w:p>
+        </w:tc>
+        <w:tc>
+          <w:tcPr>
+            <w:tcW w:w="6237" w:type="dxa"/>
+          </w:tcPr>
+          <w:p>
+            <w:pPr>
+              <w:rPr>
+                <w:sz w:val="20"/>
+                <w:szCs w:val="20"/>
+              </w:rPr>
+            </w:pPr>
+            <w:r>
+              <w:rPr>
+                <w:sz w:val="20"/>
+                <w:szCs w:val="20"/>
+              </w:rPr>
+              <w:t>Ninguno.</w:t>
+            </w:r>
+          </w:p>
+        </w:tc>
+      </w:tr>
+      <w:tr>
+        <w:tc>
+          <w:tcPr>
+            <w:tcW w:w="2977" w:type="dxa"/>
+            <w:gridSpan w:val="2"/>
+          </w:tcPr>
+          <w:p>
+            <w:pPr>
+              <w:rPr>
+                <w:rStyle w:val="Strong"/>
+                <w:sz w:val="20"/>
+                <w:szCs w:val="20"/>
+              </w:rPr>
+            </w:pPr>
+            <w:r>
+              <w:rPr>
+                <w:rStyle w:val="Strong"/>
+                <w:sz w:val="20"/>
+                <w:szCs w:val="20"/>
+              </w:rPr>
+              <w:t>Casos de Uso que Extiende</w:t>
+            </w:r>
+          </w:p>
+        </w:tc>
+        <w:tc>
+          <w:tcPr>
+            <w:tcW w:w="6237" w:type="dxa"/>
+          </w:tcPr>
+          <w:p>
+            <w:pPr>
+              <w:rPr>
+                <w:sz w:val="20"/>
+                <w:szCs w:val="20"/>
+              </w:rPr>
+            </w:pPr>
+            <w:r>
+              <w:rPr>
+                <w:sz w:val="20"/>
+                <w:szCs w:val="20"/>
+              </w:rPr>
+              <w:t>Ninguno.</w:t>
+            </w:r>
+          </w:p>
+        </w:tc>
+      </w:tr>
+      <w:tr>
+        <w:tc>
+          <w:tcPr>
+            <w:tcW w:w="9214" w:type="dxa"/>
+            <w:gridSpan w:val="3"/>
+          </w:tcPr>
+          <w:p>
+            <w:pPr>
+              <w:rPr>
+                <w:rStyle w:val="Strong"/>
+                <w:sz w:val="20"/>
+                <w:szCs w:val="20"/>
+              </w:rPr>
+            </w:pPr>
+            <w:r>
+              <w:rPr>
+                <w:rStyle w:val="Strong"/>
+                <w:sz w:val="20"/>
+                <w:szCs w:val="20"/>
+              </w:rPr>
+              <w:t>Prototipo de Interfaz</w:t>
+            </w:r>
+          </w:p>
+        </w:tc>
+      </w:tr>
+      <w:tr>
+        <w:tc>
+          <w:tcPr>
+            <w:tcW w:w="9214" w:type="dxa"/>
+            <w:gridSpan w:val="3"/>
+          </w:tcPr>
+          <w:p>
+            <w:pPr>
+              <w:rPr>
+                <w:rStyle w:val="Strong"/>
+                <w:b w:val="0"/>
+                <w:sz w:val="20"/>
+                <w:szCs w:val="20"/>
+              </w:rPr>
+            </w:pPr>
+            <w:r>
+              <w:rPr>
+                <w:rStyle w:val="Strong"/>
+                <w:b w:val="0"/>
+                <w:sz w:val="20"/>
+                <w:szCs w:val="20"/>
+              </w:rPr>
+              <w:t>&lt;Imagen del prototipo de interfaz si aplica.&gt;</w:t>
+            </w:r>
+          </w:p>
+        </w:tc>
+      </w:tr>
+      <w:tr>
+        <w:tc>
+          <w:tcPr>
+            <w:tcW w:w="2977" w:type="dxa"/>
+            <w:gridSpan w:val="2"/>
+          </w:tcPr>
+          <w:p>
+            <w:pPr>
+              <w:rPr>
+                <w:rStyle w:val="Strong"/>
+                <w:sz w:val="20"/>
+                <w:szCs w:val="20"/>
+              </w:rPr>
+            </w:pPr>
+            <w:r>
+              <w:rPr>
+                <w:rStyle w:val="Strong"/>
+                <w:sz w:val="20"/>
+                <w:szCs w:val="20"/>
+              </w:rPr>
+              <w:t>Historia Versiones</w:t>
+            </w:r>
+          </w:p>
+        </w:tc>
+        <w:tc>
+          <w:tcPr>
+            <w:tcW w:w="6237" w:type="dxa"/>
+          </w:tcPr>
+          <w:p>
+            <w:pPr>
+              <w:rPr>
+                <w:sz w:val="20"/>
+                <w:szCs w:val="20"/>
+              </w:rPr>
+            </w:pPr>
+            <w:r>
+              <w:rPr>
+                <w:sz w:val="20"/>
+                <w:szCs w:val="20"/>
+              </w:rPr>
+              <w:t>03-06-2012 -  0.1 - Demián Odasso</w:t>
+            </w:r>
+          </w:p>
+        </w:tc>
+      </w:tr>
+    </w:tbl>
+    <w:p>
+      <w:pPr>
+        <w:pStyle w:val="Heading3"/>
+        <w:numPr>
+          <w:ilvl w:val="0"/>
+          <w:numId w:val="11"/>
+        </w:numPr>
+      </w:pPr>
+      <w:r>
+        <w:t>Configurar Proyecto</w:t>
+      </w:r>
+    </w:p>
+    <w:tbl>
+      <w:tblPr>
+        <w:tblStyle w:val="TableGrid"/>
+        <w:tblW w:w="9214" w:type="dxa"/>
+        <w:tblInd w:w="-34" w:type="dxa"/>
+        <w:tblLayout w:type="fixed"/>
+        <w:tblLook w:val="04A0" w:firstRow="1" w:lastRow="0" w:firstColumn="1" w:lastColumn="0" w:noHBand="0" w:noVBand="1"/>
+      </w:tblPr>
+      <w:tblGrid>
+        <w:gridCol w:w="1843"/>
+        <w:gridCol w:w="1134"/>
+        <w:gridCol w:w="6237"/>
+      </w:tblGrid>
+      <w:tr>
+        <w:tc>
+          <w:tcPr>
+            <w:tcW w:w="1843" w:type="dxa"/>
+          </w:tcPr>
+          <w:p>
+            <w:pPr>
+              <w:rPr>
+                <w:rStyle w:val="Strong"/>
+                <w:sz w:val="20"/>
+                <w:szCs w:val="20"/>
+              </w:rPr>
+            </w:pPr>
+            <w:r>
+              <w:rPr>
+                <w:rStyle w:val="Strong"/>
+                <w:sz w:val="20"/>
+                <w:szCs w:val="20"/>
+              </w:rPr>
+              <w:t>Id</w:t>
+            </w:r>
+          </w:p>
+        </w:tc>
+        <w:tc>
+          <w:tcPr>
+            <w:tcW w:w="7371" w:type="dxa"/>
+            <w:gridSpan w:val="2"/>
+          </w:tcPr>
+          <w:p>
+            <w:pPr>
+              <w:rPr>
+                <w:sz w:val="20"/>
+                <w:szCs w:val="20"/>
+              </w:rPr>
+            </w:pPr>
+            <w:r>
+              <w:rPr>
+                <w:sz w:val="20"/>
+                <w:szCs w:val="20"/>
+              </w:rPr>
+              <w:t>2</w:t>
+            </w:r>
+          </w:p>
+        </w:tc>
+      </w:tr>
+      <w:tr>
+        <w:tc>
+          <w:tcPr>
+            <w:tcW w:w="1843" w:type="dxa"/>
+          </w:tcPr>
+          <w:p>
+            <w:pPr>
+              <w:rPr>
+                <w:rStyle w:val="Strong"/>
+                <w:sz w:val="20"/>
+                <w:szCs w:val="20"/>
+              </w:rPr>
+            </w:pPr>
+            <w:r>
+              <w:rPr>
+                <w:rStyle w:val="Strong"/>
+                <w:sz w:val="20"/>
+                <w:szCs w:val="20"/>
+              </w:rPr>
+              <w:t>Nombre</w:t>
+            </w:r>
+          </w:p>
+        </w:tc>
+        <w:tc>
+          <w:tcPr>
+            <w:tcW w:w="7371" w:type="dxa"/>
+            <w:gridSpan w:val="2"/>
+          </w:tcPr>
+          <w:p>
+            <w:pPr>
+              <w:rPr>
+                <w:sz w:val="20"/>
+                <w:szCs w:val="20"/>
+              </w:rPr>
+            </w:pPr>
+            <w:r>
+              <w:rPr>
+                <w:sz w:val="20"/>
+                <w:szCs w:val="20"/>
+              </w:rPr>
+              <w:t>Configurar Proyecto</w:t>
+            </w:r>
+          </w:p>
+        </w:tc>
+      </w:tr>
+      <w:tr>
+        <w:tc>
+          <w:tcPr>
+            <w:tcW w:w="1843" w:type="dxa"/>
+          </w:tcPr>
+          <w:p>
+            <w:pPr>
+              <w:rPr>
+                <w:rStyle w:val="Strong"/>
+                <w:sz w:val="20"/>
+                <w:szCs w:val="20"/>
+              </w:rPr>
+            </w:pPr>
+            <w:r>
+              <w:rPr>
+                <w:rStyle w:val="Strong"/>
+                <w:sz w:val="20"/>
+                <w:szCs w:val="20"/>
+              </w:rPr>
+              <w:t>Objetivo</w:t>
+            </w:r>
+          </w:p>
+        </w:tc>
+        <w:tc>
+          <w:tcPr>
+            <w:tcW w:w="7371" w:type="dxa"/>
+            <w:gridSpan w:val="2"/>
+          </w:tcPr>
+          <w:p>
+            <w:pPr>
+              <w:rPr>
+                <w:sz w:val="20"/>
+                <w:szCs w:val="20"/>
+              </w:rPr>
+            </w:pPr>
+            <w:r>
+              <w:rPr>
+                <w:sz w:val="20"/>
+                <w:szCs w:val="20"/>
+              </w:rPr>
+              <w:t>Configura un proyecto habilitando los ítems particulares para un cliente.</w:t>
+            </w:r>
+          </w:p>
+        </w:tc>
+      </w:tr>
+      <w:tr>
+        <w:tc>
+          <w:tcPr>
+            <w:tcW w:w="1843" w:type="dxa"/>
+          </w:tcPr>
+          <w:p>
+            <w:pPr>
+              <w:rPr>
+                <w:rStyle w:val="Strong"/>
+                <w:sz w:val="20"/>
+                <w:szCs w:val="20"/>
+              </w:rPr>
+            </w:pPr>
+            <w:r>
+              <w:rPr>
+                <w:rStyle w:val="Strong"/>
+                <w:sz w:val="20"/>
+                <w:szCs w:val="20"/>
+              </w:rPr>
+              <w:t>Actor Principal</w:t>
+            </w:r>
+          </w:p>
+        </w:tc>
+        <w:tc>
+          <w:tcPr>
+            <w:tcW w:w="7371" w:type="dxa"/>
+            <w:gridSpan w:val="2"/>
+          </w:tcPr>
+          <w:p>
+            <w:pPr>
+              <w:rPr>
+                <w:sz w:val="20"/>
+                <w:szCs w:val="20"/>
+              </w:rPr>
+            </w:pPr>
+            <w:r>
+              <w:rPr>
+                <w:sz w:val="20"/>
+                <w:szCs w:val="20"/>
+              </w:rPr>
+              <w:t>Administrador de Proyectos (ADMP)</w:t>
+            </w:r>
+          </w:p>
+        </w:tc>
+      </w:tr>
+      <w:tr>
+        <w:tc>
+          <w:tcPr>
+            <w:tcW w:w="1843" w:type="dxa"/>
+          </w:tcPr>
+          <w:p>
+            <w:pPr>
+              <w:rPr>
+                <w:rStyle w:val="Strong"/>
+                <w:sz w:val="20"/>
+                <w:szCs w:val="20"/>
+              </w:rPr>
+            </w:pPr>
+            <w:r>
+              <w:rPr>
+                <w:rStyle w:val="Strong"/>
+                <w:sz w:val="20"/>
+                <w:szCs w:val="20"/>
+              </w:rPr>
+              <w:t>Actor Secundario</w:t>
+            </w:r>
+          </w:p>
+        </w:tc>
+        <w:tc>
+          <w:tcPr>
+            <w:tcW w:w="7371" w:type="dxa"/>
+            <w:gridSpan w:val="2"/>
+          </w:tcPr>
+          <w:p>
+            <w:pPr>
+              <w:rPr>
+                <w:sz w:val="20"/>
+                <w:szCs w:val="20"/>
+              </w:rPr>
+            </w:pPr>
+            <w:r>
+              <w:rPr>
+                <w:sz w:val="20"/>
+                <w:szCs w:val="20"/>
+              </w:rPr>
+              <w:t>No aplica</w:t>
+            </w:r>
+          </w:p>
+        </w:tc>
+      </w:tr>
+      <w:tr>
+        <w:tc>
+          <w:tcPr>
+            <w:tcW w:w="1843" w:type="dxa"/>
+          </w:tcPr>
+          <w:p>
+            <w:pPr>
+              <w:rPr>
+                <w:rStyle w:val="Strong"/>
+                <w:sz w:val="20"/>
+                <w:szCs w:val="20"/>
+              </w:rPr>
+            </w:pPr>
+            <w:r>
+              <w:rPr>
+                <w:rStyle w:val="Strong"/>
+                <w:sz w:val="20"/>
+                <w:szCs w:val="20"/>
+              </w:rPr>
+              <w:t>Pre Condiciones</w:t>
+            </w:r>
+          </w:p>
+        </w:tc>
+        <w:tc>
+          <w:tcPr>
+            <w:tcW w:w="7371" w:type="dxa"/>
+            <w:gridSpan w:val="2"/>
+          </w:tcPr>
+          <w:p>
+            <w:pPr>
+              <w:rPr>
+                <w:sz w:val="20"/>
+                <w:szCs w:val="20"/>
+              </w:rPr>
+            </w:pPr>
+            <w:r>
+              <w:rPr>
+                <w:sz w:val="20"/>
+                <w:szCs w:val="20"/>
+              </w:rPr>
+              <w:t>El ADMP debe estar logueado en el sistema.</w:t>
+            </w:r>
+          </w:p>
+        </w:tc>
+      </w:tr>
+      <w:tr>
+        <w:tc>
+          <w:tcPr>
+            <w:tcW w:w="1843" w:type="dxa"/>
+          </w:tcPr>
+          <w:p>
+            <w:pPr>
+              <w:rPr>
+                <w:rStyle w:val="Strong"/>
+                <w:sz w:val="20"/>
+                <w:szCs w:val="20"/>
+              </w:rPr>
+            </w:pPr>
+            <w:proofErr w:type="spellStart"/>
+            <w:r>
+              <w:rPr>
+                <w:rStyle w:val="Strong"/>
+                <w:sz w:val="20"/>
+                <w:szCs w:val="20"/>
+              </w:rPr>
+              <w:t>Pos</w:t>
+            </w:r>
+            <w:proofErr w:type="spellEnd"/>
+            <w:r>
+              <w:rPr>
+                <w:rStyle w:val="Strong"/>
+                <w:sz w:val="20"/>
+                <w:szCs w:val="20"/>
+              </w:rPr>
+              <w:t xml:space="preserve"> Condiciones</w:t>
+            </w:r>
+          </w:p>
+        </w:tc>
+        <w:tc>
+          <w:tcPr>
+            <w:tcW w:w="7371" w:type="dxa"/>
+            <w:gridSpan w:val="2"/>
+          </w:tcPr>
+          <w:p>
+            <w:pPr>
+              <w:rPr>
+                <w:b/>
+                <w:sz w:val="20"/>
+                <w:szCs w:val="20"/>
+              </w:rPr>
+            </w:pPr>
+            <w:r>
+              <w:rPr>
+                <w:b/>
+                <w:sz w:val="20"/>
+                <w:szCs w:val="20"/>
+              </w:rPr>
+              <w:t>Éxito:</w:t>
+            </w:r>
+          </w:p>
+          <w:p>
+            <w:pPr>
+              <w:rPr>
+                <w:sz w:val="20"/>
+                <w:szCs w:val="20"/>
+              </w:rPr>
+            </w:pPr>
+            <w:r>
+              <w:rPr>
+                <w:b/>
+                <w:sz w:val="20"/>
+                <w:szCs w:val="20"/>
+              </w:rPr>
+              <w:lastRenderedPageBreak/>
+              <w:t>Fracaso:</w:t>
+            </w:r>
+            <w:r>
+              <w:rPr>
+                <w:sz w:val="20"/>
+                <w:szCs w:val="20"/>
+              </w:rPr>
+              <w:br/>
+            </w:r>
+            <w:bookmarkStart w:id="15" w:name="_GoBack"/>
+            <w:bookmarkEnd w:id="15"/>
+          </w:p>
+        </w:tc>
+      </w:tr>
+      <w:tr>
+        <w:tc>
+          <w:tcPr>
+            <w:tcW w:w="9214" w:type="dxa"/>
+            <w:gridSpan w:val="3"/>
+          </w:tcPr>
+          <w:p>
+            <w:pPr>
+              <w:rPr>
+                <w:rStyle w:val="Strong"/>
+                <w:sz w:val="20"/>
+                <w:szCs w:val="20"/>
+              </w:rPr>
+            </w:pPr>
+            <w:r>
+              <w:rPr>
+                <w:rStyle w:val="Strong"/>
+                <w:sz w:val="20"/>
+                <w:szCs w:val="20"/>
+              </w:rPr>
+              <w:lastRenderedPageBreak/>
+              <w:t>Flujo</w:t>
+            </w:r>
+          </w:p>
+        </w:tc>
+      </w:tr>
+      <w:tr>
+        <w:tc>
+          <w:tcPr>
+            <w:tcW w:w="9214" w:type="dxa"/>
+            <w:gridSpan w:val="3"/>
+          </w:tcPr>
+          <w:p>
+            <w:pPr>
+              <w:rPr>
+                <w:sz w:val="20"/>
+                <w:szCs w:val="20"/>
+              </w:rPr>
+            </w:pPr>
+          </w:p>
+        </w:tc>
+      </w:tr>
+      <w:tr>
+        <w:tc>
+          <w:tcPr>
+            <w:tcW w:w="9214" w:type="dxa"/>
+            <w:gridSpan w:val="3"/>
+          </w:tcPr>
+          <w:p>
+            <w:pPr>
+              <w:rPr>
+                <w:rStyle w:val="Strong"/>
+                <w:sz w:val="20"/>
+                <w:szCs w:val="20"/>
+              </w:rPr>
+            </w:pPr>
+            <w:r>
+              <w:rPr>
+                <w:rStyle w:val="Strong"/>
+                <w:sz w:val="20"/>
+                <w:szCs w:val="20"/>
+              </w:rPr>
+              <w:t>Temas Pendientes</w:t>
+            </w:r>
+          </w:p>
+        </w:tc>
+      </w:tr>
+      <w:tr>
+        <w:tc>
+          <w:tcPr>
+            <w:tcW w:w="9214" w:type="dxa"/>
+            <w:gridSpan w:val="3"/>
+          </w:tcPr>
+          <w:p>
+            <w:pPr>
+              <w:rPr>
+                <w:rStyle w:val="Strong"/>
+                <w:sz w:val="20"/>
+                <w:szCs w:val="20"/>
+              </w:rPr>
+            </w:pPr>
+            <w:r>
+              <w:rPr>
+                <w:rStyle w:val="Strong"/>
+                <w:sz w:val="20"/>
+                <w:szCs w:val="20"/>
+              </w:rPr>
+              <w:t>Comentarios</w:t>
+            </w:r>
+          </w:p>
+        </w:tc>
+      </w:tr>
+      <w:tr>
+        <w:tc>
+          <w:tcPr>
+            <w:tcW w:w="9214" w:type="dxa"/>
+            <w:gridSpan w:val="3"/>
+          </w:tcPr>
+          <w:p>
+            <w:pPr>
+              <w:rPr>
+                <w:sz w:val="20"/>
+                <w:szCs w:val="20"/>
+              </w:rPr>
+            </w:pPr>
+          </w:p>
+        </w:tc>
+      </w:tr>
+      <w:tr>
+        <w:tc>
+          <w:tcPr>
+            <w:tcW w:w="2977" w:type="dxa"/>
+            <w:gridSpan w:val="2"/>
+          </w:tcPr>
+          <w:p>
+            <w:pPr>
+              <w:rPr>
+                <w:rStyle w:val="Strong"/>
+                <w:sz w:val="20"/>
+                <w:szCs w:val="20"/>
+              </w:rPr>
+            </w:pPr>
+            <w:r>
+              <w:rPr>
+                <w:rStyle w:val="Strong"/>
+                <w:sz w:val="20"/>
+                <w:szCs w:val="20"/>
+              </w:rPr>
+              <w:t>Casos de Uso donde se Incluye</w:t>
+            </w:r>
+          </w:p>
+        </w:tc>
+        <w:tc>
+          <w:tcPr>
+            <w:tcW w:w="6237" w:type="dxa"/>
+          </w:tcPr>
+          <w:p>
+            <w:pPr>
+              <w:rPr>
+                <w:sz w:val="20"/>
+                <w:szCs w:val="20"/>
+              </w:rPr>
+            </w:pPr>
+          </w:p>
+        </w:tc>
+      </w:tr>
+      <w:tr>
+        <w:tc>
+          <w:tcPr>
+            <w:tcW w:w="2977" w:type="dxa"/>
+            <w:gridSpan w:val="2"/>
+          </w:tcPr>
+          <w:p>
+            <w:pPr>
+              <w:rPr>
+                <w:rStyle w:val="Strong"/>
+                <w:sz w:val="20"/>
+                <w:szCs w:val="20"/>
+              </w:rPr>
+            </w:pPr>
+            <w:r>
+              <w:rPr>
+                <w:rStyle w:val="Strong"/>
+                <w:sz w:val="20"/>
+                <w:szCs w:val="20"/>
+              </w:rPr>
+              <w:t>Casos de Uso que Extiende</w:t>
+            </w:r>
+          </w:p>
+        </w:tc>
+        <w:tc>
+          <w:tcPr>
+            <w:tcW w:w="6237" w:type="dxa"/>
+          </w:tcPr>
+          <w:p>
+            <w:pPr>
+              <w:rPr>
+                <w:sz w:val="20"/>
+                <w:szCs w:val="20"/>
+              </w:rPr>
+            </w:pPr>
+          </w:p>
+        </w:tc>
+      </w:tr>
+      <w:tr>
+        <w:tc>
+          <w:tcPr>
+            <w:tcW w:w="9214" w:type="dxa"/>
+            <w:gridSpan w:val="3"/>
+          </w:tcPr>
+          <w:p>
+            <w:pPr>
+              <w:rPr>
+                <w:rStyle w:val="Strong"/>
+                <w:sz w:val="20"/>
+                <w:szCs w:val="20"/>
+              </w:rPr>
+            </w:pPr>
+            <w:r>
+              <w:rPr>
+                <w:rStyle w:val="Strong"/>
+                <w:sz w:val="20"/>
+                <w:szCs w:val="20"/>
+              </w:rPr>
+              <w:t>Prototipo de Interfaz</w:t>
+            </w:r>
+          </w:p>
+        </w:tc>
+      </w:tr>
+      <w:tr>
+        <w:tc>
+          <w:tcPr>
+            <w:tcW w:w="9214" w:type="dxa"/>
+            <w:gridSpan w:val="3"/>
+          </w:tcPr>
+          <w:p>
+            <w:pPr>
+              <w:rPr>
+                <w:rStyle w:val="Strong"/>
+                <w:b w:val="0"/>
+                <w:sz w:val="20"/>
+                <w:szCs w:val="20"/>
+              </w:rPr>
+            </w:pPr>
+            <w:r>
+              <w:rPr>
+                <w:rStyle w:val="Strong"/>
+                <w:b w:val="0"/>
+                <w:sz w:val="20"/>
+                <w:szCs w:val="20"/>
+              </w:rPr>
+              <w:t>&lt;Imagen del prototipo de interfaz si aplica.&gt;</w:t>
+            </w:r>
+          </w:p>
+        </w:tc>
+      </w:tr>
+      <w:tr>
+        <w:tc>
+          <w:tcPr>
+            <w:tcW w:w="2977" w:type="dxa"/>
+            <w:gridSpan w:val="2"/>
+          </w:tcPr>
+          <w:p>
+            <w:pPr>
+              <w:rPr>
+                <w:rStyle w:val="Strong"/>
+                <w:sz w:val="20"/>
+                <w:szCs w:val="20"/>
+              </w:rPr>
+            </w:pPr>
+            <w:r>
+              <w:rPr>
+                <w:rStyle w:val="Strong"/>
+                <w:sz w:val="20"/>
+                <w:szCs w:val="20"/>
+              </w:rPr>
+              <w:t>Historia Versiones</w:t>
+            </w:r>
+          </w:p>
+        </w:tc>
+        <w:tc>
+          <w:tcPr>
+            <w:tcW w:w="6237" w:type="dxa"/>
+          </w:tcPr>
+          <w:p>
+            <w:pPr>
+              <w:rPr>
+                <w:sz w:val="20"/>
+                <w:szCs w:val="20"/>
+              </w:rPr>
+            </w:pPr>
+          </w:p>
+        </w:tc>
+      </w:tr>
+    </w:tbl>
+    <w:p/>
+    <w:p>
+      <w:pPr>
+        <w:pStyle w:val="Heading1"/>
+      </w:pPr>
+      <w:r>
+        <w:t>Requerimientos no funcionales</w:t>
+      </w:r>
+      <w:bookmarkEnd w:id="14"/>
+    </w:p>
+    <w:p>
+      <w:pPr>
         <w:rPr>
           <w:sz w:val="20"/>
           <w:szCs w:val="20"/>
@@ -10269,34 +12311,6 @@
         </w:rPr>
         <w:t>No aplica para esta presentación.</w:t>
       </w:r>
-    </w:p>
-    <w:p>
-      <w:pPr>
-        <w:pStyle w:val="Heading1"/>
-      </w:pPr>
-      <w:bookmarkStart w:id="14" w:name="_Toc326233489"/>
-      <w:r>
-        <w:lastRenderedPageBreak/>
-        <w:t>Requerimientos no funcionales</w:t>
-      </w:r>
-      <w:bookmarkEnd w:id="14"/>
-    </w:p>
-    <w:p>
-      <w:pPr>
-        <w:rPr>
-          <w:sz w:val="20"/>
-          <w:szCs w:val="20"/>
-        </w:rPr>
-      </w:pPr>
-      <w:r>
-        <w:rPr>
-          <w:sz w:val="20"/>
-          <w:szCs w:val="20"/>
-        </w:rPr>
-        <w:t>No aplica para esta presentación.</w:t>
-      </w:r>
-      <w:bookmarkStart w:id="15" w:name="_GoBack"/>
-      <w:bookmarkEnd w:id="15"/>
     </w:p>
     <w:sectPr>
       <w:pgSz w:w="12240" w:h="15840"/>
@@ -10381,7 +12395,6 @@
               <w:docPartUnique/>
             </w:docPartObj>
           </w:sdtPr>
-          <w:sdtEndPr/>
           <w:sdtContent>
             <w:p>
               <w:pPr>
@@ -10431,7 +12444,7 @@
                   <w:bCs/>
                   <w:noProof/>
                 </w:rPr>
-                <w:t>7</w:t>
+                <w:t>8</w:t>
               </w:r>
               <w:r>
                 <w:rPr>
@@ -10476,7 +12489,7 @@
                   <w:bCs/>
                   <w:noProof/>
                 </w:rPr>
-                <w:t>9</w:t>
+                <w:t>10</w:t>
               </w:r>
               <w:r>
                 <w:rPr>
@@ -10617,7 +12630,21 @@
               <w:sz w:val="20"/>
               <w:szCs w:val="20"/>
             </w:rPr>
-            <w:t>Versión 0.1</w:t>
+            <w:t xml:space="preserve">Versión </w:t>
+          </w:r>
+          <w:r>
+            <w:rPr>
+              <w:sz w:val="20"/>
+              <w:szCs w:val="20"/>
+            </w:rPr>
+            <w:t>1</w:t>
+          </w:r>
+          <w:r>
+            <w:rPr>
+              <w:sz w:val="20"/>
+              <w:szCs w:val="20"/>
+            </w:rPr>
+            <w:t>.0</w:t>
           </w:r>
         </w:p>
       </w:tc>
@@ -10973,6 +13000,95 @@
     </w:lvl>
   </w:abstractNum>
   <w:abstractNum w:abstractNumId="3">
+    <w:nsid w:val="32897A4C"/>
+    <w:multiLevelType w:val="hybridMultilevel"/>
+    <w:tmpl w:val="C7C43776"/>
+    <w:lvl w:ilvl="0" w:tplc="0409000F">
+      <w:start w:val="1"/>
+      <w:numFmt w:val="decimal"/>
+      <w:lvlText w:val="%1."/>
+      <w:lvlJc w:val="left"/>
+      <w:pPr>
+        <w:ind w:left="720" w:hanging="360"/>
+      </w:pPr>
+      <w:rPr>
+        <w:rFonts w:hint="default"/>
+      </w:rPr>
+    </w:lvl>
+    <w:lvl w:ilvl="1" w:tplc="04090019" w:tentative="1">
+      <w:start w:val="1"/>
+      <w:numFmt w:val="lowerLetter"/>
+      <w:lvlText w:val="%2."/>
+      <w:lvlJc w:val="left"/>
+      <w:pPr>
+        <w:ind w:left="1440" w:hanging="360"/>
+      </w:pPr>
+    </w:lvl>
+    <w:lvl w:ilvl="2" w:tplc="0409001B" w:tentative="1">
+      <w:start w:val="1"/>
+      <w:numFmt w:val="lowerRoman"/>
+      <w:lvlText w:val="%3."/>
+      <w:lvlJc w:val="right"/>
+      <w:pPr>
+        <w:ind w:left="2160" w:hanging="180"/>
+      </w:pPr>
+    </w:lvl>
+    <w:lvl w:ilvl="3" w:tplc="0409000F" w:tentative="1">
+      <w:start w:val="1"/>
+      <w:numFmt w:val="decimal"/>
+      <w:lvlText w:val="%4."/>
+      <w:lvlJc w:val="left"/>
+      <w:pPr>
+        <w:ind w:left="2880" w:hanging="360"/>
+      </w:pPr>
+    </w:lvl>
+    <w:lvl w:ilvl="4" w:tplc="04090019" w:tentative="1">
+      <w:start w:val="1"/>
+      <w:numFmt w:val="lowerLetter"/>
+      <w:lvlText w:val="%5."/>
+      <w:lvlJc w:val="left"/>
+      <w:pPr>
+        <w:ind w:left="3600" w:hanging="360"/>
+      </w:pPr>
+    </w:lvl>
+    <w:lvl w:ilvl="5" w:tplc="0409001B" w:tentative="1">
+      <w:start w:val="1"/>
+      <w:numFmt w:val="lowerRoman"/>
+      <w:lvlText w:val="%6."/>
+      <w:lvlJc w:val="right"/>
+      <w:pPr>
+        <w:ind w:left="4320" w:hanging="180"/>
+      </w:pPr>
+    </w:lvl>
+    <w:lvl w:ilvl="6" w:tplc="0409000F" w:tentative="1">
+      <w:start w:val="1"/>
+      <w:numFmt w:val="decimal"/>
+      <w:lvlText w:val="%7."/>
+      <w:lvlJc w:val="left"/>
+      <w:pPr>
+        <w:ind w:left="5040" w:hanging="360"/>
+      </w:pPr>
+    </w:lvl>
+    <w:lvl w:ilvl="7" w:tplc="04090019" w:tentative="1">
+      <w:start w:val="1"/>
+      <w:numFmt w:val="lowerLetter"/>
+      <w:lvlText w:val="%8."/>
+      <w:lvlJc w:val="left"/>
+      <w:pPr>
+        <w:ind w:left="5760" w:hanging="360"/>
+      </w:pPr>
+    </w:lvl>
+    <w:lvl w:ilvl="8" w:tplc="0409001B" w:tentative="1">
+      <w:start w:val="1"/>
+      <w:numFmt w:val="lowerRoman"/>
+      <w:lvlText w:val="%9."/>
+      <w:lvlJc w:val="right"/>
+      <w:pPr>
+        <w:ind w:left="6480" w:hanging="180"/>
+      </w:pPr>
+    </w:lvl>
+  </w:abstractNum>
+  <w:abstractNum w:abstractNumId="4">
     <w:nsid w:val="374B7A2C"/>
     <w:multiLevelType w:val="hybridMultilevel"/>
     <w:tmpl w:val="9A1A5B98"/>
@@ -11085,7 +13201,7 @@
       </w:rPr>
     </w:lvl>
   </w:abstractNum>
-  <w:abstractNum w:abstractNumId="4">
+  <w:abstractNum w:abstractNumId="5">
     <w:nsid w:val="44133DB2"/>
     <w:multiLevelType w:val="hybridMultilevel"/>
     <w:tmpl w:val="2A58E7F0"/>
@@ -11198,7 +13314,185 @@
       </w:rPr>
     </w:lvl>
   </w:abstractNum>
-  <w:abstractNum w:abstractNumId="5">
+  <w:abstractNum w:abstractNumId="6">
+    <w:nsid w:val="4EF00173"/>
+    <w:multiLevelType w:val="hybridMultilevel"/>
+    <w:tmpl w:val="CC0C65C2"/>
+    <w:lvl w:ilvl="0" w:tplc="0409000F">
+      <w:start w:val="1"/>
+      <w:numFmt w:val="decimal"/>
+      <w:lvlText w:val="%1."/>
+      <w:lvlJc w:val="left"/>
+      <w:pPr>
+        <w:ind w:left="720" w:hanging="360"/>
+      </w:pPr>
+      <w:rPr>
+        <w:rFonts w:hint="default"/>
+      </w:rPr>
+    </w:lvl>
+    <w:lvl w:ilvl="1" w:tplc="04090019" w:tentative="1">
+      <w:start w:val="1"/>
+      <w:numFmt w:val="lowerLetter"/>
+      <w:lvlText w:val="%2."/>
+      <w:lvlJc w:val="left"/>
+      <w:pPr>
+        <w:ind w:left="1440" w:hanging="360"/>
+      </w:pPr>
+    </w:lvl>
+    <w:lvl w:ilvl="2" w:tplc="0409001B" w:tentative="1">
+      <w:start w:val="1"/>
+      <w:numFmt w:val="lowerRoman"/>
+      <w:lvlText w:val="%3."/>
+      <w:lvlJc w:val="right"/>
+      <w:pPr>
+        <w:ind w:left="2160" w:hanging="180"/>
+      </w:pPr>
+    </w:lvl>
+    <w:lvl w:ilvl="3" w:tplc="0409000F" w:tentative="1">
+      <w:start w:val="1"/>
+      <w:numFmt w:val="decimal"/>
+      <w:lvlText w:val="%4."/>
+      <w:lvlJc w:val="left"/>
+      <w:pPr>
+        <w:ind w:left="2880" w:hanging="360"/>
+      </w:pPr>
+    </w:lvl>
+    <w:lvl w:ilvl="4" w:tplc="04090019" w:tentative="1">
+      <w:start w:val="1"/>
+      <w:numFmt w:val="lowerLetter"/>
+      <w:lvlText w:val="%5."/>
+      <w:lvlJc w:val="left"/>
+      <w:pPr>
+        <w:ind w:left="3600" w:hanging="360"/>
+      </w:pPr>
+    </w:lvl>
+    <w:lvl w:ilvl="5" w:tplc="0409001B" w:tentative="1">
+      <w:start w:val="1"/>
+      <w:numFmt w:val="lowerRoman"/>
+      <w:lvlText w:val="%6."/>
+      <w:lvlJc w:val="right"/>
+      <w:pPr>
+        <w:ind w:left="4320" w:hanging="180"/>
+      </w:pPr>
+    </w:lvl>
+    <w:lvl w:ilvl="6" w:tplc="0409000F" w:tentative="1">
+      <w:start w:val="1"/>
+      <w:numFmt w:val="decimal"/>
+      <w:lvlText w:val="%7."/>
+      <w:lvlJc w:val="left"/>
+      <w:pPr>
+        <w:ind w:left="5040" w:hanging="360"/>
+      </w:pPr>
+    </w:lvl>
+    <w:lvl w:ilvl="7" w:tplc="04090019" w:tentative="1">
+      <w:start w:val="1"/>
+      <w:numFmt w:val="lowerLetter"/>
+      <w:lvlText w:val="%8."/>
+      <w:lvlJc w:val="left"/>
+      <w:pPr>
+        <w:ind w:left="5760" w:hanging="360"/>
+      </w:pPr>
+    </w:lvl>
+    <w:lvl w:ilvl="8" w:tplc="0409001B" w:tentative="1">
+      <w:start w:val="1"/>
+      <w:numFmt w:val="lowerRoman"/>
+      <w:lvlText w:val="%9."/>
+      <w:lvlJc w:val="right"/>
+      <w:pPr>
+        <w:ind w:left="6480" w:hanging="180"/>
+      </w:pPr>
+    </w:lvl>
+  </w:abstractNum>
+  <w:abstractNum w:abstractNumId="7">
+    <w:nsid w:val="6361551F"/>
+    <w:multiLevelType w:val="hybridMultilevel"/>
+    <w:tmpl w:val="53EE5290"/>
+    <w:lvl w:ilvl="0" w:tplc="0409000F">
+      <w:start w:val="1"/>
+      <w:numFmt w:val="decimal"/>
+      <w:lvlText w:val="%1."/>
+      <w:lvlJc w:val="left"/>
+      <w:pPr>
+        <w:ind w:left="720" w:hanging="360"/>
+      </w:pPr>
+      <w:rPr>
+        <w:rFonts w:hint="default"/>
+      </w:rPr>
+    </w:lvl>
+    <w:lvl w:ilvl="1" w:tplc="04090019">
+      <w:start w:val="1"/>
+      <w:numFmt w:val="lowerLetter"/>
+      <w:lvlText w:val="%2."/>
+      <w:lvlJc w:val="left"/>
+      <w:pPr>
+        <w:ind w:left="1440" w:hanging="360"/>
+      </w:pPr>
+    </w:lvl>
+    <w:lvl w:ilvl="2" w:tplc="0409001B" w:tentative="1">
+      <w:start w:val="1"/>
+      <w:numFmt w:val="lowerRoman"/>
+      <w:lvlText w:val="%3."/>
+      <w:lvlJc w:val="right"/>
+      <w:pPr>
+        <w:ind w:left="2160" w:hanging="180"/>
+      </w:pPr>
+    </w:lvl>
+    <w:lvl w:ilvl="3" w:tplc="0409000F" w:tentative="1">
+      <w:start w:val="1"/>
+      <w:numFmt w:val="decimal"/>
+      <w:lvlText w:val="%4."/>
+      <w:lvlJc w:val="left"/>
+      <w:pPr>
+        <w:ind w:left="2880" w:hanging="360"/>
+      </w:pPr>
+    </w:lvl>
+    <w:lvl w:ilvl="4" w:tplc="04090019" w:tentative="1">
+      <w:start w:val="1"/>
+      <w:numFmt w:val="lowerLetter"/>
+      <w:lvlText w:val="%5."/>
+      <w:lvlJc w:val="left"/>
+      <w:pPr>
+        <w:ind w:left="3600" w:hanging="360"/>
+      </w:pPr>
+    </w:lvl>
+    <w:lvl w:ilvl="5" w:tplc="0409001B" w:tentative="1">
+      <w:start w:val="1"/>
+      <w:numFmt w:val="lowerRoman"/>
+      <w:lvlText w:val="%6."/>
+      <w:lvlJc w:val="right"/>
+      <w:pPr>
+        <w:ind w:left="4320" w:hanging="180"/>
+      </w:pPr>
+    </w:lvl>
+    <w:lvl w:ilvl="6" w:tplc="0409000F" w:tentative="1">
+      <w:start w:val="1"/>
+      <w:numFmt w:val="decimal"/>
+      <w:lvlText w:val="%7."/>
+      <w:lvlJc w:val="left"/>
+      <w:pPr>
+        <w:ind w:left="5040" w:hanging="360"/>
+      </w:pPr>
+    </w:lvl>
+    <w:lvl w:ilvl="7" w:tplc="04090019" w:tentative="1">
+      <w:start w:val="1"/>
+      <w:numFmt w:val="lowerLetter"/>
+      <w:lvlText w:val="%8."/>
+      <w:lvlJc w:val="left"/>
+      <w:pPr>
+        <w:ind w:left="5760" w:hanging="360"/>
+      </w:pPr>
+    </w:lvl>
+    <w:lvl w:ilvl="8" w:tplc="0409001B" w:tentative="1">
+      <w:start w:val="1"/>
+      <w:numFmt w:val="lowerRoman"/>
+      <w:lvlText w:val="%9."/>
+      <w:lvlJc w:val="right"/>
+      <w:pPr>
+        <w:ind w:left="6480" w:hanging="180"/>
+      </w:pPr>
+    </w:lvl>
+  </w:abstractNum>
+  <w:abstractNum w:abstractNumId="8">
     <w:nsid w:val="6E161EA3"/>
     <w:multiLevelType w:val="hybridMultilevel"/>
     <w:tmpl w:val="0090F1E0"/>
@@ -11311,7 +13605,7 @@
       </w:rPr>
     </w:lvl>
   </w:abstractNum>
-  <w:abstractNum w:abstractNumId="6">
+  <w:abstractNum w:abstractNumId="9">
     <w:nsid w:val="768948FA"/>
     <w:multiLevelType w:val="hybridMultilevel"/>
     <w:tmpl w:val="B46AB592"/>
@@ -11424,7 +13718,7 @@
       </w:rPr>
     </w:lvl>
   </w:abstractNum>
-  <w:abstractNum w:abstractNumId="7">
+  <w:abstractNum w:abstractNumId="10">
     <w:nsid w:val="7D073E97"/>
     <w:multiLevelType w:val="hybridMultilevel"/>
     <w:tmpl w:val="D75A5524"/>
@@ -11537,7 +13831,7 @@
       </w:rPr>
     </w:lvl>
   </w:abstractNum>
-  <w:abstractNum w:abstractNumId="8">
+  <w:abstractNum w:abstractNumId="11">
     <w:nsid w:val="7F744A6A"/>
     <w:multiLevelType w:val="hybridMultilevel"/>
     <w:tmpl w:val="AA74A40C"/>
@@ -11627,31 +13921,40 @@
     </w:lvl>
   </w:abstractNum>
   <w:num w:numId="1">
-    <w:abstractNumId w:val="8"/>
+    <w:abstractNumId w:val="11"/>
   </w:num>
   <w:num w:numId="2">
     <w:abstractNumId w:val="0"/>
   </w:num>
   <w:num w:numId="3">
-    <w:abstractNumId w:val="6"/>
+    <w:abstractNumId w:val="9"/>
   </w:num>
   <w:num w:numId="4">
-    <w:abstractNumId w:val="7"/>
+    <w:abstractNumId w:val="10"/>
   </w:num>
   <w:num w:numId="5">
-    <w:abstractNumId w:val="4"/>
+    <w:abstractNumId w:val="5"/>
   </w:num>
   <w:num w:numId="6">
     <w:abstractNumId w:val="1"/>
   </w:num>
   <w:num w:numId="7">
-    <w:abstractNumId w:val="5"/>
+    <w:abstractNumId w:val="8"/>
   </w:num>
   <w:num w:numId="8">
     <w:abstractNumId w:val="2"/>
   </w:num>
   <w:num w:numId="9">
+    <w:abstractNumId w:val="4"/>
+  </w:num>
+  <w:num w:numId="10">
     <w:abstractNumId w:val="3"/>
+  </w:num>
+  <w:num w:numId="11">
+    <w:abstractNumId w:val="6"/>
+  </w:num>
+  <w:num w:numId="12">
+    <w:abstractNumId w:val="7"/>
   </w:num>
 </w:numbering>
 </file>
@@ -12160,6 +14463,17 @@
       <w:u w:val="single"/>
     </w:rPr>
   </w:style>
+  <w:style w:type="character" w:styleId="Strong">
+    <w:name w:val="Strong"/>
+    <w:basedOn w:val="DefaultParagraphFont"/>
+    <w:uiPriority w:val="22"/>
+    <w:qFormat/>
+    <w:rsid w:val="007561E7"/>
+    <w:rPr>
+      <w:b/>
+      <w:bCs/>
+    </w:rPr>
+  </w:style>
 </w:styles>
 </file>
 
@@ -12667,6 +14981,17 @@
       <w:u w:val="single"/>
     </w:rPr>
   </w:style>
+  <w:style w:type="character" w:styleId="Strong">
+    <w:name w:val="Strong"/>
+    <w:basedOn w:val="DefaultParagraphFont"/>
+    <w:uiPriority w:val="22"/>
+    <w:qFormat/>
+    <w:rsid w:val="007561E7"/>
+    <w:rPr>
+      <w:b/>
+      <w:bCs/>
+    </w:rPr>
+  </w:style>
 </w:styles>
 </file>
 
@@ -12979,7 +15304,7 @@
 </file>
 
 <file path=customXml/itemProps2.xml><?xml version="1.0" encoding="utf-8"?>
-<ds:datastoreItem xmlns:ds="http://schemas.openxmlformats.org/officeDocument/2006/customXml" ds:itemID="{1DC414C3-DFB9-425F-B5AE-53B18C37992A}">
+<ds:datastoreItem xmlns:ds="http://schemas.openxmlformats.org/officeDocument/2006/customXml" ds:itemID="{857FF0F4-AB81-4A73-9D5C-8D3B62324BDC}">
   <ds:schemaRefs>
     <ds:schemaRef ds:uri="http://schemas.openxmlformats.org/officeDocument/2006/bibliography"/>
   </ds:schemaRefs>

</xml_diff>

<commit_message>
cu demian. actualizacion de nombres de CU 22 y 48.
</commit_message>
<xml_diff>
--- a/Documentacion/Iteracion2/ERS.docx
+++ b/Documentacion/Iteracion2/ERS.docx
@@ -1,6 +1,6 @@
 
 <file path=word/document.xml><?xml version="1.0" encoding="utf-8"?>
-<w:document xmlns:ve="http://schemas.openxmlformats.org/markup-compatibility/2006" xmlns:o="urn:schemas-microsoft-com:office:office" xmlns:r="http://schemas.openxmlformats.org/officeDocument/2006/relationships" xmlns:m="http://schemas.openxmlformats.org/officeDocument/2006/math" xmlns:v="urn:schemas-microsoft-com:vml" xmlns:wp="http://schemas.openxmlformats.org/drawingml/2006/wordprocessingDrawing" xmlns:w10="urn:schemas-microsoft-com:office:word" xmlns:w="http://schemas.openxmlformats.org/wordprocessingml/2006/main" xmlns:wne="http://schemas.microsoft.com/office/word/2006/wordml">
+<w:document xmlns:wpc="http://schemas.microsoft.com/office/word/2010/wordprocessingCanvas" xmlns:mc="http://schemas.openxmlformats.org/markup-compatibility/2006" xmlns:o="urn:schemas-microsoft-com:office:office" xmlns:r="http://schemas.openxmlformats.org/officeDocument/2006/relationships" xmlns:m="http://schemas.openxmlformats.org/officeDocument/2006/math" xmlns:v="urn:schemas-microsoft-com:vml" xmlns:wp14="http://schemas.microsoft.com/office/word/2010/wordprocessingDrawing" xmlns:wp="http://schemas.openxmlformats.org/drawingml/2006/wordprocessingDrawing" xmlns:w10="urn:schemas-microsoft-com:office:word" xmlns:w="http://schemas.openxmlformats.org/wordprocessingml/2006/main" xmlns:w14="http://schemas.microsoft.com/office/word/2010/wordml" xmlns:wpg="http://schemas.microsoft.com/office/word/2010/wordprocessingGroup" xmlns:wpi="http://schemas.microsoft.com/office/word/2010/wordprocessingInk" xmlns:wne="http://schemas.microsoft.com/office/word/2006/wordml" xmlns:wps="http://schemas.microsoft.com/office/word/2010/wordprocessingShape" mc:Ignorable="w14 wp14">
   <w:body>
     <w:p>
       <w:pPr>
@@ -466,7 +466,7 @@
     </w:p>
     <w:p>
       <w:pPr>
-        <w:pStyle w:val="Ttulo1"/>
+        <w:pStyle w:val="Heading1"/>
         <w:rPr>
           <w:rFonts w:asciiTheme="minorHAnsi" w:hAnsiTheme="minorHAnsi" w:cstheme="minorHAnsi"/>
           <w:sz w:val="22"/>
@@ -477,7 +477,7 @@
     <w:p>
       <w:pPr>
         <w:sectPr>
-          <w:footerReference w:type="default" r:id="rId9"/>
+          <w:footerReference w:type="default" r:id="rId10"/>
           <w:pgSz w:w="12240" w:h="15840"/>
           <w:pgMar w:top="1417" w:right="1701" w:bottom="1417" w:left="1701" w:header="708" w:footer="708" w:gutter="0"/>
           <w:pgNumType w:start="2"/>
@@ -519,7 +519,7 @@
           <w:insideV w:val="single" w:sz="6" w:space="0" w:color="auto"/>
         </w:tblBorders>
         <w:tblLayout w:type="fixed"/>
-        <w:tblLook w:val="04A0"/>
+        <w:tblLook w:val="04A0" w:firstRow="1" w:lastRow="0" w:firstColumn="1" w:lastColumn="0" w:noHBand="0" w:noVBand="1"/>
       </w:tblPr>
       <w:tblGrid>
         <w:gridCol w:w="1421"/>
@@ -786,32 +786,8 @@
                 <w:sz w:val="20"/>
               </w:rPr>
               <w:br/>
-            </w:r>
-            <w:proofErr w:type="spellStart"/>
-            <w:r>
-              <w:rPr>
-                <w:iCs/>
-                <w:sz w:val="20"/>
-              </w:rPr>
-              <w:t>Demian</w:t>
-            </w:r>
-            <w:proofErr w:type="spellEnd"/>
-            <w:r>
-              <w:rPr>
-                <w:iCs/>
-                <w:sz w:val="20"/>
-              </w:rPr>
-              <w:t xml:space="preserve"> </w:t>
-            </w:r>
-            <w:proofErr w:type="spellStart"/>
-            <w:r>
-              <w:rPr>
-                <w:iCs/>
-                <w:sz w:val="20"/>
-              </w:rPr>
-              <w:t>Odasso</w:t>
-            </w:r>
-            <w:proofErr w:type="spellEnd"/>
+              <w:t>Demian Odasso</w:t>
+            </w:r>
             <w:r>
               <w:rPr>
                 <w:iCs/>
@@ -984,32 +960,8 @@
                 <w:sz w:val="20"/>
               </w:rPr>
               <w:br/>
-            </w:r>
-            <w:proofErr w:type="spellStart"/>
-            <w:r>
-              <w:rPr>
-                <w:iCs/>
-                <w:sz w:val="20"/>
-              </w:rPr>
-              <w:t>Demian</w:t>
-            </w:r>
-            <w:proofErr w:type="spellEnd"/>
-            <w:r>
-              <w:rPr>
-                <w:iCs/>
-                <w:sz w:val="20"/>
-              </w:rPr>
-              <w:t xml:space="preserve"> </w:t>
-            </w:r>
-            <w:proofErr w:type="spellStart"/>
-            <w:r>
-              <w:rPr>
-                <w:iCs/>
-                <w:sz w:val="20"/>
-              </w:rPr>
-              <w:t>Odasso</w:t>
-            </w:r>
-            <w:proofErr w:type="spellEnd"/>
+              <w:t>Demian Odasso</w:t>
+            </w:r>
             <w:r>
               <w:rPr>
                 <w:iCs/>
@@ -1051,6 +1003,120 @@
               </w:rPr>
               <w:br/>
               <w:t>Javier Brizuela</w:t>
+            </w:r>
+          </w:p>
+        </w:tc>
+      </w:tr>
+      <w:tr>
+        <w:trPr>
+          <w:cantSplit/>
+          <w:jc w:val="center"/>
+        </w:trPr>
+        <w:tc>
+          <w:tcPr>
+            <w:tcW w:w="1421" w:type="dxa"/>
+            <w:tcBorders>
+              <w:top w:val="single" w:sz="6" w:space="0" w:color="auto"/>
+              <w:left w:val="single" w:sz="6" w:space="0" w:color="auto"/>
+              <w:bottom w:val="single" w:sz="6" w:space="0" w:color="auto"/>
+              <w:right w:val="single" w:sz="6" w:space="0" w:color="auto"/>
+            </w:tcBorders>
+          </w:tcPr>
+          <w:p>
+            <w:pPr>
+              <w:spacing w:line="240" w:lineRule="auto"/>
+              <w:rPr>
+                <w:iCs/>
+                <w:sz w:val="20"/>
+              </w:rPr>
+            </w:pPr>
+            <w:r>
+              <w:rPr>
+                <w:iCs/>
+                <w:sz w:val="20"/>
+              </w:rPr>
+              <w:t>06/06/2012</w:t>
+            </w:r>
+          </w:p>
+        </w:tc>
+        <w:tc>
+          <w:tcPr>
+            <w:tcW w:w="1133" w:type="dxa"/>
+            <w:tcBorders>
+              <w:top w:val="single" w:sz="6" w:space="0" w:color="auto"/>
+              <w:left w:val="single" w:sz="6" w:space="0" w:color="auto"/>
+              <w:bottom w:val="single" w:sz="6" w:space="0" w:color="auto"/>
+              <w:right w:val="single" w:sz="6" w:space="0" w:color="auto"/>
+            </w:tcBorders>
+          </w:tcPr>
+          <w:p>
+            <w:pPr>
+              <w:spacing w:line="240" w:lineRule="auto"/>
+              <w:rPr>
+                <w:iCs/>
+                <w:sz w:val="20"/>
+              </w:rPr>
+            </w:pPr>
+            <w:r>
+              <w:rPr>
+                <w:iCs/>
+                <w:sz w:val="20"/>
+              </w:rPr>
+              <w:t>1.1</w:t>
+            </w:r>
+          </w:p>
+        </w:tc>
+        <w:tc>
+          <w:tcPr>
+            <w:tcW w:w="5653" w:type="dxa"/>
+            <w:tcBorders>
+              <w:top w:val="single" w:sz="6" w:space="0" w:color="auto"/>
+              <w:left w:val="single" w:sz="6" w:space="0" w:color="auto"/>
+              <w:bottom w:val="single" w:sz="6" w:space="0" w:color="auto"/>
+              <w:right w:val="single" w:sz="6" w:space="0" w:color="auto"/>
+            </w:tcBorders>
+          </w:tcPr>
+          <w:p>
+            <w:pPr>
+              <w:spacing w:line="240" w:lineRule="auto"/>
+              <w:rPr>
+                <w:iCs/>
+                <w:sz w:val="20"/>
+              </w:rPr>
+            </w:pPr>
+            <w:r>
+              <w:rPr>
+                <w:iCs/>
+                <w:sz w:val="20"/>
+              </w:rPr>
+              <w:t>Se actualizo el nombre del CU 22 y 48.</w:t>
+            </w:r>
+          </w:p>
+        </w:tc>
+        <w:tc>
+          <w:tcPr>
+            <w:tcW w:w="1913" w:type="dxa"/>
+            <w:tcBorders>
+              <w:top w:val="single" w:sz="6" w:space="0" w:color="auto"/>
+              <w:left w:val="single" w:sz="6" w:space="0" w:color="auto"/>
+              <w:bottom w:val="single" w:sz="6" w:space="0" w:color="auto"/>
+              <w:right w:val="single" w:sz="6" w:space="0" w:color="auto"/>
+            </w:tcBorders>
+          </w:tcPr>
+          <w:p>
+            <w:pPr>
+              <w:spacing w:line="240" w:lineRule="auto"/>
+              <w:rPr>
+                <w:iCs/>
+                <w:sz w:val="20"/>
+              </w:rPr>
+            </w:pPr>
+            <w:r>
+              <w:rPr>
+                <w:iCs/>
+                <w:sz w:val="20"/>
+              </w:rPr>
+              <w:t>Demian Odasso</w:t>
             </w:r>
           </w:p>
         </w:tc>
@@ -1066,6 +1132,8 @@
           <w:docGrid w:linePitch="360"/>
         </w:sectPr>
       </w:pPr>
+      <w:bookmarkStart w:id="1" w:name="_GoBack"/>
+      <w:bookmarkEnd w:id="1"/>
     </w:p>
     <w:sdt>
       <w:sdtPr>
@@ -1093,7 +1161,7 @@
       <w:sdtContent>
         <w:p>
           <w:pPr>
-            <w:pStyle w:val="TtulodeTDC"/>
+            <w:pStyle w:val="TOCHeading"/>
             <w:rPr>
               <w:lang w:val="es-AR"/>
             </w:rPr>
@@ -1107,7 +1175,7 @@
         </w:p>
         <w:p>
           <w:pPr>
-            <w:pStyle w:val="TDC1"/>
+            <w:pStyle w:val="TOC1"/>
             <w:tabs>
               <w:tab w:val="right" w:leader="dot" w:pos="8828"/>
             </w:tabs>
@@ -1128,7 +1196,7 @@
           <w:hyperlink w:anchor="_Toc326233476" w:history="1">
             <w:r>
               <w:rPr>
-                <w:rStyle w:val="Hipervnculo"/>
+                <w:rStyle w:val="Hyperlink"/>
                 <w:noProof/>
               </w:rPr>
               <w:t>Introducción</w:t>
@@ -1185,7 +1253,7 @@
         </w:p>
         <w:p>
           <w:pPr>
-            <w:pStyle w:val="TDC2"/>
+            <w:pStyle w:val="TOC2"/>
             <w:tabs>
               <w:tab w:val="right" w:leader="dot" w:pos="8828"/>
             </w:tabs>
@@ -1198,7 +1266,7 @@
           <w:hyperlink w:anchor="_Toc326233477" w:history="1">
             <w:r>
               <w:rPr>
-                <w:rStyle w:val="Hipervnculo"/>
+                <w:rStyle w:val="Hyperlink"/>
                 <w:noProof/>
               </w:rPr>
               <w:t>Propósito</w:t>
@@ -1255,7 +1323,7 @@
         </w:p>
         <w:p>
           <w:pPr>
-            <w:pStyle w:val="TDC2"/>
+            <w:pStyle w:val="TOC2"/>
             <w:tabs>
               <w:tab w:val="right" w:leader="dot" w:pos="8828"/>
             </w:tabs>
@@ -1268,7 +1336,7 @@
           <w:hyperlink w:anchor="_Toc326233478" w:history="1">
             <w:r>
               <w:rPr>
-                <w:rStyle w:val="Hipervnculo"/>
+                <w:rStyle w:val="Hyperlink"/>
                 <w:noProof/>
               </w:rPr>
               <w:t>Definiciones y abreviaturas</w:t>
@@ -1325,7 +1393,7 @@
         </w:p>
         <w:p>
           <w:pPr>
-            <w:pStyle w:val="TDC1"/>
+            <w:pStyle w:val="TOC1"/>
             <w:tabs>
               <w:tab w:val="right" w:leader="dot" w:pos="8828"/>
             </w:tabs>
@@ -1338,7 +1406,7 @@
           <w:hyperlink w:anchor="_Toc326233479" w:history="1">
             <w:r>
               <w:rPr>
-                <w:rStyle w:val="Hipervnculo"/>
+                <w:rStyle w:val="Hyperlink"/>
                 <w:noProof/>
               </w:rPr>
               <w:t>Presentación del Producto</w:t>
@@ -1395,7 +1463,7 @@
         </w:p>
         <w:p>
           <w:pPr>
-            <w:pStyle w:val="TDC2"/>
+            <w:pStyle w:val="TOC2"/>
             <w:tabs>
               <w:tab w:val="right" w:leader="dot" w:pos="8828"/>
             </w:tabs>
@@ -1408,7 +1476,7 @@
           <w:hyperlink w:anchor="_Toc326233480" w:history="1">
             <w:r>
               <w:rPr>
-                <w:rStyle w:val="Hipervnculo"/>
+                <w:rStyle w:val="Hyperlink"/>
                 <w:noProof/>
               </w:rPr>
               <w:t>Propósito del Sistema</w:t>
@@ -1465,7 +1533,7 @@
         </w:p>
         <w:p>
           <w:pPr>
-            <w:pStyle w:val="TDC2"/>
+            <w:pStyle w:val="TOC2"/>
             <w:tabs>
               <w:tab w:val="right" w:leader="dot" w:pos="8828"/>
             </w:tabs>
@@ -1478,7 +1546,7 @@
           <w:hyperlink w:anchor="_Toc326233481" w:history="1">
             <w:r>
               <w:rPr>
-                <w:rStyle w:val="Hipervnculo"/>
+                <w:rStyle w:val="Hyperlink"/>
                 <w:noProof/>
               </w:rPr>
               <w:t>Objetivo</w:t>
@@ -1535,7 +1603,7 @@
         </w:p>
         <w:p>
           <w:pPr>
-            <w:pStyle w:val="TDC2"/>
+            <w:pStyle w:val="TOC2"/>
             <w:tabs>
               <w:tab w:val="right" w:leader="dot" w:pos="8828"/>
             </w:tabs>
@@ -1548,7 +1616,7 @@
           <w:hyperlink w:anchor="_Toc326233482" w:history="1">
             <w:r>
               <w:rPr>
-                <w:rStyle w:val="Hipervnculo"/>
+                <w:rStyle w:val="Hyperlink"/>
                 <w:noProof/>
               </w:rPr>
               <w:t>No contempla</w:t>
@@ -1605,7 +1673,7 @@
         </w:p>
         <w:p>
           <w:pPr>
-            <w:pStyle w:val="TDC1"/>
+            <w:pStyle w:val="TOC1"/>
             <w:tabs>
               <w:tab w:val="right" w:leader="dot" w:pos="8828"/>
             </w:tabs>
@@ -1618,7 +1686,7 @@
           <w:hyperlink w:anchor="_Toc326233483" w:history="1">
             <w:r>
               <w:rPr>
-                <w:rStyle w:val="Hipervnculo"/>
+                <w:rStyle w:val="Hyperlink"/>
                 <w:noProof/>
               </w:rPr>
               <w:t>Descripción General</w:t>
@@ -1675,7 +1743,7 @@
         </w:p>
         <w:p>
           <w:pPr>
-            <w:pStyle w:val="TDC2"/>
+            <w:pStyle w:val="TOC2"/>
             <w:tabs>
               <w:tab w:val="right" w:leader="dot" w:pos="8828"/>
             </w:tabs>
@@ -1688,7 +1756,7 @@
           <w:hyperlink w:anchor="_Toc326233484" w:history="1">
             <w:r>
               <w:rPr>
-                <w:rStyle w:val="Hipervnculo"/>
+                <w:rStyle w:val="Hyperlink"/>
                 <w:noProof/>
               </w:rPr>
               <w:t>Listado de Actores</w:t>
@@ -1745,7 +1813,7 @@
         </w:p>
         <w:p>
           <w:pPr>
-            <w:pStyle w:val="TDC2"/>
+            <w:pStyle w:val="TOC2"/>
             <w:tabs>
               <w:tab w:val="right" w:leader="dot" w:pos="8828"/>
             </w:tabs>
@@ -1758,7 +1826,7 @@
           <w:hyperlink w:anchor="_Toc326233485" w:history="1">
             <w:r>
               <w:rPr>
-                <w:rStyle w:val="Hipervnculo"/>
+                <w:rStyle w:val="Hyperlink"/>
                 <w:noProof/>
               </w:rPr>
               <w:t>Prioridades</w:t>
@@ -1815,7 +1883,7 @@
         </w:p>
         <w:p>
           <w:pPr>
-            <w:pStyle w:val="TDC2"/>
+            <w:pStyle w:val="TOC2"/>
             <w:tabs>
               <w:tab w:val="right" w:leader="dot" w:pos="8828"/>
             </w:tabs>
@@ -1828,7 +1896,7 @@
           <w:hyperlink w:anchor="_Toc326233486" w:history="1">
             <w:r>
               <w:rPr>
-                <w:rStyle w:val="Hipervnculo"/>
+                <w:rStyle w:val="Hyperlink"/>
                 <w:noProof/>
               </w:rPr>
               <w:t>Complejidades</w:t>
@@ -1885,7 +1953,7 @@
         </w:p>
         <w:p>
           <w:pPr>
-            <w:pStyle w:val="TDC2"/>
+            <w:pStyle w:val="TOC2"/>
             <w:tabs>
               <w:tab w:val="right" w:leader="dot" w:pos="8828"/>
             </w:tabs>
@@ -1898,7 +1966,7 @@
           <w:hyperlink w:anchor="_Toc326233487" w:history="1">
             <w:r>
               <w:rPr>
-                <w:rStyle w:val="Hipervnculo"/>
+                <w:rStyle w:val="Hyperlink"/>
                 <w:noProof/>
               </w:rPr>
               <w:t>Listado de funcionalidades del Sistema</w:t>
@@ -1955,7 +2023,7 @@
         </w:p>
         <w:p>
           <w:pPr>
-            <w:pStyle w:val="TDC1"/>
+            <w:pStyle w:val="TOC1"/>
             <w:tabs>
               <w:tab w:val="right" w:leader="dot" w:pos="8828"/>
             </w:tabs>
@@ -1968,7 +2036,7 @@
           <w:hyperlink w:anchor="_Toc326233488" w:history="1">
             <w:r>
               <w:rPr>
-                <w:rStyle w:val="Hipervnculo"/>
+                <w:rStyle w:val="Hyperlink"/>
                 <w:noProof/>
               </w:rPr>
               <w:t>Descripción detallada de requerimientos</w:t>
@@ -2025,7 +2093,7 @@
         </w:p>
         <w:p>
           <w:pPr>
-            <w:pStyle w:val="TDC1"/>
+            <w:pStyle w:val="TOC1"/>
             <w:tabs>
               <w:tab w:val="right" w:leader="dot" w:pos="8828"/>
             </w:tabs>
@@ -2038,7 +2106,7 @@
           <w:hyperlink w:anchor="_Toc326233489" w:history="1">
             <w:r>
               <w:rPr>
-                <w:rStyle w:val="Hipervnculo"/>
+                <w:rStyle w:val="Hyperlink"/>
                 <w:noProof/>
               </w:rPr>
               <w:t>Requerimientos no funcionales</w:t>
@@ -2108,8 +2176,8 @@
     <w:p>
       <w:pPr>
         <w:sectPr>
-          <w:headerReference w:type="default" r:id="rId10"/>
-          <w:footerReference w:type="default" r:id="rId11"/>
+          <w:headerReference w:type="default" r:id="rId11"/>
+          <w:footerReference w:type="default" r:id="rId12"/>
           <w:pgSz w:w="12240" w:h="15840"/>
           <w:pgMar w:top="1417" w:right="1701" w:bottom="1417" w:left="1701" w:header="708" w:footer="708" w:gutter="0"/>
           <w:pgNumType w:start="1"/>
@@ -2120,24 +2188,24 @@
     </w:p>
     <w:p>
       <w:pPr>
-        <w:pStyle w:val="Ttulo1"/>
-      </w:pPr>
-      <w:bookmarkStart w:id="1" w:name="_Toc326233476"/>
+        <w:pStyle w:val="Heading1"/>
+      </w:pPr>
+      <w:bookmarkStart w:id="2" w:name="_Toc326233476"/>
       <w:r>
         <w:lastRenderedPageBreak/>
         <w:t>Introducción</w:t>
       </w:r>
-      <w:bookmarkEnd w:id="1"/>
+      <w:bookmarkEnd w:id="2"/>
     </w:p>
     <w:p>
       <w:pPr>
-        <w:pStyle w:val="Ttulo2"/>
-      </w:pPr>
-      <w:bookmarkStart w:id="2" w:name="_Toc326233477"/>
+        <w:pStyle w:val="Heading2"/>
+      </w:pPr>
+      <w:bookmarkStart w:id="3" w:name="_Toc326233477"/>
       <w:r>
         <w:t>Propósito</w:t>
       </w:r>
-      <w:bookmarkEnd w:id="2"/>
+      <w:bookmarkEnd w:id="3"/>
     </w:p>
     <w:p>
       <w:pPr>
@@ -2156,13 +2224,13 @@
     </w:p>
     <w:p>
       <w:pPr>
-        <w:pStyle w:val="Ttulo2"/>
-      </w:pPr>
-      <w:bookmarkStart w:id="3" w:name="_Toc326233478"/>
+        <w:pStyle w:val="Heading2"/>
+      </w:pPr>
+      <w:bookmarkStart w:id="4" w:name="_Toc326233478"/>
       <w:r>
         <w:t>Definiciones y abreviaturas</w:t>
       </w:r>
-      <w:bookmarkEnd w:id="3"/>
+      <w:bookmarkEnd w:id="4"/>
     </w:p>
     <w:p>
       <w:pPr>
@@ -2337,29 +2405,29 @@
     </w:p>
     <w:p>
       <w:pPr>
-        <w:pStyle w:val="Ttulo1"/>
-      </w:pPr>
-      <w:bookmarkStart w:id="4" w:name="_Toc326233479"/>
+        <w:pStyle w:val="Heading1"/>
+      </w:pPr>
+      <w:bookmarkStart w:id="5" w:name="_Toc326233479"/>
       <w:r>
         <w:t>Presentación</w:t>
       </w:r>
       <w:r>
         <w:t xml:space="preserve"> del Producto</w:t>
       </w:r>
-      <w:bookmarkEnd w:id="4"/>
+      <w:bookmarkEnd w:id="5"/>
     </w:p>
     <w:p>
       <w:pPr>
-        <w:pStyle w:val="Ttulo2"/>
-      </w:pPr>
-      <w:bookmarkStart w:id="5" w:name="_Toc326233480"/>
+        <w:pStyle w:val="Heading2"/>
+      </w:pPr>
+      <w:bookmarkStart w:id="6" w:name="_Toc326233480"/>
       <w:r>
         <w:t>Propósito</w:t>
       </w:r>
       <w:r>
         <w:t xml:space="preserve"> del Sistema</w:t>
       </w:r>
-      <w:bookmarkEnd w:id="5"/>
+      <w:bookmarkEnd w:id="6"/>
     </w:p>
     <w:p>
       <w:pPr>
@@ -2385,13 +2453,13 @@
     </w:p>
     <w:p>
       <w:pPr>
-        <w:pStyle w:val="Ttulo2"/>
-      </w:pPr>
-      <w:bookmarkStart w:id="6" w:name="_Toc326233481"/>
+        <w:pStyle w:val="Heading2"/>
+      </w:pPr>
+      <w:bookmarkStart w:id="7" w:name="_Toc326233481"/>
       <w:r>
         <w:t>Objetivo</w:t>
       </w:r>
-      <w:bookmarkEnd w:id="6"/>
+      <w:bookmarkEnd w:id="7"/>
     </w:p>
     <w:p>
       <w:pPr>
@@ -2413,13 +2481,13 @@
     </w:p>
     <w:p>
       <w:pPr>
-        <w:pStyle w:val="Ttulo2"/>
-      </w:pPr>
-      <w:bookmarkStart w:id="7" w:name="_Toc326233482"/>
+        <w:pStyle w:val="Heading2"/>
+      </w:pPr>
+      <w:bookmarkStart w:id="8" w:name="_Toc326233482"/>
       <w:r>
         <w:t>No contempla</w:t>
       </w:r>
-      <w:bookmarkEnd w:id="7"/>
+      <w:bookmarkEnd w:id="8"/>
     </w:p>
     <w:p>
       <w:r>
@@ -2430,9 +2498,9 @@
     <w:p/>
     <w:p>
       <w:pPr>
-        <w:pStyle w:val="Ttulo1"/>
-      </w:pPr>
-      <w:bookmarkStart w:id="8" w:name="_Toc326233483"/>
+        <w:pStyle w:val="Heading1"/>
+      </w:pPr>
+      <w:bookmarkStart w:id="9" w:name="_Toc326233483"/>
       <w:r>
         <w:lastRenderedPageBreak/>
         <w:t>D</w:t>
@@ -2443,24 +2511,24 @@
       <w:r>
         <w:t xml:space="preserve"> General</w:t>
       </w:r>
-      <w:bookmarkEnd w:id="8"/>
+      <w:bookmarkEnd w:id="9"/>
     </w:p>
     <w:p>
       <w:pPr>
-        <w:pStyle w:val="Ttulo2"/>
-      </w:pPr>
-      <w:bookmarkStart w:id="9" w:name="_Toc326233484"/>
+        <w:pStyle w:val="Heading2"/>
+      </w:pPr>
+      <w:bookmarkStart w:id="10" w:name="_Toc326233484"/>
       <w:r>
         <w:t>Listado de Actores</w:t>
       </w:r>
-      <w:bookmarkEnd w:id="9"/>
+      <w:bookmarkEnd w:id="10"/>
     </w:p>
     <w:tbl>
       <w:tblPr>
-        <w:tblStyle w:val="Tablaconcuadrcula"/>
+        <w:tblStyle w:val="TableGrid"/>
         <w:tblW w:w="0" w:type="auto"/>
         <w:tblLayout w:type="fixed"/>
-        <w:tblLook w:val="04A0"/>
+        <w:tblLook w:val="04A0" w:firstRow="1" w:lastRow="0" w:firstColumn="1" w:lastColumn="0" w:noHBand="0" w:noVBand="1"/>
       </w:tblPr>
       <w:tblGrid>
         <w:gridCol w:w="2802"/>
@@ -2736,23 +2804,23 @@
     </w:tbl>
     <w:p>
       <w:pPr>
-        <w:pStyle w:val="Ttulo2"/>
+        <w:pStyle w:val="Heading2"/>
         <w:rPr>
-          <w:rStyle w:val="Ttulo3Car"/>
+          <w:rStyle w:val="Heading3Char"/>
           <w:b/>
           <w:bCs/>
         </w:rPr>
       </w:pPr>
-      <w:bookmarkStart w:id="10" w:name="_Toc326233485"/>
+      <w:bookmarkStart w:id="11" w:name="_Toc326233485"/>
       <w:r>
         <w:rPr>
-          <w:rStyle w:val="Ttulo3Car"/>
+          <w:rStyle w:val="Heading3Char"/>
           <w:b/>
           <w:bCs/>
         </w:rPr>
         <w:t>Prioridades</w:t>
       </w:r>
-      <w:bookmarkEnd w:id="10"/>
+      <w:bookmarkEnd w:id="11"/>
     </w:p>
     <w:p>
       <w:pPr>
@@ -2804,13 +2872,13 @@
     </w:p>
     <w:p>
       <w:pPr>
-        <w:pStyle w:val="Ttulo2"/>
-      </w:pPr>
-      <w:bookmarkStart w:id="11" w:name="_Toc326233486"/>
+        <w:pStyle w:val="Heading2"/>
+      </w:pPr>
+      <w:bookmarkStart w:id="12" w:name="_Toc326233486"/>
       <w:r>
         <w:t>Complejidades</w:t>
       </w:r>
-      <w:bookmarkEnd w:id="11"/>
+      <w:bookmarkEnd w:id="12"/>
     </w:p>
     <w:p>
       <w:pPr>
@@ -2862,20 +2930,20 @@
     </w:p>
     <w:p>
       <w:pPr>
-        <w:pStyle w:val="Ttulo2"/>
-      </w:pPr>
-      <w:bookmarkStart w:id="12" w:name="_Toc326233487"/>
+        <w:pStyle w:val="Heading2"/>
+      </w:pPr>
+      <w:bookmarkStart w:id="13" w:name="_Toc326233487"/>
       <w:r>
         <w:t>Listado de funcionalidades del Sistema</w:t>
       </w:r>
-      <w:bookmarkEnd w:id="12"/>
+      <w:bookmarkEnd w:id="13"/>
     </w:p>
     <w:tbl>
       <w:tblPr>
-        <w:tblStyle w:val="Tablaconcuadrcula"/>
+        <w:tblStyle w:val="TableGrid"/>
         <w:tblW w:w="9191" w:type="dxa"/>
         <w:tblLayout w:type="fixed"/>
-        <w:tblLook w:val="04A0"/>
+        <w:tblLook w:val="04A0" w:firstRow="1" w:lastRow="0" w:firstColumn="1" w:lastColumn="0" w:noHBand="0" w:noVBand="1"/>
       </w:tblPr>
       <w:tblGrid>
         <w:gridCol w:w="817"/>
@@ -3043,7 +3111,7 @@
           </w:tcPr>
           <w:p>
             <w:pPr>
-              <w:pStyle w:val="Prrafodelista"/>
+              <w:pStyle w:val="ListParagraph"/>
               <w:numPr>
                 <w:ilvl w:val="0"/>
                 <w:numId w:val="1"/>
@@ -3161,7 +3229,7 @@
           </w:tcPr>
           <w:p>
             <w:pPr>
-              <w:pStyle w:val="Prrafodelista"/>
+              <w:pStyle w:val="ListParagraph"/>
               <w:numPr>
                 <w:ilvl w:val="0"/>
                 <w:numId w:val="1"/>
@@ -3279,7 +3347,7 @@
           </w:tcPr>
           <w:p>
             <w:pPr>
-              <w:pStyle w:val="Prrafodelista"/>
+              <w:pStyle w:val="ListParagraph"/>
               <w:numPr>
                 <w:ilvl w:val="0"/>
                 <w:numId w:val="1"/>
@@ -3397,7 +3465,7 @@
           </w:tcPr>
           <w:p>
             <w:pPr>
-              <w:pStyle w:val="Prrafodelista"/>
+              <w:pStyle w:val="ListParagraph"/>
               <w:numPr>
                 <w:ilvl w:val="0"/>
                 <w:numId w:val="1"/>
@@ -3521,7 +3589,7 @@
           </w:tcPr>
           <w:p>
             <w:pPr>
-              <w:pStyle w:val="Prrafodelista"/>
+              <w:pStyle w:val="ListParagraph"/>
               <w:numPr>
                 <w:ilvl w:val="0"/>
                 <w:numId w:val="1"/>
@@ -3639,7 +3707,7 @@
           </w:tcPr>
           <w:p>
             <w:pPr>
-              <w:pStyle w:val="Prrafodelista"/>
+              <w:pStyle w:val="ListParagraph"/>
               <w:numPr>
                 <w:ilvl w:val="0"/>
                 <w:numId w:val="1"/>
@@ -3766,7 +3834,7 @@
           </w:tcPr>
           <w:p>
             <w:pPr>
-              <w:pStyle w:val="Prrafodelista"/>
+              <w:pStyle w:val="ListParagraph"/>
               <w:numPr>
                 <w:ilvl w:val="0"/>
                 <w:numId w:val="1"/>
@@ -3883,7 +3951,7 @@
           </w:tcPr>
           <w:p>
             <w:pPr>
-              <w:pStyle w:val="Prrafodelista"/>
+              <w:pStyle w:val="ListParagraph"/>
               <w:numPr>
                 <w:ilvl w:val="0"/>
                 <w:numId w:val="1"/>
@@ -4000,7 +4068,7 @@
           </w:tcPr>
           <w:p>
             <w:pPr>
-              <w:pStyle w:val="Prrafodelista"/>
+              <w:pStyle w:val="ListParagraph"/>
               <w:numPr>
                 <w:ilvl w:val="0"/>
                 <w:numId w:val="1"/>
@@ -4117,7 +4185,7 @@
           </w:tcPr>
           <w:p>
             <w:pPr>
-              <w:pStyle w:val="Prrafodelista"/>
+              <w:pStyle w:val="ListParagraph"/>
               <w:numPr>
                 <w:ilvl w:val="0"/>
                 <w:numId w:val="1"/>
@@ -4234,7 +4302,7 @@
           </w:tcPr>
           <w:p>
             <w:pPr>
-              <w:pStyle w:val="Prrafodelista"/>
+              <w:pStyle w:val="ListParagraph"/>
               <w:numPr>
                 <w:ilvl w:val="0"/>
                 <w:numId w:val="1"/>
@@ -4352,7 +4420,7 @@
           </w:tcPr>
           <w:p>
             <w:pPr>
-              <w:pStyle w:val="Prrafodelista"/>
+              <w:pStyle w:val="ListParagraph"/>
               <w:numPr>
                 <w:ilvl w:val="0"/>
                 <w:numId w:val="1"/>
@@ -4486,7 +4554,7 @@
           </w:tcPr>
           <w:p>
             <w:pPr>
-              <w:pStyle w:val="Prrafodelista"/>
+              <w:pStyle w:val="ListParagraph"/>
               <w:numPr>
                 <w:ilvl w:val="0"/>
                 <w:numId w:val="1"/>
@@ -4627,7 +4695,7 @@
           </w:tcPr>
           <w:p>
             <w:pPr>
-              <w:pStyle w:val="Prrafodelista"/>
+              <w:pStyle w:val="ListParagraph"/>
               <w:numPr>
                 <w:ilvl w:val="0"/>
                 <w:numId w:val="1"/>
@@ -4768,7 +4836,7 @@
           </w:tcPr>
           <w:p>
             <w:pPr>
-              <w:pStyle w:val="Prrafodelista"/>
+              <w:pStyle w:val="ListParagraph"/>
               <w:numPr>
                 <w:ilvl w:val="0"/>
                 <w:numId w:val="1"/>
@@ -4893,7 +4961,7 @@
           </w:tcPr>
           <w:p>
             <w:pPr>
-              <w:pStyle w:val="Prrafodelista"/>
+              <w:pStyle w:val="ListParagraph"/>
               <w:numPr>
                 <w:ilvl w:val="0"/>
                 <w:numId w:val="1"/>
@@ -5011,7 +5079,7 @@
           </w:tcPr>
           <w:p>
             <w:pPr>
-              <w:pStyle w:val="Prrafodelista"/>
+              <w:pStyle w:val="ListParagraph"/>
               <w:numPr>
                 <w:ilvl w:val="0"/>
                 <w:numId w:val="1"/>
@@ -5129,7 +5197,7 @@
           </w:tcPr>
           <w:p>
             <w:pPr>
-              <w:pStyle w:val="Prrafodelista"/>
+              <w:pStyle w:val="ListParagraph"/>
               <w:numPr>
                 <w:ilvl w:val="0"/>
                 <w:numId w:val="1"/>
@@ -5247,7 +5315,7 @@
           </w:tcPr>
           <w:p>
             <w:pPr>
-              <w:pStyle w:val="Prrafodelista"/>
+              <w:pStyle w:val="ListParagraph"/>
               <w:numPr>
                 <w:ilvl w:val="0"/>
                 <w:numId w:val="1"/>
@@ -5402,7 +5470,7 @@
           </w:tcPr>
           <w:p>
             <w:pPr>
-              <w:pStyle w:val="Prrafodelista"/>
+              <w:pStyle w:val="ListParagraph"/>
               <w:numPr>
                 <w:ilvl w:val="0"/>
                 <w:numId w:val="1"/>
@@ -5527,7 +5595,7 @@
           </w:tcPr>
           <w:p>
             <w:pPr>
-              <w:pStyle w:val="Prrafodelista"/>
+              <w:pStyle w:val="ListParagraph"/>
               <w:numPr>
                 <w:ilvl w:val="0"/>
                 <w:numId w:val="1"/>
@@ -5652,7 +5720,7 @@
           </w:tcPr>
           <w:p>
             <w:pPr>
-              <w:pStyle w:val="Prrafodelista"/>
+              <w:pStyle w:val="ListParagraph"/>
               <w:numPr>
                 <w:ilvl w:val="0"/>
                 <w:numId w:val="1"/>
@@ -5692,26 +5760,48 @@
           <w:p>
             <w:pPr>
               <w:rPr>
-                <w:sz w:val="20"/>
-                <w:szCs w:val="20"/>
-              </w:rPr>
-            </w:pPr>
-            <w:r>
-              <w:rPr>
-                <w:sz w:val="20"/>
-                <w:szCs w:val="20"/>
-              </w:rPr>
-              <w:t>Registrar documentos de proyecto</w:t>
-            </w:r>
-          </w:p>
-          <w:p>
-            <w:pPr>
-              <w:rPr>
                 <w:i/>
                 <w:sz w:val="20"/>
                 <w:szCs w:val="20"/>
               </w:rPr>
             </w:pPr>
+            <w:r>
+              <w:rPr>
+                <w:sz w:val="20"/>
+                <w:szCs w:val="20"/>
+              </w:rPr>
+              <w:t>Registrar documento</w:t>
+            </w:r>
+            <w:r>
+              <w:rPr>
+                <w:sz w:val="20"/>
+                <w:szCs w:val="20"/>
+              </w:rPr>
+              <w:t xml:space="preserve"> de </w:t>
+            </w:r>
+            <w:r>
+              <w:rPr>
+                <w:sz w:val="20"/>
+                <w:szCs w:val="20"/>
+              </w:rPr>
+              <w:t>solicitud de trabajo</w:t>
+            </w:r>
+            <w:r>
+              <w:rPr>
+                <w:i/>
+                <w:sz w:val="20"/>
+                <w:szCs w:val="20"/>
+              </w:rPr>
+              <w:t xml:space="preserve"> </w:t>
+            </w:r>
+            <w:r>
+              <w:rPr>
+                <w:i/>
+                <w:sz w:val="20"/>
+                <w:szCs w:val="20"/>
+              </w:rPr>
+              <w:br/>
+            </w:r>
             <w:r>
               <w:rPr>
                 <w:i/>
@@ -5810,7 +5900,7 @@
           </w:tcPr>
           <w:p>
             <w:pPr>
-              <w:pStyle w:val="Prrafodelista"/>
+              <w:pStyle w:val="ListParagraph"/>
               <w:numPr>
                 <w:ilvl w:val="0"/>
                 <w:numId w:val="1"/>
@@ -5928,7 +6018,7 @@
           </w:tcPr>
           <w:p>
             <w:pPr>
-              <w:pStyle w:val="Prrafodelista"/>
+              <w:pStyle w:val="ListParagraph"/>
               <w:numPr>
                 <w:ilvl w:val="0"/>
                 <w:numId w:val="1"/>
@@ -6056,7 +6146,7 @@
           </w:tcPr>
           <w:p>
             <w:pPr>
-              <w:pStyle w:val="Prrafodelista"/>
+              <w:pStyle w:val="ListParagraph"/>
               <w:numPr>
                 <w:ilvl w:val="0"/>
                 <w:numId w:val="1"/>
@@ -6173,7 +6263,7 @@
           </w:tcPr>
           <w:p>
             <w:pPr>
-              <w:pStyle w:val="Prrafodelista"/>
+              <w:pStyle w:val="ListParagraph"/>
               <w:numPr>
                 <w:ilvl w:val="0"/>
                 <w:numId w:val="1"/>
@@ -6291,7 +6381,7 @@
           </w:tcPr>
           <w:p>
             <w:pPr>
-              <w:pStyle w:val="Prrafodelista"/>
+              <w:pStyle w:val="ListParagraph"/>
               <w:numPr>
                 <w:ilvl w:val="0"/>
                 <w:numId w:val="1"/>
@@ -6408,7 +6498,7 @@
           </w:tcPr>
           <w:p>
             <w:pPr>
-              <w:pStyle w:val="Prrafodelista"/>
+              <w:pStyle w:val="ListParagraph"/>
               <w:numPr>
                 <w:ilvl w:val="0"/>
                 <w:numId w:val="1"/>
@@ -6549,7 +6639,7 @@
           </w:tcPr>
           <w:p>
             <w:pPr>
-              <w:pStyle w:val="Prrafodelista"/>
+              <w:pStyle w:val="ListParagraph"/>
               <w:numPr>
                 <w:ilvl w:val="0"/>
                 <w:numId w:val="1"/>
@@ -6666,7 +6756,7 @@
           </w:tcPr>
           <w:p>
             <w:pPr>
-              <w:pStyle w:val="Prrafodelista"/>
+              <w:pStyle w:val="ListParagraph"/>
               <w:numPr>
                 <w:ilvl w:val="0"/>
                 <w:numId w:val="1"/>
@@ -6783,7 +6873,7 @@
           </w:tcPr>
           <w:p>
             <w:pPr>
-              <w:pStyle w:val="Prrafodelista"/>
+              <w:pStyle w:val="ListParagraph"/>
               <w:numPr>
                 <w:ilvl w:val="0"/>
                 <w:numId w:val="1"/>
@@ -6900,7 +6990,7 @@
           </w:tcPr>
           <w:p>
             <w:pPr>
-              <w:pStyle w:val="Prrafodelista"/>
+              <w:pStyle w:val="ListParagraph"/>
               <w:numPr>
                 <w:ilvl w:val="0"/>
                 <w:numId w:val="1"/>
@@ -7017,7 +7107,7 @@
           </w:tcPr>
           <w:p>
             <w:pPr>
-              <w:pStyle w:val="Prrafodelista"/>
+              <w:pStyle w:val="ListParagraph"/>
               <w:numPr>
                 <w:ilvl w:val="0"/>
                 <w:numId w:val="1"/>
@@ -7134,7 +7224,7 @@
           </w:tcPr>
           <w:p>
             <w:pPr>
-              <w:pStyle w:val="Prrafodelista"/>
+              <w:pStyle w:val="ListParagraph"/>
               <w:numPr>
                 <w:ilvl w:val="0"/>
                 <w:numId w:val="1"/>
@@ -7251,7 +7341,7 @@
           </w:tcPr>
           <w:p>
             <w:pPr>
-              <w:pStyle w:val="Prrafodelista"/>
+              <w:pStyle w:val="ListParagraph"/>
               <w:numPr>
                 <w:ilvl w:val="0"/>
                 <w:numId w:val="1"/>
@@ -7352,7 +7442,7 @@
           </w:tcPr>
           <w:p>
             <w:pPr>
-              <w:pStyle w:val="Prrafodelista"/>
+              <w:pStyle w:val="ListParagraph"/>
               <w:numPr>
                 <w:ilvl w:val="0"/>
                 <w:numId w:val="1"/>
@@ -7453,7 +7543,7 @@
           </w:tcPr>
           <w:p>
             <w:pPr>
-              <w:pStyle w:val="Prrafodelista"/>
+              <w:pStyle w:val="ListParagraph"/>
               <w:numPr>
                 <w:ilvl w:val="0"/>
                 <w:numId w:val="1"/>
@@ -7578,7 +7668,7 @@
           </w:tcPr>
           <w:p>
             <w:pPr>
-              <w:pStyle w:val="Prrafodelista"/>
+              <w:pStyle w:val="ListParagraph"/>
               <w:numPr>
                 <w:ilvl w:val="0"/>
                 <w:numId w:val="1"/>
@@ -7731,7 +7821,7 @@
           </w:tcPr>
           <w:p>
             <w:pPr>
-              <w:pStyle w:val="Prrafodelista"/>
+              <w:pStyle w:val="ListParagraph"/>
               <w:numPr>
                 <w:ilvl w:val="0"/>
                 <w:numId w:val="1"/>
@@ -7883,7 +7973,7 @@
           </w:tcPr>
           <w:p>
             <w:pPr>
-              <w:pStyle w:val="Prrafodelista"/>
+              <w:pStyle w:val="ListParagraph"/>
               <w:numPr>
                 <w:ilvl w:val="0"/>
                 <w:numId w:val="1"/>
@@ -8035,7 +8125,7 @@
           </w:tcPr>
           <w:p>
             <w:pPr>
-              <w:pStyle w:val="Prrafodelista"/>
+              <w:pStyle w:val="ListParagraph"/>
               <w:numPr>
                 <w:ilvl w:val="0"/>
                 <w:numId w:val="1"/>
@@ -8187,7 +8277,7 @@
           </w:tcPr>
           <w:p>
             <w:pPr>
-              <w:pStyle w:val="Prrafodelista"/>
+              <w:pStyle w:val="ListParagraph"/>
               <w:numPr>
                 <w:ilvl w:val="0"/>
                 <w:numId w:val="1"/>
@@ -8339,7 +8429,7 @@
           </w:tcPr>
           <w:p>
             <w:pPr>
-              <w:pStyle w:val="Prrafodelista"/>
+              <w:pStyle w:val="ListParagraph"/>
               <w:numPr>
                 <w:ilvl w:val="0"/>
                 <w:numId w:val="1"/>
@@ -8491,7 +8581,7 @@
           </w:tcPr>
           <w:p>
             <w:pPr>
-              <w:pStyle w:val="Prrafodelista"/>
+              <w:pStyle w:val="ListParagraph"/>
               <w:numPr>
                 <w:ilvl w:val="0"/>
                 <w:numId w:val="1"/>
@@ -8643,7 +8733,7 @@
           </w:tcPr>
           <w:p>
             <w:pPr>
-              <w:pStyle w:val="Prrafodelista"/>
+              <w:pStyle w:val="ListParagraph"/>
               <w:numPr>
                 <w:ilvl w:val="0"/>
                 <w:numId w:val="1"/>
@@ -8761,7 +8851,7 @@
           </w:tcPr>
           <w:p>
             <w:pPr>
-              <w:pStyle w:val="Prrafodelista"/>
+              <w:pStyle w:val="ListParagraph"/>
               <w:numPr>
                 <w:ilvl w:val="0"/>
                 <w:numId w:val="1"/>
@@ -8879,7 +8969,7 @@
           </w:tcPr>
           <w:p>
             <w:pPr>
-              <w:pStyle w:val="Prrafodelista"/>
+              <w:pStyle w:val="ListParagraph"/>
               <w:numPr>
                 <w:ilvl w:val="0"/>
                 <w:numId w:val="1"/>
@@ -9020,7 +9110,7 @@
           </w:tcPr>
           <w:p>
             <w:pPr>
-              <w:pStyle w:val="Prrafodelista"/>
+              <w:pStyle w:val="ListParagraph"/>
               <w:numPr>
                 <w:ilvl w:val="0"/>
                 <w:numId w:val="1"/>
@@ -9069,14 +9159,14 @@
                 <w:sz w:val="20"/>
                 <w:szCs w:val="20"/>
               </w:rPr>
-              <w:t xml:space="preserve">Registrar documento de </w:t>
-            </w:r>
-            <w:r>
-              <w:rPr>
-                <w:sz w:val="20"/>
-                <w:szCs w:val="20"/>
-              </w:rPr>
-              <w:t>cuadrilla</w:t>
+              <w:t>Registrar documento</w:t>
+            </w:r>
+            <w:r>
+              <w:rPr>
+                <w:sz w:val="20"/>
+                <w:szCs w:val="20"/>
+              </w:rPr>
+              <w:t xml:space="preserve"> de integrante de cuadrilla</w:t>
             </w:r>
           </w:p>
           <w:p>
@@ -9161,7 +9251,7 @@
           </w:tcPr>
           <w:p>
             <w:pPr>
-              <w:pStyle w:val="Prrafodelista"/>
+              <w:pStyle w:val="ListParagraph"/>
               <w:numPr>
                 <w:ilvl w:val="0"/>
                 <w:numId w:val="1"/>
@@ -9309,7 +9399,7 @@
           </w:tcPr>
           <w:p>
             <w:pPr>
-              <w:pStyle w:val="Prrafodelista"/>
+              <w:pStyle w:val="ListParagraph"/>
               <w:numPr>
                 <w:ilvl w:val="0"/>
                 <w:numId w:val="1"/>
@@ -9450,7 +9540,7 @@
           </w:tcPr>
           <w:p>
             <w:pPr>
-              <w:pStyle w:val="Prrafodelista"/>
+              <w:pStyle w:val="ListParagraph"/>
               <w:numPr>
                 <w:ilvl w:val="0"/>
                 <w:numId w:val="1"/>
@@ -9604,7 +9694,7 @@
           </w:tcPr>
           <w:p>
             <w:pPr>
-              <w:pStyle w:val="Prrafodelista"/>
+              <w:pStyle w:val="ListParagraph"/>
               <w:numPr>
                 <w:ilvl w:val="0"/>
                 <w:numId w:val="1"/>
@@ -9721,7 +9811,7 @@
           </w:tcPr>
           <w:p>
             <w:pPr>
-              <w:pStyle w:val="Prrafodelista"/>
+              <w:pStyle w:val="ListParagraph"/>
               <w:numPr>
                 <w:ilvl w:val="0"/>
                 <w:numId w:val="1"/>
@@ -9838,7 +9928,7 @@
           </w:tcPr>
           <w:p>
             <w:pPr>
-              <w:pStyle w:val="Prrafodelista"/>
+              <w:pStyle w:val="ListParagraph"/>
               <w:numPr>
                 <w:ilvl w:val="0"/>
                 <w:numId w:val="1"/>
@@ -9955,7 +10045,7 @@
           </w:tcPr>
           <w:p>
             <w:pPr>
-              <w:pStyle w:val="Prrafodelista"/>
+              <w:pStyle w:val="ListParagraph"/>
               <w:numPr>
                 <w:ilvl w:val="0"/>
                 <w:numId w:val="1"/>
@@ -10056,7 +10146,7 @@
           </w:tcPr>
           <w:p>
             <w:pPr>
-              <w:pStyle w:val="Prrafodelista"/>
+              <w:pStyle w:val="ListParagraph"/>
               <w:numPr>
                 <w:ilvl w:val="0"/>
                 <w:numId w:val="1"/>
@@ -10157,7 +10247,7 @@
           </w:tcPr>
           <w:p>
             <w:pPr>
-              <w:pStyle w:val="Prrafodelista"/>
+              <w:pStyle w:val="ListParagraph"/>
               <w:numPr>
                 <w:ilvl w:val="0"/>
                 <w:numId w:val="1"/>
@@ -10258,7 +10348,7 @@
           </w:tcPr>
           <w:p>
             <w:pPr>
-              <w:pStyle w:val="Prrafodelista"/>
+              <w:pStyle w:val="ListParagraph"/>
               <w:numPr>
                 <w:ilvl w:val="0"/>
                 <w:numId w:val="1"/>
@@ -10359,7 +10449,7 @@
           </w:tcPr>
           <w:p>
             <w:pPr>
-              <w:pStyle w:val="Prrafodelista"/>
+              <w:pStyle w:val="ListParagraph"/>
               <w:numPr>
                 <w:ilvl w:val="0"/>
                 <w:numId w:val="1"/>
@@ -10493,7 +10583,7 @@
           </w:tcPr>
           <w:p>
             <w:pPr>
-              <w:pStyle w:val="Prrafodelista"/>
+              <w:pStyle w:val="ListParagraph"/>
               <w:numPr>
                 <w:ilvl w:val="0"/>
                 <w:numId w:val="1"/>
@@ -10611,7 +10701,7 @@
           </w:tcPr>
           <w:p>
             <w:pPr>
-              <w:pStyle w:val="Prrafodelista"/>
+              <w:pStyle w:val="ListParagraph"/>
               <w:numPr>
                 <w:ilvl w:val="0"/>
                 <w:numId w:val="1"/>
@@ -10761,20 +10851,20 @@
     </w:tbl>
     <w:p>
       <w:pPr>
-        <w:pStyle w:val="Ttulo1"/>
-      </w:pPr>
-      <w:bookmarkStart w:id="13" w:name="_Toc326233488"/>
+        <w:pStyle w:val="Heading1"/>
+      </w:pPr>
+      <w:bookmarkStart w:id="14" w:name="_Toc326233488"/>
       <w:r>
         <w:t>Descripción</w:t>
       </w:r>
       <w:r>
         <w:t xml:space="preserve"> detallada de requerimientos</w:t>
       </w:r>
-      <w:bookmarkEnd w:id="13"/>
+      <w:bookmarkEnd w:id="14"/>
     </w:p>
     <w:p>
       <w:pPr>
-        <w:pStyle w:val="Ttulo3"/>
+        <w:pStyle w:val="Heading3"/>
         <w:numPr>
           <w:ilvl w:val="0"/>
           <w:numId w:val="10"/>
@@ -10786,11 +10876,11 @@
     </w:p>
     <w:tbl>
       <w:tblPr>
-        <w:tblStyle w:val="Tablaconcuadrcula"/>
+        <w:tblStyle w:val="TableGrid"/>
         <w:tblW w:w="9214" w:type="dxa"/>
         <w:tblInd w:w="-34" w:type="dxa"/>
         <w:tblLayout w:type="fixed"/>
-        <w:tblLook w:val="04A0"/>
+        <w:tblLook w:val="04A0" w:firstRow="1" w:lastRow="0" w:firstColumn="1" w:lastColumn="0" w:noHBand="0" w:noVBand="1"/>
       </w:tblPr>
       <w:tblGrid>
         <w:gridCol w:w="1843"/>
@@ -10805,15 +10895,15 @@
           <w:p>
             <w:pPr>
               <w:rPr>
-                <w:rStyle w:val="Textoennegrita"/>
-                <w:sz w:val="20"/>
-                <w:szCs w:val="20"/>
-              </w:rPr>
-            </w:pPr>
-            <w:bookmarkStart w:id="14" w:name="_Toc326233489"/>
-            <w:r>
-              <w:rPr>
-                <w:rStyle w:val="Textoennegrita"/>
+                <w:rStyle w:val="Strong"/>
+                <w:sz w:val="20"/>
+                <w:szCs w:val="20"/>
+              </w:rPr>
+            </w:pPr>
+            <w:bookmarkStart w:id="15" w:name="_Toc326233489"/>
+            <w:r>
+              <w:rPr>
+                <w:rStyle w:val="Strong"/>
                 <w:sz w:val="20"/>
                 <w:szCs w:val="20"/>
               </w:rPr>
@@ -10851,14 +10941,14 @@
           <w:p>
             <w:pPr>
               <w:rPr>
-                <w:rStyle w:val="Textoennegrita"/>
-                <w:sz w:val="20"/>
-                <w:szCs w:val="20"/>
-              </w:rPr>
-            </w:pPr>
-            <w:r>
-              <w:rPr>
-                <w:rStyle w:val="Textoennegrita"/>
+                <w:rStyle w:val="Strong"/>
+                <w:sz w:val="20"/>
+                <w:szCs w:val="20"/>
+              </w:rPr>
+            </w:pPr>
+            <w:r>
+              <w:rPr>
+                <w:rStyle w:val="Strong"/>
                 <w:sz w:val="20"/>
                 <w:szCs w:val="20"/>
               </w:rPr>
@@ -10896,14 +10986,14 @@
           <w:p>
             <w:pPr>
               <w:rPr>
-                <w:rStyle w:val="Textoennegrita"/>
-                <w:sz w:val="20"/>
-                <w:szCs w:val="20"/>
-              </w:rPr>
-            </w:pPr>
-            <w:r>
-              <w:rPr>
-                <w:rStyle w:val="Textoennegrita"/>
+                <w:rStyle w:val="Strong"/>
+                <w:sz w:val="20"/>
+                <w:szCs w:val="20"/>
+              </w:rPr>
+            </w:pPr>
+            <w:r>
+              <w:rPr>
+                <w:rStyle w:val="Strong"/>
                 <w:sz w:val="20"/>
                 <w:szCs w:val="20"/>
               </w:rPr>
@@ -10942,14 +11032,14 @@
           <w:p>
             <w:pPr>
               <w:rPr>
-                <w:rStyle w:val="Textoennegrita"/>
-                <w:sz w:val="20"/>
-                <w:szCs w:val="20"/>
-              </w:rPr>
-            </w:pPr>
-            <w:r>
-              <w:rPr>
-                <w:rStyle w:val="Textoennegrita"/>
+                <w:rStyle w:val="Strong"/>
+                <w:sz w:val="20"/>
+                <w:szCs w:val="20"/>
+              </w:rPr>
+            </w:pPr>
+            <w:r>
+              <w:rPr>
+                <w:rStyle w:val="Strong"/>
                 <w:sz w:val="20"/>
                 <w:szCs w:val="20"/>
               </w:rPr>
@@ -10987,14 +11077,14 @@
           <w:p>
             <w:pPr>
               <w:rPr>
-                <w:rStyle w:val="Textoennegrita"/>
-                <w:sz w:val="20"/>
-                <w:szCs w:val="20"/>
-              </w:rPr>
-            </w:pPr>
-            <w:r>
-              <w:rPr>
-                <w:rStyle w:val="Textoennegrita"/>
+                <w:rStyle w:val="Strong"/>
+                <w:sz w:val="20"/>
+                <w:szCs w:val="20"/>
+              </w:rPr>
+            </w:pPr>
+            <w:r>
+              <w:rPr>
+                <w:rStyle w:val="Strong"/>
                 <w:sz w:val="20"/>
                 <w:szCs w:val="20"/>
               </w:rPr>
@@ -11032,14 +11122,14 @@
           <w:p>
             <w:pPr>
               <w:rPr>
-                <w:rStyle w:val="Textoennegrita"/>
-                <w:sz w:val="20"/>
-                <w:szCs w:val="20"/>
-              </w:rPr>
-            </w:pPr>
-            <w:r>
-              <w:rPr>
-                <w:rStyle w:val="Textoennegrita"/>
+                <w:rStyle w:val="Strong"/>
+                <w:sz w:val="20"/>
+                <w:szCs w:val="20"/>
+              </w:rPr>
+            </w:pPr>
+            <w:r>
+              <w:rPr>
+                <w:rStyle w:val="Strong"/>
                 <w:sz w:val="20"/>
                 <w:szCs w:val="20"/>
               </w:rPr>
@@ -11077,14 +11167,14 @@
           <w:p>
             <w:pPr>
               <w:rPr>
-                <w:rStyle w:val="Textoennegrita"/>
-                <w:sz w:val="20"/>
-                <w:szCs w:val="20"/>
-              </w:rPr>
-            </w:pPr>
-            <w:r>
-              <w:rPr>
-                <w:rStyle w:val="Textoennegrita"/>
+                <w:rStyle w:val="Strong"/>
+                <w:sz w:val="20"/>
+                <w:szCs w:val="20"/>
+              </w:rPr>
+            </w:pPr>
+            <w:r>
+              <w:rPr>
+                <w:rStyle w:val="Strong"/>
                 <w:sz w:val="20"/>
                 <w:szCs w:val="20"/>
               </w:rPr>
@@ -11194,14 +11284,14 @@
           <w:p>
             <w:pPr>
               <w:rPr>
-                <w:rStyle w:val="Textoennegrita"/>
-                <w:sz w:val="20"/>
-                <w:szCs w:val="20"/>
-              </w:rPr>
-            </w:pPr>
-            <w:r>
-              <w:rPr>
-                <w:rStyle w:val="Textoennegrita"/>
+                <w:rStyle w:val="Strong"/>
+                <w:sz w:val="20"/>
+                <w:szCs w:val="20"/>
+              </w:rPr>
+            </w:pPr>
+            <w:r>
+              <w:rPr>
+                <w:rStyle w:val="Strong"/>
                 <w:sz w:val="20"/>
                 <w:szCs w:val="20"/>
               </w:rPr>
@@ -11218,7 +11308,7 @@
           </w:tcPr>
           <w:p>
             <w:pPr>
-              <w:pStyle w:val="Prrafodelista"/>
+              <w:pStyle w:val="ListParagraph"/>
               <w:numPr>
                 <w:ilvl w:val="0"/>
                 <w:numId w:val="12"/>
@@ -11252,7 +11342,7 @@
           </w:p>
           <w:p>
             <w:pPr>
-              <w:pStyle w:val="Prrafodelista"/>
+              <w:pStyle w:val="ListParagraph"/>
               <w:numPr>
                 <w:ilvl w:val="0"/>
                 <w:numId w:val="12"/>
@@ -11272,7 +11362,7 @@
           </w:p>
           <w:p>
             <w:pPr>
-              <w:pStyle w:val="Prrafodelista"/>
+              <w:pStyle w:val="ListParagraph"/>
               <w:numPr>
                 <w:ilvl w:val="0"/>
                 <w:numId w:val="12"/>
@@ -11292,7 +11382,7 @@
           </w:p>
           <w:p>
             <w:pPr>
-              <w:pStyle w:val="Prrafodelista"/>
+              <w:pStyle w:val="ListParagraph"/>
               <w:numPr>
                 <w:ilvl w:val="1"/>
                 <w:numId w:val="12"/>
@@ -11312,7 +11402,7 @@
           </w:p>
           <w:p>
             <w:pPr>
-              <w:pStyle w:val="Prrafodelista"/>
+              <w:pStyle w:val="ListParagraph"/>
               <w:numPr>
                 <w:ilvl w:val="1"/>
                 <w:numId w:val="12"/>
@@ -11332,7 +11422,7 @@
           </w:p>
           <w:p>
             <w:pPr>
-              <w:pStyle w:val="Prrafodelista"/>
+              <w:pStyle w:val="ListParagraph"/>
               <w:numPr>
                 <w:ilvl w:val="1"/>
                 <w:numId w:val="12"/>
@@ -11352,7 +11442,7 @@
           </w:p>
           <w:p>
             <w:pPr>
-              <w:pStyle w:val="Prrafodelista"/>
+              <w:pStyle w:val="ListParagraph"/>
               <w:numPr>
                 <w:ilvl w:val="0"/>
                 <w:numId w:val="12"/>
@@ -11372,7 +11462,7 @@
           </w:p>
           <w:p>
             <w:pPr>
-              <w:pStyle w:val="Prrafodelista"/>
+              <w:pStyle w:val="ListParagraph"/>
               <w:numPr>
                 <w:ilvl w:val="0"/>
                 <w:numId w:val="12"/>
@@ -11392,7 +11482,7 @@
           </w:p>
           <w:p>
             <w:pPr>
-              <w:pStyle w:val="Prrafodelista"/>
+              <w:pStyle w:val="ListParagraph"/>
               <w:numPr>
                 <w:ilvl w:val="1"/>
                 <w:numId w:val="12"/>
@@ -11412,7 +11502,7 @@
           </w:p>
           <w:p>
             <w:pPr>
-              <w:pStyle w:val="Prrafodelista"/>
+              <w:pStyle w:val="ListParagraph"/>
               <w:numPr>
                 <w:ilvl w:val="1"/>
                 <w:numId w:val="12"/>
@@ -11432,7 +11522,7 @@
           </w:p>
           <w:p>
             <w:pPr>
-              <w:pStyle w:val="Prrafodelista"/>
+              <w:pStyle w:val="ListParagraph"/>
               <w:numPr>
                 <w:ilvl w:val="0"/>
                 <w:numId w:val="12"/>
@@ -11466,7 +11556,7 @@
           </w:p>
           <w:p>
             <w:pPr>
-              <w:pStyle w:val="Prrafodelista"/>
+              <w:pStyle w:val="ListParagraph"/>
               <w:numPr>
                 <w:ilvl w:val="0"/>
                 <w:numId w:val="12"/>
@@ -11486,7 +11576,7 @@
           </w:p>
           <w:p>
             <w:pPr>
-              <w:pStyle w:val="Prrafodelista"/>
+              <w:pStyle w:val="ListParagraph"/>
               <w:numPr>
                 <w:ilvl w:val="0"/>
                 <w:numId w:val="12"/>
@@ -11506,7 +11596,7 @@
           </w:p>
           <w:p>
             <w:pPr>
-              <w:pStyle w:val="Prrafodelista"/>
+              <w:pStyle w:val="ListParagraph"/>
               <w:numPr>
                 <w:ilvl w:val="0"/>
                 <w:numId w:val="12"/>
@@ -11526,7 +11616,7 @@
           </w:p>
           <w:p>
             <w:pPr>
-              <w:pStyle w:val="Prrafodelista"/>
+              <w:pStyle w:val="ListParagraph"/>
               <w:numPr>
                 <w:ilvl w:val="0"/>
                 <w:numId w:val="12"/>
@@ -11546,7 +11636,7 @@
           </w:p>
           <w:p>
             <w:pPr>
-              <w:pStyle w:val="Prrafodelista"/>
+              <w:pStyle w:val="ListParagraph"/>
               <w:numPr>
                 <w:ilvl w:val="1"/>
                 <w:numId w:val="12"/>
@@ -11566,7 +11656,7 @@
           </w:p>
           <w:p>
             <w:pPr>
-              <w:pStyle w:val="Prrafodelista"/>
+              <w:pStyle w:val="ListParagraph"/>
               <w:numPr>
                 <w:ilvl w:val="1"/>
                 <w:numId w:val="12"/>
@@ -11586,7 +11676,7 @@
           </w:p>
           <w:p>
             <w:pPr>
-              <w:pStyle w:val="Prrafodelista"/>
+              <w:pStyle w:val="ListParagraph"/>
               <w:numPr>
                 <w:ilvl w:val="0"/>
                 <w:numId w:val="12"/>
@@ -11606,7 +11696,7 @@
           </w:p>
           <w:p>
             <w:pPr>
-              <w:pStyle w:val="Prrafodelista"/>
+              <w:pStyle w:val="ListParagraph"/>
               <w:numPr>
                 <w:ilvl w:val="0"/>
                 <w:numId w:val="12"/>
@@ -11635,14 +11725,14 @@
           <w:p>
             <w:pPr>
               <w:rPr>
-                <w:rStyle w:val="Textoennegrita"/>
-                <w:sz w:val="20"/>
-                <w:szCs w:val="20"/>
-              </w:rPr>
-            </w:pPr>
-            <w:r>
-              <w:rPr>
-                <w:rStyle w:val="Textoennegrita"/>
+                <w:rStyle w:val="Strong"/>
+                <w:sz w:val="20"/>
+                <w:szCs w:val="20"/>
+              </w:rPr>
+            </w:pPr>
+            <w:r>
+              <w:rPr>
+                <w:rStyle w:val="Strong"/>
                 <w:sz w:val="20"/>
                 <w:szCs w:val="20"/>
               </w:rPr>
@@ -11660,7 +11750,7 @@
           <w:p>
             <w:pPr>
               <w:rPr>
-                <w:rStyle w:val="Textoennegrita"/>
+                <w:rStyle w:val="Strong"/>
                 <w:b w:val="0"/>
                 <w:sz w:val="20"/>
                 <w:szCs w:val="20"/>
@@ -11668,7 +11758,7 @@
             </w:pPr>
             <w:r>
               <w:rPr>
-                <w:rStyle w:val="Textoennegrita"/>
+                <w:rStyle w:val="Strong"/>
                 <w:b w:val="0"/>
                 <w:sz w:val="20"/>
                 <w:szCs w:val="20"/>
@@ -11679,7 +11769,7 @@
           <w:p>
             <w:pPr>
               <w:rPr>
-                <w:rStyle w:val="Textoennegrita"/>
+                <w:rStyle w:val="Strong"/>
                 <w:b w:val="0"/>
                 <w:sz w:val="20"/>
                 <w:szCs w:val="20"/>
@@ -11687,7 +11777,7 @@
             </w:pPr>
             <w:r>
               <w:rPr>
-                <w:rStyle w:val="Textoennegrita"/>
+                <w:rStyle w:val="Strong"/>
                 <w:b w:val="0"/>
                 <w:sz w:val="20"/>
                 <w:szCs w:val="20"/>
@@ -11706,14 +11796,14 @@
           <w:p>
             <w:pPr>
               <w:rPr>
-                <w:rStyle w:val="Textoennegrita"/>
-                <w:sz w:val="20"/>
-                <w:szCs w:val="20"/>
-              </w:rPr>
-            </w:pPr>
-            <w:r>
-              <w:rPr>
-                <w:rStyle w:val="Textoennegrita"/>
+                <w:rStyle w:val="Strong"/>
+                <w:sz w:val="20"/>
+                <w:szCs w:val="20"/>
+              </w:rPr>
+            </w:pPr>
+            <w:r>
+              <w:rPr>
+                <w:rStyle w:val="Strong"/>
                 <w:sz w:val="20"/>
                 <w:szCs w:val="20"/>
               </w:rPr>
@@ -11730,7 +11820,7 @@
           </w:tcPr>
           <w:p>
             <w:pPr>
-              <w:pStyle w:val="Prrafodelista"/>
+              <w:pStyle w:val="ListParagraph"/>
               <w:numPr>
                 <w:ilvl w:val="0"/>
                 <w:numId w:val="11"/>
@@ -11773,14 +11863,14 @@
           <w:p>
             <w:pPr>
               <w:rPr>
-                <w:rStyle w:val="Textoennegrita"/>
-                <w:sz w:val="20"/>
-                <w:szCs w:val="20"/>
-              </w:rPr>
-            </w:pPr>
-            <w:r>
-              <w:rPr>
-                <w:rStyle w:val="Textoennegrita"/>
+                <w:rStyle w:val="Strong"/>
+                <w:sz w:val="20"/>
+                <w:szCs w:val="20"/>
+              </w:rPr>
+            </w:pPr>
+            <w:r>
+              <w:rPr>
+                <w:rStyle w:val="Strong"/>
                 <w:sz w:val="20"/>
                 <w:szCs w:val="20"/>
               </w:rPr>
@@ -11818,14 +11908,14 @@
           <w:p>
             <w:pPr>
               <w:rPr>
-                <w:rStyle w:val="Textoennegrita"/>
-                <w:sz w:val="20"/>
-                <w:szCs w:val="20"/>
-              </w:rPr>
-            </w:pPr>
-            <w:r>
-              <w:rPr>
-                <w:rStyle w:val="Textoennegrita"/>
+                <w:rStyle w:val="Strong"/>
+                <w:sz w:val="20"/>
+                <w:szCs w:val="20"/>
+              </w:rPr>
+            </w:pPr>
+            <w:r>
+              <w:rPr>
+                <w:rStyle w:val="Strong"/>
                 <w:sz w:val="20"/>
                 <w:szCs w:val="20"/>
               </w:rPr>
@@ -11863,14 +11953,14 @@
           <w:p>
             <w:pPr>
               <w:rPr>
-                <w:rStyle w:val="Textoennegrita"/>
-                <w:sz w:val="20"/>
-                <w:szCs w:val="20"/>
-              </w:rPr>
-            </w:pPr>
-            <w:r>
-              <w:rPr>
-                <w:rStyle w:val="Textoennegrita"/>
+                <w:rStyle w:val="Strong"/>
+                <w:sz w:val="20"/>
+                <w:szCs w:val="20"/>
+              </w:rPr>
+            </w:pPr>
+            <w:r>
+              <w:rPr>
+                <w:rStyle w:val="Strong"/>
                 <w:sz w:val="20"/>
                 <w:szCs w:val="20"/>
               </w:rPr>
@@ -11888,7 +11978,7 @@
           <w:p>
             <w:pPr>
               <w:rPr>
-                <w:rStyle w:val="Textoennegrita"/>
+                <w:rStyle w:val="Strong"/>
                 <w:b w:val="0"/>
                 <w:sz w:val="20"/>
                 <w:szCs w:val="20"/>
@@ -11896,7 +11986,7 @@
             </w:pPr>
             <w:r>
               <w:rPr>
-                <w:rStyle w:val="Textoennegrita"/>
+                <w:rStyle w:val="Strong"/>
                 <w:b w:val="0"/>
                 <w:sz w:val="20"/>
                 <w:szCs w:val="20"/>
@@ -11915,14 +12005,14 @@
           <w:p>
             <w:pPr>
               <w:rPr>
-                <w:rStyle w:val="Textoennegrita"/>
-                <w:sz w:val="20"/>
-                <w:szCs w:val="20"/>
-              </w:rPr>
-            </w:pPr>
-            <w:r>
-              <w:rPr>
-                <w:rStyle w:val="Textoennegrita"/>
+                <w:rStyle w:val="Strong"/>
+                <w:sz w:val="20"/>
+                <w:szCs w:val="20"/>
+              </w:rPr>
+            </w:pPr>
+            <w:r>
+              <w:rPr>
+                <w:rStyle w:val="Strong"/>
                 <w:sz w:val="20"/>
                 <w:szCs w:val="20"/>
               </w:rPr>
@@ -11954,7 +12044,7 @@
     </w:tbl>
     <w:p>
       <w:pPr>
-        <w:pStyle w:val="Ttulo3"/>
+        <w:pStyle w:val="Heading3"/>
         <w:numPr>
           <w:ilvl w:val="0"/>
           <w:numId w:val="11"/>
@@ -11966,11 +12056,11 @@
     </w:p>
     <w:tbl>
       <w:tblPr>
-        <w:tblStyle w:val="Tablaconcuadrcula"/>
+        <w:tblStyle w:val="TableGrid"/>
         <w:tblW w:w="9214" w:type="dxa"/>
         <w:tblInd w:w="-34" w:type="dxa"/>
         <w:tblLayout w:type="fixed"/>
-        <w:tblLook w:val="04A0"/>
+        <w:tblLook w:val="04A0" w:firstRow="1" w:lastRow="0" w:firstColumn="1" w:lastColumn="0" w:noHBand="0" w:noVBand="1"/>
       </w:tblPr>
       <w:tblGrid>
         <w:gridCol w:w="1843"/>
@@ -11985,14 +12075,14 @@
           <w:p>
             <w:pPr>
               <w:rPr>
-                <w:rStyle w:val="Textoennegrita"/>
-                <w:sz w:val="20"/>
-                <w:szCs w:val="20"/>
-              </w:rPr>
-            </w:pPr>
-            <w:r>
-              <w:rPr>
-                <w:rStyle w:val="Textoennegrita"/>
+                <w:rStyle w:val="Strong"/>
+                <w:sz w:val="20"/>
+                <w:szCs w:val="20"/>
+              </w:rPr>
+            </w:pPr>
+            <w:r>
+              <w:rPr>
+                <w:rStyle w:val="Strong"/>
                 <w:sz w:val="20"/>
                 <w:szCs w:val="20"/>
               </w:rPr>
@@ -12030,14 +12120,14 @@
           <w:p>
             <w:pPr>
               <w:rPr>
-                <w:rStyle w:val="Textoennegrita"/>
-                <w:sz w:val="20"/>
-                <w:szCs w:val="20"/>
-              </w:rPr>
-            </w:pPr>
-            <w:r>
-              <w:rPr>
-                <w:rStyle w:val="Textoennegrita"/>
+                <w:rStyle w:val="Strong"/>
+                <w:sz w:val="20"/>
+                <w:szCs w:val="20"/>
+              </w:rPr>
+            </w:pPr>
+            <w:r>
+              <w:rPr>
+                <w:rStyle w:val="Strong"/>
                 <w:sz w:val="20"/>
                 <w:szCs w:val="20"/>
               </w:rPr>
@@ -12075,14 +12165,14 @@
           <w:p>
             <w:pPr>
               <w:rPr>
-                <w:rStyle w:val="Textoennegrita"/>
-                <w:sz w:val="20"/>
-                <w:szCs w:val="20"/>
-              </w:rPr>
-            </w:pPr>
-            <w:r>
-              <w:rPr>
-                <w:rStyle w:val="Textoennegrita"/>
+                <w:rStyle w:val="Strong"/>
+                <w:sz w:val="20"/>
+                <w:szCs w:val="20"/>
+              </w:rPr>
+            </w:pPr>
+            <w:r>
+              <w:rPr>
+                <w:rStyle w:val="Strong"/>
                 <w:sz w:val="20"/>
                 <w:szCs w:val="20"/>
               </w:rPr>
@@ -12120,14 +12210,14 @@
           <w:p>
             <w:pPr>
               <w:rPr>
-                <w:rStyle w:val="Textoennegrita"/>
-                <w:sz w:val="20"/>
-                <w:szCs w:val="20"/>
-              </w:rPr>
-            </w:pPr>
-            <w:r>
-              <w:rPr>
-                <w:rStyle w:val="Textoennegrita"/>
+                <w:rStyle w:val="Strong"/>
+                <w:sz w:val="20"/>
+                <w:szCs w:val="20"/>
+              </w:rPr>
+            </w:pPr>
+            <w:r>
+              <w:rPr>
+                <w:rStyle w:val="Strong"/>
                 <w:sz w:val="20"/>
                 <w:szCs w:val="20"/>
               </w:rPr>
@@ -12165,14 +12255,14 @@
           <w:p>
             <w:pPr>
               <w:rPr>
-                <w:rStyle w:val="Textoennegrita"/>
-                <w:sz w:val="20"/>
-                <w:szCs w:val="20"/>
-              </w:rPr>
-            </w:pPr>
-            <w:r>
-              <w:rPr>
-                <w:rStyle w:val="Textoennegrita"/>
+                <w:rStyle w:val="Strong"/>
+                <w:sz w:val="20"/>
+                <w:szCs w:val="20"/>
+              </w:rPr>
+            </w:pPr>
+            <w:r>
+              <w:rPr>
+                <w:rStyle w:val="Strong"/>
                 <w:sz w:val="20"/>
                 <w:szCs w:val="20"/>
               </w:rPr>
@@ -12210,14 +12300,14 @@
           <w:p>
             <w:pPr>
               <w:rPr>
-                <w:rStyle w:val="Textoennegrita"/>
-                <w:sz w:val="20"/>
-                <w:szCs w:val="20"/>
-              </w:rPr>
-            </w:pPr>
-            <w:r>
-              <w:rPr>
-                <w:rStyle w:val="Textoennegrita"/>
+                <w:rStyle w:val="Strong"/>
+                <w:sz w:val="20"/>
+                <w:szCs w:val="20"/>
+              </w:rPr>
+            </w:pPr>
+            <w:r>
+              <w:rPr>
+                <w:rStyle w:val="Strong"/>
                 <w:sz w:val="20"/>
                 <w:szCs w:val="20"/>
               </w:rPr>
@@ -12255,14 +12345,14 @@
           <w:p>
             <w:pPr>
               <w:rPr>
-                <w:rStyle w:val="Textoennegrita"/>
-                <w:sz w:val="20"/>
-                <w:szCs w:val="20"/>
-              </w:rPr>
-            </w:pPr>
-            <w:r>
-              <w:rPr>
-                <w:rStyle w:val="Textoennegrita"/>
+                <w:rStyle w:val="Strong"/>
+                <w:sz w:val="20"/>
+                <w:szCs w:val="20"/>
+              </w:rPr>
+            </w:pPr>
+            <w:r>
+              <w:rPr>
+                <w:rStyle w:val="Strong"/>
                 <w:sz w:val="20"/>
                 <w:szCs w:val="20"/>
               </w:rPr>
@@ -12315,8 +12405,6 @@
               </w:rPr>
               <w:br/>
             </w:r>
-            <w:bookmarkStart w:id="15" w:name="_GoBack"/>
-            <w:bookmarkEnd w:id="15"/>
           </w:p>
         </w:tc>
       </w:tr>
@@ -12329,14 +12417,14 @@
           <w:p>
             <w:pPr>
               <w:rPr>
-                <w:rStyle w:val="Textoennegrita"/>
-                <w:sz w:val="20"/>
-                <w:szCs w:val="20"/>
-              </w:rPr>
-            </w:pPr>
-            <w:r>
-              <w:rPr>
-                <w:rStyle w:val="Textoennegrita"/>
+                <w:rStyle w:val="Strong"/>
+                <w:sz w:val="20"/>
+                <w:szCs w:val="20"/>
+              </w:rPr>
+            </w:pPr>
+            <w:r>
+              <w:rPr>
+                <w:rStyle w:val="Strong"/>
                 <w:sz w:val="20"/>
                 <w:szCs w:val="20"/>
               </w:rPr>
@@ -12371,14 +12459,14 @@
           <w:p>
             <w:pPr>
               <w:rPr>
-                <w:rStyle w:val="Textoennegrita"/>
-                <w:sz w:val="20"/>
-                <w:szCs w:val="20"/>
-              </w:rPr>
-            </w:pPr>
-            <w:r>
-              <w:rPr>
-                <w:rStyle w:val="Textoennegrita"/>
+                <w:rStyle w:val="Strong"/>
+                <w:sz w:val="20"/>
+                <w:szCs w:val="20"/>
+              </w:rPr>
+            </w:pPr>
+            <w:r>
+              <w:rPr>
+                <w:rStyle w:val="Strong"/>
                 <w:sz w:val="20"/>
                 <w:szCs w:val="20"/>
               </w:rPr>
@@ -12396,14 +12484,14 @@
           <w:p>
             <w:pPr>
               <w:rPr>
-                <w:rStyle w:val="Textoennegrita"/>
-                <w:sz w:val="20"/>
-                <w:szCs w:val="20"/>
-              </w:rPr>
-            </w:pPr>
-            <w:r>
-              <w:rPr>
-                <w:rStyle w:val="Textoennegrita"/>
+                <w:rStyle w:val="Strong"/>
+                <w:sz w:val="20"/>
+                <w:szCs w:val="20"/>
+              </w:rPr>
+            </w:pPr>
+            <w:r>
+              <w:rPr>
+                <w:rStyle w:val="Strong"/>
                 <w:sz w:val="20"/>
                 <w:szCs w:val="20"/>
               </w:rPr>
@@ -12437,14 +12525,14 @@
           <w:p>
             <w:pPr>
               <w:rPr>
-                <w:rStyle w:val="Textoennegrita"/>
-                <w:sz w:val="20"/>
-                <w:szCs w:val="20"/>
-              </w:rPr>
-            </w:pPr>
-            <w:r>
-              <w:rPr>
-                <w:rStyle w:val="Textoennegrita"/>
+                <w:rStyle w:val="Strong"/>
+                <w:sz w:val="20"/>
+                <w:szCs w:val="20"/>
+              </w:rPr>
+            </w:pPr>
+            <w:r>
+              <w:rPr>
+                <w:rStyle w:val="Strong"/>
                 <w:sz w:val="20"/>
                 <w:szCs w:val="20"/>
               </w:rPr>
@@ -12475,14 +12563,14 @@
           <w:p>
             <w:pPr>
               <w:rPr>
-                <w:rStyle w:val="Textoennegrita"/>
-                <w:sz w:val="20"/>
-                <w:szCs w:val="20"/>
-              </w:rPr>
-            </w:pPr>
-            <w:r>
-              <w:rPr>
-                <w:rStyle w:val="Textoennegrita"/>
+                <w:rStyle w:val="Strong"/>
+                <w:sz w:val="20"/>
+                <w:szCs w:val="20"/>
+              </w:rPr>
+            </w:pPr>
+            <w:r>
+              <w:rPr>
+                <w:rStyle w:val="Strong"/>
                 <w:sz w:val="20"/>
                 <w:szCs w:val="20"/>
               </w:rPr>
@@ -12513,14 +12601,14 @@
           <w:p>
             <w:pPr>
               <w:rPr>
-                <w:rStyle w:val="Textoennegrita"/>
-                <w:sz w:val="20"/>
-                <w:szCs w:val="20"/>
-              </w:rPr>
-            </w:pPr>
-            <w:r>
-              <w:rPr>
-                <w:rStyle w:val="Textoennegrita"/>
+                <w:rStyle w:val="Strong"/>
+                <w:sz w:val="20"/>
+                <w:szCs w:val="20"/>
+              </w:rPr>
+            </w:pPr>
+            <w:r>
+              <w:rPr>
+                <w:rStyle w:val="Strong"/>
                 <w:sz w:val="20"/>
                 <w:szCs w:val="20"/>
               </w:rPr>
@@ -12538,7 +12626,7 @@
           <w:p>
             <w:pPr>
               <w:rPr>
-                <w:rStyle w:val="Textoennegrita"/>
+                <w:rStyle w:val="Strong"/>
                 <w:b w:val="0"/>
                 <w:sz w:val="20"/>
                 <w:szCs w:val="20"/>
@@ -12546,7 +12634,7 @@
             </w:pPr>
             <w:r>
               <w:rPr>
-                <w:rStyle w:val="Textoennegrita"/>
+                <w:rStyle w:val="Strong"/>
                 <w:b w:val="0"/>
                 <w:sz w:val="20"/>
                 <w:szCs w:val="20"/>
@@ -12565,14 +12653,14 @@
           <w:p>
             <w:pPr>
               <w:rPr>
-                <w:rStyle w:val="Textoennegrita"/>
-                <w:sz w:val="20"/>
-                <w:szCs w:val="20"/>
-              </w:rPr>
-            </w:pPr>
-            <w:r>
-              <w:rPr>
-                <w:rStyle w:val="Textoennegrita"/>
+                <w:rStyle w:val="Strong"/>
+                <w:sz w:val="20"/>
+                <w:szCs w:val="20"/>
+              </w:rPr>
+            </w:pPr>
+            <w:r>
+              <w:rPr>
+                <w:rStyle w:val="Strong"/>
                 <w:sz w:val="20"/>
                 <w:szCs w:val="20"/>
               </w:rPr>
@@ -12598,12 +12686,12 @@
     <w:p/>
     <w:p>
       <w:pPr>
-        <w:pStyle w:val="Ttulo1"/>
+        <w:pStyle w:val="Heading1"/>
       </w:pPr>
       <w:r>
         <w:t>Requerimientos no funcionales</w:t>
       </w:r>
-      <w:bookmarkEnd w:id="14"/>
+      <w:bookmarkEnd w:id="15"/>
     </w:p>
     <w:p>
       <w:pPr>
@@ -12631,7 +12719,7 @@
 </file>
 
 <file path=word/endnotes.xml><?xml version="1.0" encoding="utf-8"?>
-<w:endnotes xmlns:ve="http://schemas.openxmlformats.org/markup-compatibility/2006" xmlns:o="urn:schemas-microsoft-com:office:office" xmlns:r="http://schemas.openxmlformats.org/officeDocument/2006/relationships" xmlns:m="http://schemas.openxmlformats.org/officeDocument/2006/math" xmlns:v="urn:schemas-microsoft-com:vml" xmlns:wp="http://schemas.openxmlformats.org/drawingml/2006/wordprocessingDrawing" xmlns:w10="urn:schemas-microsoft-com:office:word" xmlns:w="http://schemas.openxmlformats.org/wordprocessingml/2006/main" xmlns:wne="http://schemas.microsoft.com/office/word/2006/wordml">
+<w:endnotes xmlns:wpc="http://schemas.microsoft.com/office/word/2010/wordprocessingCanvas" xmlns:mc="http://schemas.openxmlformats.org/markup-compatibility/2006" xmlns:o="urn:schemas-microsoft-com:office:office" xmlns:r="http://schemas.openxmlformats.org/officeDocument/2006/relationships" xmlns:m="http://schemas.openxmlformats.org/officeDocument/2006/math" xmlns:v="urn:schemas-microsoft-com:vml" xmlns:wp14="http://schemas.microsoft.com/office/word/2010/wordprocessingDrawing" xmlns:wp="http://schemas.openxmlformats.org/drawingml/2006/wordprocessingDrawing" xmlns:w10="urn:schemas-microsoft-com:office:word" xmlns:w="http://schemas.openxmlformats.org/wordprocessingml/2006/main" xmlns:w14="http://schemas.microsoft.com/office/word/2010/wordml" xmlns:wpg="http://schemas.microsoft.com/office/word/2010/wordprocessingGroup" xmlns:wpi="http://schemas.microsoft.com/office/word/2010/wordprocessingInk" xmlns:wne="http://schemas.microsoft.com/office/word/2006/wordml" xmlns:wps="http://schemas.microsoft.com/office/word/2010/wordprocessingShape" mc:Ignorable="w14 wp14">
   <w:endnote w:type="separator" w:id="-1">
     <w:p>
       <w:pPr>
@@ -12656,26 +12744,26 @@
 </file>
 
 <file path=word/footer1.xml><?xml version="1.0" encoding="utf-8"?>
-<w:ftr xmlns:ve="http://schemas.openxmlformats.org/markup-compatibility/2006" xmlns:o="urn:schemas-microsoft-com:office:office" xmlns:r="http://schemas.openxmlformats.org/officeDocument/2006/relationships" xmlns:m="http://schemas.openxmlformats.org/officeDocument/2006/math" xmlns:v="urn:schemas-microsoft-com:vml" xmlns:wp="http://schemas.openxmlformats.org/drawingml/2006/wordprocessingDrawing" xmlns:w10="urn:schemas-microsoft-com:office:word" xmlns:w="http://schemas.openxmlformats.org/wordprocessingml/2006/main" xmlns:wne="http://schemas.microsoft.com/office/word/2006/wordml">
+<w:ftr xmlns:wpc="http://schemas.microsoft.com/office/word/2010/wordprocessingCanvas" xmlns:mc="http://schemas.openxmlformats.org/markup-compatibility/2006" xmlns:o="urn:schemas-microsoft-com:office:office" xmlns:r="http://schemas.openxmlformats.org/officeDocument/2006/relationships" xmlns:m="http://schemas.openxmlformats.org/officeDocument/2006/math" xmlns:v="urn:schemas-microsoft-com:vml" xmlns:wp14="http://schemas.microsoft.com/office/word/2010/wordprocessingDrawing" xmlns:wp="http://schemas.openxmlformats.org/drawingml/2006/wordprocessingDrawing" xmlns:w10="urn:schemas-microsoft-com:office:word" xmlns:w="http://schemas.openxmlformats.org/wordprocessingml/2006/main" xmlns:w14="http://schemas.microsoft.com/office/word/2010/wordml" xmlns:wpg="http://schemas.microsoft.com/office/word/2010/wordprocessingGroup" xmlns:wpi="http://schemas.microsoft.com/office/word/2010/wordprocessingInk" xmlns:wne="http://schemas.microsoft.com/office/word/2006/wordml" xmlns:wps="http://schemas.microsoft.com/office/word/2010/wordprocessingShape" mc:Ignorable="w14 wp14">
   <w:p>
     <w:pPr>
-      <w:pStyle w:val="Piedepgina"/>
+      <w:pStyle w:val="Footer"/>
       <w:jc w:val="right"/>
     </w:pPr>
   </w:p>
   <w:p>
     <w:pPr>
-      <w:pStyle w:val="Piedepgina"/>
+      <w:pStyle w:val="Footer"/>
     </w:pPr>
   </w:p>
 </w:ftr>
 </file>
 
 <file path=word/footer2.xml><?xml version="1.0" encoding="utf-8"?>
-<w:ftr xmlns:ve="http://schemas.openxmlformats.org/markup-compatibility/2006" xmlns:o="urn:schemas-microsoft-com:office:office" xmlns:r="http://schemas.openxmlformats.org/officeDocument/2006/relationships" xmlns:m="http://schemas.openxmlformats.org/officeDocument/2006/math" xmlns:v="urn:schemas-microsoft-com:vml" xmlns:wp="http://schemas.openxmlformats.org/drawingml/2006/wordprocessingDrawing" xmlns:w10="urn:schemas-microsoft-com:office:word" xmlns:w="http://schemas.openxmlformats.org/wordprocessingml/2006/main" xmlns:wne="http://schemas.microsoft.com/office/word/2006/wordml">
+<w:ftr xmlns:wpc="http://schemas.microsoft.com/office/word/2010/wordprocessingCanvas" xmlns:mc="http://schemas.openxmlformats.org/markup-compatibility/2006" xmlns:o="urn:schemas-microsoft-com:office:office" xmlns:r="http://schemas.openxmlformats.org/officeDocument/2006/relationships" xmlns:m="http://schemas.openxmlformats.org/officeDocument/2006/math" xmlns:v="urn:schemas-microsoft-com:vml" xmlns:wp14="http://schemas.microsoft.com/office/word/2010/wordprocessingDrawing" xmlns:wp="http://schemas.openxmlformats.org/drawingml/2006/wordprocessingDrawing" xmlns:w10="urn:schemas-microsoft-com:office:word" xmlns:w="http://schemas.openxmlformats.org/wordprocessingml/2006/main" xmlns:w14="http://schemas.microsoft.com/office/word/2010/wordml" xmlns:wpg="http://schemas.microsoft.com/office/word/2010/wordprocessingGroup" xmlns:wpi="http://schemas.microsoft.com/office/word/2010/wordprocessingInk" xmlns:wne="http://schemas.microsoft.com/office/word/2006/wordml" xmlns:wps="http://schemas.microsoft.com/office/word/2010/wordprocessingShape" mc:Ignorable="w14 wp14">
   <w:tbl>
     <w:tblPr>
-      <w:tblStyle w:val="Tablaconcuadrcula"/>
+      <w:tblStyle w:val="TableGrid"/>
       <w:tblW w:w="0" w:type="auto"/>
       <w:tblBorders>
         <w:top w:val="single" w:sz="8" w:space="0" w:color="9BBB59" w:themeColor="accent3"/>
@@ -12685,7 +12773,7 @@
         <w:insideH w:val="none" w:sz="0" w:space="0" w:color="auto"/>
         <w:insideV w:val="none" w:sz="0" w:space="0" w:color="auto"/>
       </w:tblBorders>
-      <w:tblLook w:val="04A0"/>
+      <w:tblLook w:val="04A0" w:firstRow="1" w:lastRow="0" w:firstColumn="1" w:lastColumn="0" w:noHBand="0" w:noVBand="1"/>
     </w:tblPr>
     <w:tblGrid>
       <w:gridCol w:w="9054"/>
@@ -12703,10 +12791,11 @@
               <w:docPartUnique/>
             </w:docPartObj>
           </w:sdtPr>
+          <w:sdtEndPr/>
           <w:sdtContent>
             <w:p>
               <w:pPr>
-                <w:pStyle w:val="Piedepgina"/>
+                <w:pStyle w:val="Footer"/>
                 <w:tabs>
                   <w:tab w:val="left" w:pos="6390"/>
                 </w:tabs>
@@ -12752,7 +12841,7 @@
                   <w:bCs/>
                   <w:noProof/>
                 </w:rPr>
-                <w:t>5</w:t>
+                <w:t>1</w:t>
               </w:r>
               <w:r>
                 <w:rPr>
@@ -12816,20 +12905,20 @@
   </w:tbl>
   <w:p>
     <w:pPr>
-      <w:pStyle w:val="Piedepgina"/>
+      <w:pStyle w:val="Footer"/>
       <w:jc w:val="right"/>
     </w:pPr>
   </w:p>
   <w:p>
     <w:pPr>
-      <w:pStyle w:val="Piedepgina"/>
+      <w:pStyle w:val="Footer"/>
     </w:pPr>
   </w:p>
 </w:ftr>
 </file>
 
 <file path=word/footnotes.xml><?xml version="1.0" encoding="utf-8"?>
-<w:footnotes xmlns:ve="http://schemas.openxmlformats.org/markup-compatibility/2006" xmlns:o="urn:schemas-microsoft-com:office:office" xmlns:r="http://schemas.openxmlformats.org/officeDocument/2006/relationships" xmlns:m="http://schemas.openxmlformats.org/officeDocument/2006/math" xmlns:v="urn:schemas-microsoft-com:vml" xmlns:wp="http://schemas.openxmlformats.org/drawingml/2006/wordprocessingDrawing" xmlns:w10="urn:schemas-microsoft-com:office:word" xmlns:w="http://schemas.openxmlformats.org/wordprocessingml/2006/main" xmlns:wne="http://schemas.microsoft.com/office/word/2006/wordml">
+<w:footnotes xmlns:wpc="http://schemas.microsoft.com/office/word/2010/wordprocessingCanvas" xmlns:mc="http://schemas.openxmlformats.org/markup-compatibility/2006" xmlns:o="urn:schemas-microsoft-com:office:office" xmlns:r="http://schemas.openxmlformats.org/officeDocument/2006/relationships" xmlns:m="http://schemas.openxmlformats.org/officeDocument/2006/math" xmlns:v="urn:schemas-microsoft-com:vml" xmlns:wp14="http://schemas.microsoft.com/office/word/2010/wordprocessingDrawing" xmlns:wp="http://schemas.openxmlformats.org/drawingml/2006/wordprocessingDrawing" xmlns:w10="urn:schemas-microsoft-com:office:word" xmlns:w="http://schemas.openxmlformats.org/wordprocessingml/2006/main" xmlns:w14="http://schemas.microsoft.com/office/word/2010/wordml" xmlns:wpg="http://schemas.microsoft.com/office/word/2010/wordprocessingGroup" xmlns:wpi="http://schemas.microsoft.com/office/word/2010/wordprocessingInk" xmlns:wne="http://schemas.microsoft.com/office/word/2006/wordml" xmlns:wps="http://schemas.microsoft.com/office/word/2010/wordprocessingShape" mc:Ignorable="w14 wp14">
   <w:footnote w:type="separator" w:id="-1">
     <w:p>
       <w:pPr>
@@ -12854,10 +12943,10 @@
 </file>
 
 <file path=word/header1.xml><?xml version="1.0" encoding="utf-8"?>
-<w:hdr xmlns:ve="http://schemas.openxmlformats.org/markup-compatibility/2006" xmlns:o="urn:schemas-microsoft-com:office:office" xmlns:r="http://schemas.openxmlformats.org/officeDocument/2006/relationships" xmlns:m="http://schemas.openxmlformats.org/officeDocument/2006/math" xmlns:v="urn:schemas-microsoft-com:vml" xmlns:wp="http://schemas.openxmlformats.org/drawingml/2006/wordprocessingDrawing" xmlns:w10="urn:schemas-microsoft-com:office:word" xmlns:w="http://schemas.openxmlformats.org/wordprocessingml/2006/main" xmlns:wne="http://schemas.microsoft.com/office/word/2006/wordml">
+<w:hdr xmlns:wpc="http://schemas.microsoft.com/office/word/2010/wordprocessingCanvas" xmlns:mc="http://schemas.openxmlformats.org/markup-compatibility/2006" xmlns:o="urn:schemas-microsoft-com:office:office" xmlns:r="http://schemas.openxmlformats.org/officeDocument/2006/relationships" xmlns:m="http://schemas.openxmlformats.org/officeDocument/2006/math" xmlns:v="urn:schemas-microsoft-com:vml" xmlns:wp14="http://schemas.microsoft.com/office/word/2010/wordprocessingDrawing" xmlns:wp="http://schemas.openxmlformats.org/drawingml/2006/wordprocessingDrawing" xmlns:w10="urn:schemas-microsoft-com:office:word" xmlns:w="http://schemas.openxmlformats.org/wordprocessingml/2006/main" xmlns:w14="http://schemas.microsoft.com/office/word/2010/wordml" xmlns:wpg="http://schemas.microsoft.com/office/word/2010/wordprocessingGroup" xmlns:wpi="http://schemas.microsoft.com/office/word/2010/wordprocessingInk" xmlns:wne="http://schemas.microsoft.com/office/word/2006/wordml" xmlns:wps="http://schemas.microsoft.com/office/word/2010/wordprocessingShape" mc:Ignorable="w14 wp14">
   <w:tbl>
     <w:tblPr>
-      <w:tblStyle w:val="Tablaconcuadrcula"/>
+      <w:tblStyle w:val="TableGrid"/>
       <w:tblW w:w="0" w:type="auto"/>
       <w:tblBorders>
         <w:top w:val="none" w:sz="0" w:space="0" w:color="auto"/>
@@ -12867,7 +12956,7 @@
         <w:insideH w:val="none" w:sz="0" w:space="0" w:color="auto"/>
         <w:insideV w:val="none" w:sz="0" w:space="0" w:color="auto"/>
       </w:tblBorders>
-      <w:tblLook w:val="04A0"/>
+      <w:tblLook w:val="04A0" w:firstRow="1" w:lastRow="0" w:firstColumn="1" w:lastColumn="0" w:noHBand="0" w:noVBand="1"/>
     </w:tblPr>
     <w:tblGrid>
       <w:gridCol w:w="7196"/>
@@ -12880,7 +12969,7 @@
         </w:tcPr>
         <w:p>
           <w:pPr>
-            <w:pStyle w:val="Encabezado"/>
+            <w:pStyle w:val="Header"/>
             <w:rPr>
               <w:rFonts w:cstheme="minorHAnsi"/>
             </w:rPr>
@@ -12899,7 +12988,7 @@
         </w:tcPr>
         <w:p>
           <w:pPr>
-            <w:pStyle w:val="Encabezado"/>
+            <w:pStyle w:val="Header"/>
           </w:pPr>
           <w:r>
             <w:t>Coming S.A.</w:t>
@@ -12914,7 +13003,7 @@
         </w:tcPr>
         <w:p>
           <w:pPr>
-            <w:pStyle w:val="Encabezado"/>
+            <w:pStyle w:val="Header"/>
           </w:pPr>
           <w:r>
             <w:t>Documento de Especificación de Requerimientos</w:t>
@@ -12927,7 +13016,7 @@
         </w:tcPr>
         <w:p>
           <w:pPr>
-            <w:pStyle w:val="Encabezado"/>
+            <w:pStyle w:val="Header"/>
             <w:rPr>
               <w:sz w:val="20"/>
               <w:szCs w:val="20"/>
@@ -12952,7 +13041,14 @@
               <w:sz w:val="20"/>
               <w:szCs w:val="20"/>
             </w:rPr>
-            <w:t>.0</w:t>
+            <w:t>.</w:t>
+          </w:r>
+          <w:r>
+            <w:rPr>
+              <w:sz w:val="20"/>
+              <w:szCs w:val="20"/>
+            </w:rPr>
+            <w:t>1</w:t>
           </w:r>
         </w:p>
       </w:tc>
@@ -12960,14 +13056,14 @@
   </w:tbl>
   <w:p>
     <w:pPr>
-      <w:pStyle w:val="Encabezado"/>
+      <w:pStyle w:val="Header"/>
     </w:pPr>
   </w:p>
 </w:hdr>
 </file>
 
 <file path=word/numbering.xml><?xml version="1.0" encoding="utf-8"?>
-<w:numbering xmlns:ve="http://schemas.openxmlformats.org/markup-compatibility/2006" xmlns:o="urn:schemas-microsoft-com:office:office" xmlns:r="http://schemas.openxmlformats.org/officeDocument/2006/relationships" xmlns:m="http://schemas.openxmlformats.org/officeDocument/2006/math" xmlns:v="urn:schemas-microsoft-com:vml" xmlns:wp="http://schemas.openxmlformats.org/drawingml/2006/wordprocessingDrawing" xmlns:w10="urn:schemas-microsoft-com:office:word" xmlns:w="http://schemas.openxmlformats.org/wordprocessingml/2006/main" xmlns:wne="http://schemas.microsoft.com/office/word/2006/wordml">
+<w:numbering xmlns:wpc="http://schemas.microsoft.com/office/word/2010/wordprocessingCanvas" xmlns:mc="http://schemas.openxmlformats.org/markup-compatibility/2006" xmlns:o="urn:schemas-microsoft-com:office:office" xmlns:r="http://schemas.openxmlformats.org/officeDocument/2006/relationships" xmlns:m="http://schemas.openxmlformats.org/officeDocument/2006/math" xmlns:v="urn:schemas-microsoft-com:vml" xmlns:wp14="http://schemas.microsoft.com/office/word/2010/wordprocessingDrawing" xmlns:wp="http://schemas.openxmlformats.org/drawingml/2006/wordprocessingDrawing" xmlns:w10="urn:schemas-microsoft-com:office:word" xmlns:w="http://schemas.openxmlformats.org/wordprocessingml/2006/main" xmlns:w14="http://schemas.microsoft.com/office/word/2010/wordml" xmlns:wpg="http://schemas.microsoft.com/office/word/2010/wordprocessingGroup" xmlns:wpi="http://schemas.microsoft.com/office/word/2010/wordprocessingInk" xmlns:wne="http://schemas.microsoft.com/office/word/2006/wordml" xmlns:wps="http://schemas.microsoft.com/office/word/2010/wordprocessingShape" mc:Ignorable="w14 wp14">
   <w:abstractNum w:abstractNumId="0">
     <w:nsid w:val="083A3A34"/>
     <w:multiLevelType w:val="hybridMultilevel"/>
@@ -14268,7 +14364,7 @@
 </file>
 
 <file path=word/styles.xml><?xml version="1.0" encoding="utf-8"?>
-<w:styles xmlns:r="http://schemas.openxmlformats.org/officeDocument/2006/relationships" xmlns:w="http://schemas.openxmlformats.org/wordprocessingml/2006/main">
+<w:styles xmlns:mc="http://schemas.openxmlformats.org/markup-compatibility/2006" xmlns:r="http://schemas.openxmlformats.org/officeDocument/2006/relationships" xmlns:w="http://schemas.openxmlformats.org/wordprocessingml/2006/main" xmlns:w14="http://schemas.microsoft.com/office/word/2010/wordml" mc:Ignorable="w14">
   <w:docDefaults>
     <w:rPrDefault>
       <w:rPr>
@@ -14431,11 +14527,11 @@
       <w:lang w:val="es-AR"/>
     </w:rPr>
   </w:style>
-  <w:style w:type="paragraph" w:styleId="Ttulo1">
+  <w:style w:type="paragraph" w:styleId="Heading1">
     <w:name w:val="heading 1"/>
     <w:basedOn w:val="Normal"/>
     <w:next w:val="Normal"/>
-    <w:link w:val="Ttulo1Car"/>
+    <w:link w:val="Heading1Char"/>
     <w:uiPriority w:val="9"/>
     <w:qFormat/>
     <w:rsid w:val="0040799D"/>
@@ -14454,11 +14550,11 @@
       <w:szCs w:val="28"/>
     </w:rPr>
   </w:style>
-  <w:style w:type="paragraph" w:styleId="Ttulo2">
+  <w:style w:type="paragraph" w:styleId="Heading2">
     <w:name w:val="heading 2"/>
     <w:basedOn w:val="Normal"/>
     <w:next w:val="Normal"/>
-    <w:link w:val="Ttulo2Car"/>
+    <w:link w:val="Heading2Char"/>
     <w:uiPriority w:val="9"/>
     <w:unhideWhenUsed/>
     <w:qFormat/>
@@ -14478,11 +14574,11 @@
       <w:szCs w:val="26"/>
     </w:rPr>
   </w:style>
-  <w:style w:type="paragraph" w:styleId="Ttulo3">
+  <w:style w:type="paragraph" w:styleId="Heading3">
     <w:name w:val="heading 3"/>
     <w:basedOn w:val="Normal"/>
     <w:next w:val="Normal"/>
-    <w:link w:val="Ttulo3Car"/>
+    <w:link w:val="Heading3Char"/>
     <w:uiPriority w:val="9"/>
     <w:unhideWhenUsed/>
     <w:qFormat/>
@@ -14500,18 +14596,17 @@
       <w:color w:val="4F81BD" w:themeColor="accent1"/>
     </w:rPr>
   </w:style>
-  <w:style w:type="character" w:default="1" w:styleId="Fuentedeprrafopredeter">
+  <w:style w:type="character" w:default="1" w:styleId="DefaultParagraphFont">
     <w:name w:val="Default Paragraph Font"/>
     <w:uiPriority w:val="1"/>
     <w:semiHidden/>
     <w:unhideWhenUsed/>
   </w:style>
-  <w:style w:type="table" w:default="1" w:styleId="Tablanormal">
+  <w:style w:type="table" w:default="1" w:styleId="TableNormal">
     <w:name w:val="Normal Table"/>
     <w:uiPriority w:val="99"/>
     <w:semiHidden/>
     <w:unhideWhenUsed/>
-    <w:qFormat/>
     <w:tblPr>
       <w:tblInd w:w="0" w:type="dxa"/>
       <w:tblCellMar>
@@ -14522,15 +14617,15 @@
       </w:tblCellMar>
     </w:tblPr>
   </w:style>
-  <w:style w:type="numbering" w:default="1" w:styleId="Sinlista">
+  <w:style w:type="numbering" w:default="1" w:styleId="NoList">
     <w:name w:val="No List"/>
     <w:uiPriority w:val="99"/>
     <w:semiHidden/>
     <w:unhideWhenUsed/>
   </w:style>
-  <w:style w:type="table" w:styleId="Tablaconcuadrcula">
+  <w:style w:type="table" w:styleId="TableGrid">
     <w:name w:val="Table Grid"/>
-    <w:basedOn w:val="Tablanormal"/>
+    <w:basedOn w:val="TableNormal"/>
     <w:uiPriority w:val="59"/>
     <w:rsid w:val="009E717F"/>
     <w:pPr>
@@ -14554,10 +14649,10 @@
       </w:tblCellMar>
     </w:tblPr>
   </w:style>
-  <w:style w:type="character" w:customStyle="1" w:styleId="Ttulo2Car">
-    <w:name w:val="Título 2 Car"/>
-    <w:basedOn w:val="Fuentedeprrafopredeter"/>
-    <w:link w:val="Ttulo2"/>
+  <w:style w:type="character" w:customStyle="1" w:styleId="Heading2Char">
+    <w:name w:val="Heading 2 Char"/>
+    <w:basedOn w:val="DefaultParagraphFont"/>
+    <w:link w:val="Heading2"/>
     <w:uiPriority w:val="9"/>
     <w:rsid w:val="0040799D"/>
     <w:rPr>
@@ -14569,10 +14664,10 @@
       <w:szCs w:val="26"/>
     </w:rPr>
   </w:style>
-  <w:style w:type="character" w:customStyle="1" w:styleId="Ttulo1Car">
-    <w:name w:val="Título 1 Car"/>
-    <w:basedOn w:val="Fuentedeprrafopredeter"/>
-    <w:link w:val="Ttulo1"/>
+  <w:style w:type="character" w:customStyle="1" w:styleId="Heading1Char">
+    <w:name w:val="Heading 1 Char"/>
+    <w:basedOn w:val="DefaultParagraphFont"/>
+    <w:link w:val="Heading1"/>
     <w:uiPriority w:val="9"/>
     <w:rsid w:val="0040799D"/>
     <w:rPr>
@@ -14584,7 +14679,7 @@
       <w:szCs w:val="28"/>
     </w:rPr>
   </w:style>
-  <w:style w:type="paragraph" w:styleId="Prrafodelista">
+  <w:style w:type="paragraph" w:styleId="ListParagraph">
     <w:name w:val="List Paragraph"/>
     <w:basedOn w:val="Normal"/>
     <w:uiPriority w:val="34"/>
@@ -14595,10 +14690,10 @@
       <w:contextualSpacing/>
     </w:pPr>
   </w:style>
-  <w:style w:type="character" w:customStyle="1" w:styleId="Ttulo3Car">
-    <w:name w:val="Título 3 Car"/>
-    <w:basedOn w:val="Fuentedeprrafopredeter"/>
-    <w:link w:val="Ttulo3"/>
+  <w:style w:type="character" w:customStyle="1" w:styleId="Heading3Char">
+    <w:name w:val="Heading 3 Char"/>
+    <w:basedOn w:val="DefaultParagraphFont"/>
+    <w:link w:val="Heading3"/>
     <w:uiPriority w:val="9"/>
     <w:rsid w:val="00CD0828"/>
     <w:rPr>
@@ -14608,9 +14703,9 @@
       <w:color w:val="4F81BD" w:themeColor="accent1"/>
     </w:rPr>
   </w:style>
-  <w:style w:type="paragraph" w:styleId="Sinespaciado">
+  <w:style w:type="paragraph" w:styleId="NoSpacing">
     <w:name w:val="No Spacing"/>
-    <w:link w:val="SinespaciadoCar"/>
+    <w:link w:val="NoSpacingChar"/>
     <w:uiPriority w:val="1"/>
     <w:qFormat/>
     <w:rsid w:val="0068163B"/>
@@ -14622,10 +14717,10 @@
       <w:lang w:eastAsia="ja-JP"/>
     </w:rPr>
   </w:style>
-  <w:style w:type="character" w:customStyle="1" w:styleId="SinespaciadoCar">
-    <w:name w:val="Sin espaciado Car"/>
-    <w:basedOn w:val="Fuentedeprrafopredeter"/>
-    <w:link w:val="Sinespaciado"/>
+  <w:style w:type="character" w:customStyle="1" w:styleId="NoSpacingChar">
+    <w:name w:val="No Spacing Char"/>
+    <w:basedOn w:val="DefaultParagraphFont"/>
+    <w:link w:val="NoSpacing"/>
     <w:uiPriority w:val="1"/>
     <w:rsid w:val="0068163B"/>
     <w:rPr>
@@ -14633,10 +14728,10 @@
       <w:lang w:eastAsia="ja-JP"/>
     </w:rPr>
   </w:style>
-  <w:style w:type="paragraph" w:styleId="Textodeglobo">
+  <w:style w:type="paragraph" w:styleId="BalloonText">
     <w:name w:val="Balloon Text"/>
     <w:basedOn w:val="Normal"/>
-    <w:link w:val="TextodegloboCar"/>
+    <w:link w:val="BalloonTextChar"/>
     <w:uiPriority w:val="99"/>
     <w:semiHidden/>
     <w:unhideWhenUsed/>
@@ -14650,10 +14745,10 @@
       <w:szCs w:val="16"/>
     </w:rPr>
   </w:style>
-  <w:style w:type="character" w:customStyle="1" w:styleId="TextodegloboCar">
-    <w:name w:val="Texto de globo Car"/>
-    <w:basedOn w:val="Fuentedeprrafopredeter"/>
-    <w:link w:val="Textodeglobo"/>
+  <w:style w:type="character" w:customStyle="1" w:styleId="BalloonTextChar">
+    <w:name w:val="Balloon Text Char"/>
+    <w:basedOn w:val="DefaultParagraphFont"/>
+    <w:link w:val="BalloonText"/>
     <w:uiPriority w:val="99"/>
     <w:semiHidden/>
     <w:rsid w:val="0068163B"/>
@@ -14664,10 +14759,10 @@
       <w:lang w:val="es-AR"/>
     </w:rPr>
   </w:style>
-  <w:style w:type="paragraph" w:styleId="Encabezado">
+  <w:style w:type="paragraph" w:styleId="Header">
     <w:name w:val="header"/>
     <w:basedOn w:val="Normal"/>
-    <w:link w:val="EncabezadoCar"/>
+    <w:link w:val="HeaderChar"/>
     <w:uiPriority w:val="99"/>
     <w:unhideWhenUsed/>
     <w:rsid w:val="0068163B"/>
@@ -14679,20 +14774,20 @@
       <w:spacing w:after="0" w:line="240" w:lineRule="auto"/>
     </w:pPr>
   </w:style>
-  <w:style w:type="character" w:customStyle="1" w:styleId="EncabezadoCar">
-    <w:name w:val="Encabezado Car"/>
-    <w:basedOn w:val="Fuentedeprrafopredeter"/>
-    <w:link w:val="Encabezado"/>
+  <w:style w:type="character" w:customStyle="1" w:styleId="HeaderChar">
+    <w:name w:val="Header Char"/>
+    <w:basedOn w:val="DefaultParagraphFont"/>
+    <w:link w:val="Header"/>
     <w:uiPriority w:val="99"/>
     <w:rsid w:val="0068163B"/>
     <w:rPr>
       <w:lang w:val="es-AR"/>
     </w:rPr>
   </w:style>
-  <w:style w:type="paragraph" w:styleId="Piedepgina">
+  <w:style w:type="paragraph" w:styleId="Footer">
     <w:name w:val="footer"/>
     <w:basedOn w:val="Normal"/>
-    <w:link w:val="PiedepginaCar"/>
+    <w:link w:val="FooterChar"/>
     <w:uiPriority w:val="99"/>
     <w:unhideWhenUsed/>
     <w:rsid w:val="0068163B"/>
@@ -14704,27 +14799,27 @@
       <w:spacing w:after="0" w:line="240" w:lineRule="auto"/>
     </w:pPr>
   </w:style>
-  <w:style w:type="character" w:customStyle="1" w:styleId="PiedepginaCar">
-    <w:name w:val="Pie de página Car"/>
-    <w:basedOn w:val="Fuentedeprrafopredeter"/>
-    <w:link w:val="Piedepgina"/>
+  <w:style w:type="character" w:customStyle="1" w:styleId="FooterChar">
+    <w:name w:val="Footer Char"/>
+    <w:basedOn w:val="DefaultParagraphFont"/>
+    <w:link w:val="Footer"/>
     <w:uiPriority w:val="99"/>
     <w:rsid w:val="0068163B"/>
     <w:rPr>
       <w:lang w:val="es-AR"/>
     </w:rPr>
   </w:style>
-  <w:style w:type="character" w:styleId="Nmerodelnea">
+  <w:style w:type="character" w:styleId="LineNumber">
     <w:name w:val="line number"/>
-    <w:basedOn w:val="Fuentedeprrafopredeter"/>
+    <w:basedOn w:val="DefaultParagraphFont"/>
     <w:uiPriority w:val="99"/>
     <w:semiHidden/>
     <w:unhideWhenUsed/>
     <w:rsid w:val="008A0A50"/>
   </w:style>
-  <w:style w:type="paragraph" w:styleId="TtulodeTDC">
+  <w:style w:type="paragraph" w:styleId="TOCHeading">
     <w:name w:val="TOC Heading"/>
-    <w:basedOn w:val="Ttulo1"/>
+    <w:basedOn w:val="Heading1"/>
     <w:next w:val="Normal"/>
     <w:uiPriority w:val="39"/>
     <w:unhideWhenUsed/>
@@ -14737,7 +14832,7 @@
       <w:lang w:val="en-US" w:eastAsia="ja-JP"/>
     </w:rPr>
   </w:style>
-  <w:style w:type="paragraph" w:styleId="TDC1">
+  <w:style w:type="paragraph" w:styleId="TOC1">
     <w:name w:val="toc 1"/>
     <w:basedOn w:val="Normal"/>
     <w:next w:val="Normal"/>
@@ -14749,7 +14844,7 @@
       <w:spacing w:after="100"/>
     </w:pPr>
   </w:style>
-  <w:style w:type="paragraph" w:styleId="TDC2">
+  <w:style w:type="paragraph" w:styleId="TOC2">
     <w:name w:val="toc 2"/>
     <w:basedOn w:val="Normal"/>
     <w:next w:val="Normal"/>
@@ -14762,9 +14857,9 @@
       <w:ind w:left="220"/>
     </w:pPr>
   </w:style>
-  <w:style w:type="character" w:styleId="Hipervnculo">
+  <w:style w:type="character" w:styleId="Hyperlink">
     <w:name w:val="Hyperlink"/>
-    <w:basedOn w:val="Fuentedeprrafopredeter"/>
+    <w:basedOn w:val="DefaultParagraphFont"/>
     <w:uiPriority w:val="99"/>
     <w:unhideWhenUsed/>
     <w:rsid w:val="00E201CB"/>
@@ -14773,9 +14868,9 @@
       <w:u w:val="single"/>
     </w:rPr>
   </w:style>
-  <w:style w:type="character" w:styleId="Textoennegrita">
+  <w:style w:type="character" w:styleId="Strong">
     <w:name w:val="Strong"/>
-    <w:basedOn w:val="Fuentedeprrafopredeter"/>
+    <w:basedOn w:val="DefaultParagraphFont"/>
     <w:uiPriority w:val="22"/>
     <w:qFormat/>
     <w:rsid w:val="007561E7"/>
@@ -15614,7 +15709,7 @@
 </file>
 
 <file path=customXml/itemProps2.xml><?xml version="1.0" encoding="utf-8"?>
-<ds:datastoreItem xmlns:ds="http://schemas.openxmlformats.org/officeDocument/2006/customXml" ds:itemID="{876DB98C-5047-463A-B08C-F4CF8638B33E}">
+<ds:datastoreItem xmlns:ds="http://schemas.openxmlformats.org/officeDocument/2006/customXml" ds:itemID="{503AD64A-A946-42FB-AFF4-6F7E910D98F6}">
   <ds:schemaRefs>
     <ds:schemaRef ds:uri="http://schemas.openxmlformats.org/officeDocument/2006/bibliography"/>
   </ds:schemaRefs>

</xml_diff>

<commit_message>
actualizacion en nombres de CU, se quitaron algunos.
</commit_message>
<xml_diff>
--- a/Documentacion/Iteracion2/ERS.docx
+++ b/Documentacion/Iteracion2/ERS.docx
@@ -1132,8 +1132,6 @@
           <w:docGrid w:linePitch="360"/>
         </w:sectPr>
       </w:pPr>
-      <w:bookmarkStart w:id="1" w:name="_GoBack"/>
-      <w:bookmarkEnd w:id="1"/>
     </w:p>
     <w:sdt>
       <w:sdtPr>
@@ -2190,22 +2188,22 @@
       <w:pPr>
         <w:pStyle w:val="Heading1"/>
       </w:pPr>
-      <w:bookmarkStart w:id="2" w:name="_Toc326233476"/>
+      <w:bookmarkStart w:id="1" w:name="_Toc326233476"/>
       <w:r>
         <w:lastRenderedPageBreak/>
         <w:t>Introducción</w:t>
       </w:r>
-      <w:bookmarkEnd w:id="2"/>
+      <w:bookmarkEnd w:id="1"/>
     </w:p>
     <w:p>
       <w:pPr>
         <w:pStyle w:val="Heading2"/>
       </w:pPr>
-      <w:bookmarkStart w:id="3" w:name="_Toc326233477"/>
+      <w:bookmarkStart w:id="2" w:name="_Toc326233477"/>
       <w:r>
         <w:t>Propósito</w:t>
       </w:r>
-      <w:bookmarkEnd w:id="3"/>
+      <w:bookmarkEnd w:id="2"/>
     </w:p>
     <w:p>
       <w:pPr>
@@ -2226,11 +2224,11 @@
       <w:pPr>
         <w:pStyle w:val="Heading2"/>
       </w:pPr>
-      <w:bookmarkStart w:id="4" w:name="_Toc326233478"/>
+      <w:bookmarkStart w:id="3" w:name="_Toc326233478"/>
       <w:r>
         <w:t>Definiciones y abreviaturas</w:t>
       </w:r>
-      <w:bookmarkEnd w:id="4"/>
+      <w:bookmarkEnd w:id="3"/>
     </w:p>
     <w:p>
       <w:pPr>
@@ -2407,27 +2405,27 @@
       <w:pPr>
         <w:pStyle w:val="Heading1"/>
       </w:pPr>
-      <w:bookmarkStart w:id="5" w:name="_Toc326233479"/>
+      <w:bookmarkStart w:id="4" w:name="_Toc326233479"/>
       <w:r>
         <w:t>Presentación</w:t>
       </w:r>
       <w:r>
         <w:t xml:space="preserve"> del Producto</w:t>
       </w:r>
-      <w:bookmarkEnd w:id="5"/>
+      <w:bookmarkEnd w:id="4"/>
     </w:p>
     <w:p>
       <w:pPr>
         <w:pStyle w:val="Heading2"/>
       </w:pPr>
-      <w:bookmarkStart w:id="6" w:name="_Toc326233480"/>
+      <w:bookmarkStart w:id="5" w:name="_Toc326233480"/>
       <w:r>
         <w:t>Propósito</w:t>
       </w:r>
       <w:r>
         <w:t xml:space="preserve"> del Sistema</w:t>
       </w:r>
-      <w:bookmarkEnd w:id="6"/>
+      <w:bookmarkEnd w:id="5"/>
     </w:p>
     <w:p>
       <w:pPr>
@@ -2455,11 +2453,11 @@
       <w:pPr>
         <w:pStyle w:val="Heading2"/>
       </w:pPr>
-      <w:bookmarkStart w:id="7" w:name="_Toc326233481"/>
+      <w:bookmarkStart w:id="6" w:name="_Toc326233481"/>
       <w:r>
         <w:t>Objetivo</w:t>
       </w:r>
-      <w:bookmarkEnd w:id="7"/>
+      <w:bookmarkEnd w:id="6"/>
     </w:p>
     <w:p>
       <w:pPr>
@@ -2483,11 +2481,11 @@
       <w:pPr>
         <w:pStyle w:val="Heading2"/>
       </w:pPr>
-      <w:bookmarkStart w:id="8" w:name="_Toc326233482"/>
+      <w:bookmarkStart w:id="7" w:name="_Toc326233482"/>
       <w:r>
         <w:t>No contempla</w:t>
       </w:r>
-      <w:bookmarkEnd w:id="8"/>
+      <w:bookmarkEnd w:id="7"/>
     </w:p>
     <w:p>
       <w:r>
@@ -2500,7 +2498,7 @@
       <w:pPr>
         <w:pStyle w:val="Heading1"/>
       </w:pPr>
-      <w:bookmarkStart w:id="9" w:name="_Toc326233483"/>
+      <w:bookmarkStart w:id="8" w:name="_Toc326233483"/>
       <w:r>
         <w:lastRenderedPageBreak/>
         <w:t>D</w:t>
@@ -2511,17 +2509,17 @@
       <w:r>
         <w:t xml:space="preserve"> General</w:t>
       </w:r>
-      <w:bookmarkEnd w:id="9"/>
+      <w:bookmarkEnd w:id="8"/>
     </w:p>
     <w:p>
       <w:pPr>
         <w:pStyle w:val="Heading2"/>
       </w:pPr>
-      <w:bookmarkStart w:id="10" w:name="_Toc326233484"/>
+      <w:bookmarkStart w:id="9" w:name="_Toc326233484"/>
       <w:r>
         <w:t>Listado de Actores</w:t>
       </w:r>
-      <w:bookmarkEnd w:id="10"/>
+      <w:bookmarkEnd w:id="9"/>
     </w:p>
     <w:tbl>
       <w:tblPr>
@@ -2811,7 +2809,7 @@
           <w:bCs/>
         </w:rPr>
       </w:pPr>
-      <w:bookmarkStart w:id="11" w:name="_Toc326233485"/>
+      <w:bookmarkStart w:id="10" w:name="_Toc326233485"/>
       <w:r>
         <w:rPr>
           <w:rStyle w:val="Heading3Char"/>
@@ -2820,7 +2818,7 @@
         </w:rPr>
         <w:t>Prioridades</w:t>
       </w:r>
-      <w:bookmarkEnd w:id="11"/>
+      <w:bookmarkEnd w:id="10"/>
     </w:p>
     <w:p>
       <w:pPr>
@@ -2874,11 +2872,11 @@
       <w:pPr>
         <w:pStyle w:val="Heading2"/>
       </w:pPr>
-      <w:bookmarkStart w:id="12" w:name="_Toc326233486"/>
+      <w:bookmarkStart w:id="11" w:name="_Toc326233486"/>
       <w:r>
         <w:t>Complejidades</w:t>
       </w:r>
-      <w:bookmarkEnd w:id="12"/>
+      <w:bookmarkEnd w:id="11"/>
     </w:p>
     <w:p>
       <w:pPr>
@@ -2932,11 +2930,11 @@
       <w:pPr>
         <w:pStyle w:val="Heading2"/>
       </w:pPr>
-      <w:bookmarkStart w:id="13" w:name="_Toc326233487"/>
+      <w:bookmarkStart w:id="12" w:name="_Toc326233487"/>
       <w:r>
         <w:t>Listado de funcionalidades del Sistema</w:t>
       </w:r>
-      <w:bookmarkEnd w:id="13"/>
+      <w:bookmarkEnd w:id="12"/>
     </w:p>
     <w:tbl>
       <w:tblPr>
@@ -3396,7 +3394,14 @@
                 <w:sz w:val="20"/>
                 <w:szCs w:val="20"/>
               </w:rPr>
-              <w:t>Crear solicitud de trabajo</w:t>
+              <w:t xml:space="preserve">Crear solicitud de </w:t>
+            </w:r>
+            <w:r>
+              <w:rPr>
+                <w:sz w:val="20"/>
+                <w:szCs w:val="20"/>
+              </w:rPr>
+              <w:t>tarea</w:t>
             </w:r>
           </w:p>
           <w:p>
@@ -3413,7 +3418,23 @@
                 <w:sz w:val="20"/>
                 <w:szCs w:val="20"/>
               </w:rPr>
-              <w:t>Se crea una solicitud de trabajo para un proyecto.</w:t>
+              <w:t xml:space="preserve">Se crea una solicitud de </w:t>
+            </w:r>
+            <w:r>
+              <w:rPr>
+                <w:i/>
+                <w:sz w:val="20"/>
+                <w:szCs w:val="20"/>
+              </w:rPr>
+              <w:t>tarea</w:t>
+            </w:r>
+            <w:r>
+              <w:rPr>
+                <w:i/>
+                <w:sz w:val="20"/>
+                <w:szCs w:val="20"/>
+              </w:rPr>
+              <w:t xml:space="preserve"> para un proyecto.</w:t>
             </w:r>
           </w:p>
         </w:tc>
@@ -10498,7 +10519,7 @@
                 <w:sz w:val="20"/>
                 <w:szCs w:val="20"/>
               </w:rPr>
-              <w:t>Gestionar notificaciones</w:t>
+              <w:t>Notificar herramientas no devueltas</w:t>
             </w:r>
           </w:p>
           <w:p>
@@ -10515,23 +10536,7 @@
                 <w:sz w:val="20"/>
                 <w:szCs w:val="20"/>
               </w:rPr>
-              <w:t>Las notificaciones pueden ser por herramientas no devueltas, próximo vencimiento de documentaci</w:t>
-            </w:r>
-            <w:r>
-              <w:rPr>
-                <w:i/>
-                <w:sz w:val="20"/>
-                <w:szCs w:val="20"/>
-              </w:rPr>
-              <w:t>ón, vencimiento de documentación</w:t>
-            </w:r>
-            <w:r>
-              <w:rPr>
-                <w:i/>
-                <w:sz w:val="20"/>
-                <w:szCs w:val="20"/>
-              </w:rPr>
-              <w:t xml:space="preserve">, </w:t>
+              <w:t>Se emite una notificación cuando  un sitio esta  terminados y las herramientas para hacer las tareas no han sido devueltos.</w:t>
             </w:r>
           </w:p>
         </w:tc>
@@ -10551,7 +10556,7 @@
                 <w:sz w:val="20"/>
                 <w:szCs w:val="20"/>
               </w:rPr>
-              <w:t>Alta</w:t>
+              <w:t>Baja</w:t>
             </w:r>
           </w:p>
         </w:tc>
@@ -10632,7 +10637,7 @@
                 <w:sz w:val="20"/>
                 <w:szCs w:val="20"/>
               </w:rPr>
-              <w:t>Notificar herramientas no devueltas</w:t>
+              <w:t>Notificar sitio apto para cobrar a cliente</w:t>
             </w:r>
           </w:p>
           <w:p>
@@ -10649,7 +10654,43 @@
                 <w:sz w:val="20"/>
                 <w:szCs w:val="20"/>
               </w:rPr>
-              <w:t>Se emite una notificación cuando  un sitio esta  terminados y las herramientas para hacer las tareas no han sido devueltos.</w:t>
+              <w:t xml:space="preserve">Un sitio esta apto para cobrar según lo convenido con el cliente. Pero siempre que están todas las tareas de un sitio listas, </w:t>
+            </w:r>
+            <w:proofErr w:type="spellStart"/>
+            <w:r>
+              <w:rPr>
+                <w:i/>
+                <w:sz w:val="20"/>
+                <w:szCs w:val="20"/>
+              </w:rPr>
+              <w:t>doc</w:t>
+            </w:r>
+            <w:proofErr w:type="spellEnd"/>
+            <w:r>
+              <w:rPr>
+                <w:i/>
+                <w:sz w:val="20"/>
+                <w:szCs w:val="20"/>
+              </w:rPr>
+              <w:t xml:space="preserve"> de </w:t>
+            </w:r>
+            <w:proofErr w:type="spellStart"/>
+            <w:r>
+              <w:rPr>
+                <w:i/>
+                <w:sz w:val="20"/>
+                <w:szCs w:val="20"/>
+              </w:rPr>
+              <w:t>ing</w:t>
+            </w:r>
+            <w:proofErr w:type="spellEnd"/>
+            <w:r>
+              <w:rPr>
+                <w:i/>
+                <w:sz w:val="20"/>
+                <w:szCs w:val="20"/>
+              </w:rPr>
+              <w:t xml:space="preserve"> listo, CAO listo y protocolo listo.</w:t>
             </w:r>
           </w:p>
         </w:tc>
@@ -10669,7 +10710,7 @@
                 <w:sz w:val="20"/>
                 <w:szCs w:val="20"/>
               </w:rPr>
-              <w:t>Baja</w:t>
+              <w:t>Alta</w:t>
             </w:r>
           </w:p>
         </w:tc>
@@ -10689,7 +10730,7 @@
                 <w:sz w:val="20"/>
                 <w:szCs w:val="20"/>
               </w:rPr>
-              <w:t>Media</w:t>
+              <w:t>Alta</w:t>
             </w:r>
           </w:p>
         </w:tc>
@@ -10730,7 +10771,7 @@
                 <w:sz w:val="20"/>
                 <w:szCs w:val="20"/>
               </w:rPr>
-              <w:t>Notificaciones</w:t>
+              <w:t>Proyectos</w:t>
             </w:r>
           </w:p>
         </w:tc>
@@ -10750,7 +10791,7 @@
                 <w:sz w:val="20"/>
                 <w:szCs w:val="20"/>
               </w:rPr>
-              <w:t>Notificar sitio apto para cobrar a cliente</w:t>
+              <w:t>Seleccionar proyecto a gestionar</w:t>
             </w:r>
           </w:p>
           <w:p>
@@ -10767,43 +10808,7 @@
                 <w:sz w:val="20"/>
                 <w:szCs w:val="20"/>
               </w:rPr>
-              <w:t xml:space="preserve">Un sitio esta apto para cobrar según lo convenido con el cliente. Pero siempre que están todas las tareas de un sitio listas, </w:t>
-            </w:r>
-            <w:proofErr w:type="spellStart"/>
-            <w:r>
-              <w:rPr>
-                <w:i/>
-                <w:sz w:val="20"/>
-                <w:szCs w:val="20"/>
-              </w:rPr>
-              <w:t>doc</w:t>
-            </w:r>
-            <w:proofErr w:type="spellEnd"/>
-            <w:r>
-              <w:rPr>
-                <w:i/>
-                <w:sz w:val="20"/>
-                <w:szCs w:val="20"/>
-              </w:rPr>
-              <w:t xml:space="preserve"> de </w:t>
-            </w:r>
-            <w:proofErr w:type="spellStart"/>
-            <w:r>
-              <w:rPr>
-                <w:i/>
-                <w:sz w:val="20"/>
-                <w:szCs w:val="20"/>
-              </w:rPr>
-              <w:t>ing</w:t>
-            </w:r>
-            <w:proofErr w:type="spellEnd"/>
-            <w:r>
-              <w:rPr>
-                <w:i/>
-                <w:sz w:val="20"/>
-                <w:szCs w:val="20"/>
-              </w:rPr>
-              <w:t xml:space="preserve"> listo, CAO listo y protocolo listo.</w:t>
+              <w:t>Se selecciona un proyecto con el cual trabajar.</w:t>
             </w:r>
           </w:p>
         </w:tc>
@@ -10843,7 +10848,7 @@
                 <w:sz w:val="20"/>
                 <w:szCs w:val="20"/>
               </w:rPr>
-              <w:t>Alta</w:t>
+              <w:t>Baja</w:t>
             </w:r>
           </w:p>
         </w:tc>
@@ -10853,14 +10858,16 @@
       <w:pPr>
         <w:pStyle w:val="Heading1"/>
       </w:pPr>
-      <w:bookmarkStart w:id="14" w:name="_Toc326233488"/>
+      <w:bookmarkStart w:id="13" w:name="_Toc326233488"/>
+      <w:bookmarkStart w:id="14" w:name="_GoBack"/>
+      <w:bookmarkEnd w:id="14"/>
       <w:r>
         <w:t>Descripción</w:t>
       </w:r>
       <w:r>
         <w:t xml:space="preserve"> detallada de requerimientos</w:t>
       </w:r>
-      <w:bookmarkEnd w:id="14"/>
+      <w:bookmarkEnd w:id="13"/>
     </w:p>
     <w:p>
       <w:pPr>
@@ -10997,7 +11004,6 @@
                 <w:sz w:val="20"/>
                 <w:szCs w:val="20"/>
               </w:rPr>
-              <w:lastRenderedPageBreak/>
               <w:t>Objetivo</w:t>
             </w:r>
           </w:p>
@@ -11088,6 +11094,7 @@
                 <w:sz w:val="20"/>
                 <w:szCs w:val="20"/>
               </w:rPr>
+              <w:lastRenderedPageBreak/>
               <w:t>Actor Secundario</w:t>
             </w:r>
           </w:p>
@@ -12395,7 +12402,6 @@
                 <w:sz w:val="20"/>
                 <w:szCs w:val="20"/>
               </w:rPr>
-              <w:lastRenderedPageBreak/>
               <w:t>Fracaso:</w:t>
             </w:r>
             <w:r>
@@ -12791,7 +12797,6 @@
               <w:docPartUnique/>
             </w:docPartObj>
           </w:sdtPr>
-          <w:sdtEndPr/>
           <w:sdtContent>
             <w:p>
               <w:pPr>
@@ -12841,7 +12846,7 @@
                   <w:bCs/>
                   <w:noProof/>
                 </w:rPr>
-                <w:t>1</w:t>
+                <w:t>8</w:t>
               </w:r>
               <w:r>
                 <w:rPr>
@@ -13041,14 +13046,7 @@
               <w:sz w:val="20"/>
               <w:szCs w:val="20"/>
             </w:rPr>
-            <w:t>.</w:t>
-          </w:r>
-          <w:r>
-            <w:rPr>
-              <w:sz w:val="20"/>
-              <w:szCs w:val="20"/>
-            </w:rPr>
-            <w:t>1</w:t>
+            <w:t>.1</w:t>
           </w:r>
         </w:p>
       </w:tc>
@@ -15709,7 +15707,7 @@
 </file>
 
 <file path=customXml/itemProps2.xml><?xml version="1.0" encoding="utf-8"?>
-<ds:datastoreItem xmlns:ds="http://schemas.openxmlformats.org/officeDocument/2006/customXml" ds:itemID="{503AD64A-A946-42FB-AFF4-6F7E910D98F6}">
+<ds:datastoreItem xmlns:ds="http://schemas.openxmlformats.org/officeDocument/2006/customXml" ds:itemID="{CEA1B1C4-BDF4-43EA-9139-B75DFF5F64FC}">
   <ds:schemaRefs>
     <ds:schemaRef ds:uri="http://schemas.openxmlformats.org/officeDocument/2006/bibliography"/>
   </ds:schemaRefs>

</xml_diff>

<commit_message>
Se agragaron casos de usos y actor
</commit_message>
<xml_diff>
--- a/Documentacion/Iteracion2/ERS.docx
+++ b/Documentacion/Iteracion2/ERS.docx
@@ -1,6 +1,6 @@
 
 <file path=word/document.xml><?xml version="1.0" encoding="utf-8"?>
-<w:document xmlns:wpc="http://schemas.microsoft.com/office/word/2010/wordprocessingCanvas" xmlns:mc="http://schemas.openxmlformats.org/markup-compatibility/2006" xmlns:o="urn:schemas-microsoft-com:office:office" xmlns:r="http://schemas.openxmlformats.org/officeDocument/2006/relationships" xmlns:m="http://schemas.openxmlformats.org/officeDocument/2006/math" xmlns:v="urn:schemas-microsoft-com:vml" xmlns:wp14="http://schemas.microsoft.com/office/word/2010/wordprocessingDrawing" xmlns:wp="http://schemas.openxmlformats.org/drawingml/2006/wordprocessingDrawing" xmlns:w10="urn:schemas-microsoft-com:office:word" xmlns:w="http://schemas.openxmlformats.org/wordprocessingml/2006/main" xmlns:w14="http://schemas.microsoft.com/office/word/2010/wordml" xmlns:wpg="http://schemas.microsoft.com/office/word/2010/wordprocessingGroup" xmlns:wpi="http://schemas.microsoft.com/office/word/2010/wordprocessingInk" xmlns:wne="http://schemas.microsoft.com/office/word/2006/wordml" xmlns:wps="http://schemas.microsoft.com/office/word/2010/wordprocessingShape" mc:Ignorable="w14 wp14">
+<w:document xmlns:ve="http://schemas.openxmlformats.org/markup-compatibility/2006" xmlns:o="urn:schemas-microsoft-com:office:office" xmlns:r="http://schemas.openxmlformats.org/officeDocument/2006/relationships" xmlns:m="http://schemas.openxmlformats.org/officeDocument/2006/math" xmlns:v="urn:schemas-microsoft-com:vml" xmlns:wp="http://schemas.openxmlformats.org/drawingml/2006/wordprocessingDrawing" xmlns:w10="urn:schemas-microsoft-com:office:word" xmlns:w="http://schemas.openxmlformats.org/wordprocessingml/2006/main" xmlns:wne="http://schemas.microsoft.com/office/word/2006/wordml">
   <w:body>
     <w:p>
       <w:pPr>
@@ -474,8 +474,8 @@
     <w:p>
       <w:pPr>
         <w:sectPr>
-          <w:headerReference w:type="default" r:id="rId11"/>
-          <w:footerReference w:type="default" r:id="rId12"/>
+          <w:headerReference w:type="default" r:id="rId10"/>
+          <w:footerReference w:type="default" r:id="rId11"/>
           <w:pgSz w:w="12240" w:h="15840"/>
           <w:pgMar w:top="1417" w:right="1701" w:bottom="1417" w:left="1701" w:header="708" w:footer="708" w:gutter="0"/>
           <w:pgNumType w:start="2"/>
@@ -487,7 +487,7 @@
     <w:p>
       <w:pPr>
         <w:rPr>
-          <w:color w:val="17375E" w:themeColor="text2" w:themeShade="BF"/>
+          <w:color w:val="17365D" w:themeColor="text2" w:themeShade="BF"/>
         </w:rPr>
       </w:pPr>
       <w:bookmarkStart w:id="0" w:name="_Toc325642665"/>
@@ -495,7 +495,7 @@
         <w:rPr>
           <w:rFonts w:asciiTheme="majorHAnsi" w:hAnsiTheme="majorHAnsi"/>
           <w:b/>
-          <w:color w:val="17375E" w:themeColor="text2" w:themeShade="BF"/>
+          <w:color w:val="17365D" w:themeColor="text2" w:themeShade="BF"/>
           <w:sz w:val="28"/>
           <w:szCs w:val="28"/>
         </w:rPr>
@@ -517,7 +517,7 @@
           <w:insideV w:val="single" w:sz="6" w:space="0" w:color="auto"/>
         </w:tblBorders>
         <w:tblLayout w:type="fixed"/>
-        <w:tblLook w:val="04A0" w:firstRow="1" w:lastRow="0" w:firstColumn="1" w:lastColumn="0" w:noHBand="0" w:noVBand="1"/>
+        <w:tblLook w:val="04A0"/>
       </w:tblPr>
       <w:tblGrid>
         <w:gridCol w:w="1421"/>
@@ -1150,47 +1150,15 @@
                 <w:sz w:val="20"/>
               </w:rPr>
               <w:br/>
-              <w:t xml:space="preserve">Se </w:t>
-            </w:r>
-            <w:proofErr w:type="spellStart"/>
+              <w:t>Se agrego CU 61 a 67.</w:t>
+            </w:r>
             <w:r>
               <w:rPr>
                 <w:iCs/>
                 <w:sz w:val="20"/>
               </w:rPr>
-              <w:t>agrego</w:t>
-            </w:r>
-            <w:proofErr w:type="spellEnd"/>
-            <w:r>
-              <w:rPr>
-                <w:iCs/>
-                <w:sz w:val="20"/>
-              </w:rPr>
-              <w:t xml:space="preserve"> CU 61 a 67.</w:t>
-            </w:r>
-            <w:r>
-              <w:rPr>
-                <w:iCs/>
-                <w:sz w:val="20"/>
-              </w:rPr>
               <w:br/>
-              <w:t xml:space="preserve">Se </w:t>
-            </w:r>
-            <w:proofErr w:type="spellStart"/>
-            <w:r>
-              <w:rPr>
-                <w:iCs/>
-                <w:sz w:val="20"/>
-              </w:rPr>
-              <w:t>elimino</w:t>
-            </w:r>
-            <w:proofErr w:type="spellEnd"/>
-            <w:r>
-              <w:rPr>
-                <w:iCs/>
-                <w:sz w:val="20"/>
-              </w:rPr>
-              <w:t xml:space="preserve"> CU Gestionar notificaciones</w:t>
+              <w:t>Se elimino CU Gestionar notificaciones</w:t>
             </w:r>
             <w:r>
               <w:rPr>
@@ -4039,8 +4007,8 @@
     <w:p>
       <w:pPr>
         <w:sectPr>
-          <w:headerReference w:type="default" r:id="rId13"/>
-          <w:footerReference w:type="default" r:id="rId14"/>
+          <w:headerReference w:type="default" r:id="rId12"/>
+          <w:footerReference w:type="default" r:id="rId13"/>
           <w:pgSz w:w="12240" w:h="15840"/>
           <w:pgMar w:top="1417" w:right="1701" w:bottom="1417" w:left="1701" w:header="708" w:footer="708" w:gutter="0"/>
           <w:pgNumType w:start="1"/>
@@ -4398,7 +4366,7 @@
         <w:tblStyle w:val="Tablaconcuadrcula"/>
         <w:tblW w:w="0" w:type="auto"/>
         <w:tblLayout w:type="fixed"/>
-        <w:tblLook w:val="04A0" w:firstRow="1" w:lastRow="0" w:firstColumn="1" w:lastColumn="0" w:noHBand="0" w:noVBand="1"/>
+        <w:tblLook w:val="04A0"/>
       </w:tblPr>
       <w:tblGrid>
         <w:gridCol w:w="2802"/>
@@ -4408,7 +4376,7 @@
         <w:tc>
           <w:tcPr>
             <w:tcW w:w="2802" w:type="dxa"/>
-            <w:shd w:val="clear" w:color="000000" w:themeColor="text1" w:fill="DCE6F2" w:themeFill="accent1" w:themeFillTint="33"/>
+            <w:shd w:val="clear" w:color="000000" w:themeColor="text1" w:fill="DBE5F1" w:themeFill="accent1" w:themeFillTint="33"/>
           </w:tcPr>
           <w:p>
             <w:pPr>
@@ -4432,7 +4400,7 @@
         <w:tc>
           <w:tcPr>
             <w:tcW w:w="6237" w:type="dxa"/>
-            <w:shd w:val="clear" w:color="000000" w:themeColor="text1" w:fill="DCE6F2" w:themeFill="accent1" w:themeFillTint="33"/>
+            <w:shd w:val="clear" w:color="000000" w:themeColor="text1" w:fill="DBE5F1" w:themeFill="accent1" w:themeFillTint="33"/>
           </w:tcPr>
           <w:p>
             <w:pPr>
@@ -4710,15 +4678,13 @@
               </w:rPr>
               <w:t xml:space="preserve">Actor </w:t>
             </w:r>
-            <w:proofErr w:type="spellStart"/>
-            <w:r>
-              <w:rPr>
-                <w:sz w:val="20"/>
-                <w:szCs w:val="20"/>
-              </w:rPr>
-              <w:t>generico</w:t>
-            </w:r>
-            <w:proofErr w:type="spellEnd"/>
+            <w:r>
+              <w:rPr>
+                <w:sz w:val="20"/>
+                <w:szCs w:val="20"/>
+              </w:rPr>
+              <w:t>genérico</w:t>
+            </w:r>
             <w:r>
               <w:rPr>
                 <w:sz w:val="20"/>
@@ -4726,21 +4692,61 @@
               </w:rPr>
               <w:t xml:space="preserve"> que </w:t>
             </w:r>
-            <w:proofErr w:type="spellStart"/>
-            <w:r>
-              <w:rPr>
-                <w:sz w:val="20"/>
-                <w:szCs w:val="20"/>
-              </w:rPr>
-              <w:t>podra</w:t>
-            </w:r>
-            <w:proofErr w:type="spellEnd"/>
+            <w:r>
+              <w:rPr>
+                <w:sz w:val="20"/>
+                <w:szCs w:val="20"/>
+              </w:rPr>
+              <w:t>podrá</w:t>
+            </w:r>
             <w:r>
               <w:rPr>
                 <w:sz w:val="20"/>
                 <w:szCs w:val="20"/>
               </w:rPr>
               <w:t xml:space="preserve"> ejecutar los CU de gestionar del paquete de soporte.</w:t>
+            </w:r>
+          </w:p>
+        </w:tc>
+      </w:tr>
+      <w:tr>
+        <w:tc>
+          <w:tcPr>
+            <w:tcW w:w="2802" w:type="dxa"/>
+          </w:tcPr>
+          <w:p>
+            <w:pPr>
+              <w:rPr>
+                <w:sz w:val="20"/>
+                <w:szCs w:val="20"/>
+              </w:rPr>
+            </w:pPr>
+            <w:r>
+              <w:rPr>
+                <w:sz w:val="20"/>
+                <w:szCs w:val="20"/>
+              </w:rPr>
+              <w:t>Usuario</w:t>
+            </w:r>
+          </w:p>
+        </w:tc>
+        <w:tc>
+          <w:tcPr>
+            <w:tcW w:w="6237" w:type="dxa"/>
+          </w:tcPr>
+          <w:p>
+            <w:pPr>
+              <w:rPr>
+                <w:sz w:val="20"/>
+                <w:szCs w:val="20"/>
+              </w:rPr>
+            </w:pPr>
+            <w:r>
+              <w:rPr>
+                <w:sz w:val="20"/>
+                <w:szCs w:val="20"/>
+              </w:rPr>
+              <w:t>Actor genérico que podrá ejecutar los CU de gestionar del paquete de soporte.</w:t>
             </w:r>
           </w:p>
         </w:tc>
@@ -4919,7 +4925,7 @@
         <w:tblStyle w:val="Tablaconcuadrcula"/>
         <w:tblW w:w="9191" w:type="dxa"/>
         <w:tblLayout w:type="fixed"/>
-        <w:tblLook w:val="04A0" w:firstRow="1" w:lastRow="0" w:firstColumn="1" w:lastColumn="0" w:noHBand="0" w:noVBand="1"/>
+        <w:tblLook w:val="04A0"/>
       </w:tblPr>
       <w:tblGrid>
         <w:gridCol w:w="817"/>
@@ -4932,7 +4938,7 @@
         <w:tc>
           <w:tcPr>
             <w:tcW w:w="817" w:type="dxa"/>
-            <w:shd w:val="clear" w:color="auto" w:fill="DCE6F2" w:themeFill="accent1" w:themeFillTint="33"/>
+            <w:shd w:val="clear" w:color="auto" w:fill="DBE5F1" w:themeFill="accent1" w:themeFillTint="33"/>
           </w:tcPr>
           <w:p>
             <w:pPr>
@@ -4956,7 +4962,7 @@
         <w:tc>
           <w:tcPr>
             <w:tcW w:w="1559" w:type="dxa"/>
-            <w:shd w:val="clear" w:color="auto" w:fill="DCE6F2" w:themeFill="accent1" w:themeFillTint="33"/>
+            <w:shd w:val="clear" w:color="auto" w:fill="DBE5F1" w:themeFill="accent1" w:themeFillTint="33"/>
           </w:tcPr>
           <w:p>
             <w:pPr>
@@ -4982,7 +4988,7 @@
         <w:tc>
           <w:tcPr>
             <w:tcW w:w="4547" w:type="dxa"/>
-            <w:shd w:val="clear" w:color="auto" w:fill="DCE6F2" w:themeFill="accent1" w:themeFillTint="33"/>
+            <w:shd w:val="clear" w:color="auto" w:fill="DBE5F1" w:themeFill="accent1" w:themeFillTint="33"/>
           </w:tcPr>
           <w:p>
             <w:pPr>
@@ -5030,7 +5036,7 @@
         <w:tc>
           <w:tcPr>
             <w:tcW w:w="992" w:type="dxa"/>
-            <w:shd w:val="clear" w:color="auto" w:fill="DCE6F2" w:themeFill="accent1" w:themeFillTint="33"/>
+            <w:shd w:val="clear" w:color="auto" w:fill="DBE5F1" w:themeFill="accent1" w:themeFillTint="33"/>
           </w:tcPr>
           <w:p>
             <w:pPr>
@@ -5056,7 +5062,7 @@
         <w:tc>
           <w:tcPr>
             <w:tcW w:w="1276" w:type="dxa"/>
-            <w:shd w:val="clear" w:color="auto" w:fill="DCE6F2" w:themeFill="accent1" w:themeFillTint="33"/>
+            <w:shd w:val="clear" w:color="auto" w:fill="DBE5F1" w:themeFill="accent1" w:themeFillTint="33"/>
           </w:tcPr>
           <w:p>
             <w:pPr>
@@ -5654,6 +5660,7 @@
                 <w:sz w:val="20"/>
                 <w:szCs w:val="20"/>
               </w:rPr>
+              <w:lastRenderedPageBreak/>
               <w:t>Se registra un acontecimiento que ocurrió en un sitio de una tarea de una solicitud de trabajo.</w:t>
             </w:r>
           </w:p>
@@ -5674,6 +5681,7 @@
                 <w:sz w:val="20"/>
                 <w:szCs w:val="20"/>
               </w:rPr>
+              <w:lastRenderedPageBreak/>
               <w:t>Alta</w:t>
             </w:r>
           </w:p>
@@ -7069,25 +7077,7 @@
                 <w:sz w:val="20"/>
                 <w:szCs w:val="20"/>
               </w:rPr>
-              <w:t xml:space="preserve">Se registra el material que fue entregado por el cliente y que no se </w:t>
-            </w:r>
-            <w:proofErr w:type="spellStart"/>
-            <w:r>
-              <w:rPr>
-                <w:i/>
-                <w:sz w:val="20"/>
-                <w:szCs w:val="20"/>
-              </w:rPr>
-              <w:t>utilizo</w:t>
-            </w:r>
-            <w:proofErr w:type="spellEnd"/>
-            <w:r>
-              <w:rPr>
-                <w:i/>
-                <w:sz w:val="20"/>
-                <w:szCs w:val="20"/>
-              </w:rPr>
-              <w:t xml:space="preserve"> en las tareas.</w:t>
+              <w:t>Se registra el material que fue entregado por el cliente y que no se utilizo en las tareas.</w:t>
             </w:r>
           </w:p>
         </w:tc>
@@ -7226,25 +7216,7 @@
                 <w:sz w:val="20"/>
                 <w:szCs w:val="20"/>
               </w:rPr>
-              <w:t xml:space="preserve">Consulta de material entregado por el cliente </w:t>
-            </w:r>
-            <w:proofErr w:type="spellStart"/>
-            <w:r>
-              <w:rPr>
-                <w:i/>
-                <w:sz w:val="20"/>
-                <w:szCs w:val="20"/>
-              </w:rPr>
-              <w:t>par</w:t>
-            </w:r>
-            <w:proofErr w:type="spellEnd"/>
-            <w:r>
-              <w:rPr>
-                <w:i/>
-                <w:sz w:val="20"/>
-                <w:szCs w:val="20"/>
-              </w:rPr>
-              <w:t xml:space="preserve"> las tareas y que no fue utilizado</w:t>
+              <w:t>Consulta de material entregado por el cliente par las tareas y que no fue utilizado</w:t>
             </w:r>
           </w:p>
         </w:tc>
@@ -7994,7 +7966,6 @@
                 <w:sz w:val="20"/>
                 <w:szCs w:val="20"/>
               </w:rPr>
-              <w:lastRenderedPageBreak/>
               <w:t>ing</w:t>
             </w:r>
             <w:r>
@@ -8031,7 +8002,6 @@
                 <w:sz w:val="20"/>
                 <w:szCs w:val="20"/>
               </w:rPr>
-              <w:lastRenderedPageBreak/>
               <w:t>Alta</w:t>
             </w:r>
           </w:p>
@@ -10513,6 +10483,7 @@
                 <w:sz w:val="20"/>
                 <w:szCs w:val="20"/>
               </w:rPr>
+              <w:lastRenderedPageBreak/>
               <w:t xml:space="preserve">Visualización: pantalla, </w:t>
             </w:r>
             <w:proofErr w:type="spellStart"/>
@@ -10551,6 +10522,7 @@
                 <w:sz w:val="20"/>
                 <w:szCs w:val="20"/>
               </w:rPr>
+              <w:lastRenderedPageBreak/>
               <w:t>Alta</w:t>
             </w:r>
           </w:p>
@@ -10649,7 +10621,6 @@
                 <w:sz w:val="20"/>
                 <w:szCs w:val="20"/>
               </w:rPr>
-              <w:lastRenderedPageBreak/>
               <w:t>Filtros: según atributos públicos de la entidad.</w:t>
             </w:r>
           </w:p>
@@ -10704,7 +10675,6 @@
                 <w:sz w:val="20"/>
                 <w:szCs w:val="20"/>
               </w:rPr>
-              <w:lastRenderedPageBreak/>
               <w:t>Baja</w:t>
             </w:r>
           </w:p>
@@ -13245,16 +13215,25 @@
                 <w:sz w:val="20"/>
                 <w:szCs w:val="20"/>
               </w:rPr>
-              <w:t xml:space="preserve"> que describe la funcionalidad </w:t>
-            </w:r>
+              <w:t xml:space="preserve"> que describe la funcionalidad de los </w:t>
+            </w:r>
+            <w:proofErr w:type="spellStart"/>
             <w:r>
               <w:rPr>
                 <w:i/>
                 <w:sz w:val="20"/>
                 <w:szCs w:val="20"/>
               </w:rPr>
-              <w:lastRenderedPageBreak/>
-              <w:t xml:space="preserve">de los </w:t>
+              <w:t>demas</w:t>
+            </w:r>
+            <w:proofErr w:type="spellEnd"/>
+            <w:r>
+              <w:rPr>
+                <w:i/>
+                <w:sz w:val="20"/>
+                <w:szCs w:val="20"/>
+              </w:rPr>
+              <w:t xml:space="preserve"> casos de uso de </w:t>
             </w:r>
             <w:proofErr w:type="spellStart"/>
             <w:r>
@@ -13263,7 +13242,7 @@
                 <w:sz w:val="20"/>
                 <w:szCs w:val="20"/>
               </w:rPr>
-              <w:t>demas</w:t>
+              <w:t>gestion</w:t>
             </w:r>
             <w:proofErr w:type="spellEnd"/>
             <w:r>
@@ -13272,24 +13251,6 @@
                 <w:sz w:val="20"/>
                 <w:szCs w:val="20"/>
               </w:rPr>
-              <w:t xml:space="preserve"> casos de uso de </w:t>
-            </w:r>
-            <w:proofErr w:type="spellStart"/>
-            <w:r>
-              <w:rPr>
-                <w:i/>
-                <w:sz w:val="20"/>
-                <w:szCs w:val="20"/>
-              </w:rPr>
-              <w:t>gestion</w:t>
-            </w:r>
-            <w:proofErr w:type="spellEnd"/>
-            <w:r>
-              <w:rPr>
-                <w:i/>
-                <w:sz w:val="20"/>
-                <w:szCs w:val="20"/>
-              </w:rPr>
               <w:t xml:space="preserve"> del paquete de soporte.</w:t>
             </w:r>
           </w:p>
@@ -13310,7 +13271,6 @@
                 <w:sz w:val="20"/>
                 <w:szCs w:val="20"/>
               </w:rPr>
-              <w:lastRenderedPageBreak/>
               <w:t>Alta</w:t>
             </w:r>
           </w:p>
@@ -13944,6 +13904,451 @@
                 <w:szCs w:val="20"/>
               </w:rPr>
               <w:t>Baja</w:t>
+            </w:r>
+          </w:p>
+          <w:p>
+            <w:pPr>
+              <w:rPr>
+                <w:sz w:val="20"/>
+                <w:szCs w:val="20"/>
+              </w:rPr>
+            </w:pPr>
+          </w:p>
+          <w:p>
+            <w:pPr>
+              <w:rPr>
+                <w:sz w:val="20"/>
+                <w:szCs w:val="20"/>
+              </w:rPr>
+            </w:pPr>
+          </w:p>
+          <w:p>
+            <w:pPr>
+              <w:rPr>
+                <w:sz w:val="20"/>
+                <w:szCs w:val="20"/>
+              </w:rPr>
+            </w:pPr>
+          </w:p>
+        </w:tc>
+      </w:tr>
+      <w:tr>
+        <w:tc>
+          <w:tcPr>
+            <w:tcW w:w="817" w:type="dxa"/>
+          </w:tcPr>
+          <w:p>
+            <w:pPr>
+              <w:pStyle w:val="Prrafodelista"/>
+              <w:numPr>
+                <w:ilvl w:val="0"/>
+                <w:numId w:val="1"/>
+              </w:numPr>
+              <w:jc w:val="center"/>
+              <w:rPr>
+                <w:sz w:val="20"/>
+                <w:szCs w:val="20"/>
+              </w:rPr>
+            </w:pPr>
+          </w:p>
+        </w:tc>
+        <w:tc>
+          <w:tcPr>
+            <w:tcW w:w="1559" w:type="dxa"/>
+          </w:tcPr>
+          <w:p>
+            <w:pPr>
+              <w:rPr>
+                <w:sz w:val="20"/>
+                <w:szCs w:val="20"/>
+              </w:rPr>
+            </w:pPr>
+            <w:r>
+              <w:rPr>
+                <w:sz w:val="20"/>
+                <w:szCs w:val="20"/>
+              </w:rPr>
+              <w:t>Soporte</w:t>
+            </w:r>
+          </w:p>
+        </w:tc>
+        <w:tc>
+          <w:tcPr>
+            <w:tcW w:w="4547" w:type="dxa"/>
+          </w:tcPr>
+          <w:p>
+            <w:pPr>
+              <w:rPr>
+                <w:sz w:val="20"/>
+                <w:szCs w:val="20"/>
+              </w:rPr>
+            </w:pPr>
+            <w:r>
+              <w:rPr>
+                <w:sz w:val="20"/>
+                <w:szCs w:val="20"/>
+              </w:rPr>
+              <w:t>Cambiar contraseña</w:t>
+            </w:r>
+          </w:p>
+          <w:p>
+            <w:pPr>
+              <w:rPr>
+                <w:sz w:val="20"/>
+                <w:szCs w:val="20"/>
+              </w:rPr>
+            </w:pPr>
+            <w:r>
+              <w:rPr>
+                <w:i/>
+                <w:sz w:val="20"/>
+                <w:szCs w:val="20"/>
+              </w:rPr>
+              <w:t xml:space="preserve">Caso de uso </w:t>
+            </w:r>
+            <w:proofErr w:type="spellStart"/>
+            <w:r>
+              <w:rPr>
+                <w:i/>
+                <w:sz w:val="20"/>
+                <w:szCs w:val="20"/>
+              </w:rPr>
+              <w:t>generico</w:t>
+            </w:r>
+            <w:proofErr w:type="spellEnd"/>
+            <w:r>
+              <w:rPr>
+                <w:i/>
+                <w:sz w:val="20"/>
+                <w:szCs w:val="20"/>
+              </w:rPr>
+              <w:t xml:space="preserve"> que describe la funcionalidad de los </w:t>
+            </w:r>
+            <w:proofErr w:type="spellStart"/>
+            <w:r>
+              <w:rPr>
+                <w:i/>
+                <w:sz w:val="20"/>
+                <w:szCs w:val="20"/>
+              </w:rPr>
+              <w:t>demas</w:t>
+            </w:r>
+            <w:proofErr w:type="spellEnd"/>
+            <w:r>
+              <w:rPr>
+                <w:i/>
+                <w:sz w:val="20"/>
+                <w:szCs w:val="20"/>
+              </w:rPr>
+              <w:t xml:space="preserve"> casos de uso de modificar del paquete de soporte.</w:t>
+            </w:r>
+          </w:p>
+        </w:tc>
+        <w:tc>
+          <w:tcPr>
+            <w:tcW w:w="992" w:type="dxa"/>
+          </w:tcPr>
+          <w:p>
+            <w:pPr>
+              <w:rPr>
+                <w:sz w:val="20"/>
+                <w:szCs w:val="20"/>
+              </w:rPr>
+            </w:pPr>
+            <w:r>
+              <w:rPr>
+                <w:sz w:val="20"/>
+                <w:szCs w:val="20"/>
+              </w:rPr>
+              <w:t>Alta</w:t>
+            </w:r>
+          </w:p>
+        </w:tc>
+        <w:tc>
+          <w:tcPr>
+            <w:tcW w:w="1276" w:type="dxa"/>
+          </w:tcPr>
+          <w:p>
+            <w:pPr>
+              <w:rPr>
+                <w:sz w:val="20"/>
+                <w:szCs w:val="20"/>
+              </w:rPr>
+            </w:pPr>
+            <w:r>
+              <w:rPr>
+                <w:sz w:val="20"/>
+                <w:szCs w:val="20"/>
+              </w:rPr>
+              <w:t>Baja</w:t>
+            </w:r>
+          </w:p>
+        </w:tc>
+      </w:tr>
+      <w:tr>
+        <w:tc>
+          <w:tcPr>
+            <w:tcW w:w="817" w:type="dxa"/>
+          </w:tcPr>
+          <w:p>
+            <w:pPr>
+              <w:pStyle w:val="Prrafodelista"/>
+              <w:numPr>
+                <w:ilvl w:val="0"/>
+                <w:numId w:val="1"/>
+              </w:numPr>
+              <w:jc w:val="center"/>
+              <w:rPr>
+                <w:sz w:val="20"/>
+                <w:szCs w:val="20"/>
+              </w:rPr>
+            </w:pPr>
+          </w:p>
+        </w:tc>
+        <w:tc>
+          <w:tcPr>
+            <w:tcW w:w="1559" w:type="dxa"/>
+          </w:tcPr>
+          <w:p>
+            <w:pPr>
+              <w:rPr>
+                <w:sz w:val="20"/>
+                <w:szCs w:val="20"/>
+              </w:rPr>
+            </w:pPr>
+            <w:r>
+              <w:rPr>
+                <w:sz w:val="20"/>
+                <w:szCs w:val="20"/>
+              </w:rPr>
+              <w:t>Soporte</w:t>
+            </w:r>
+          </w:p>
+        </w:tc>
+        <w:tc>
+          <w:tcPr>
+            <w:tcW w:w="4547" w:type="dxa"/>
+          </w:tcPr>
+          <w:p>
+            <w:pPr>
+              <w:rPr>
+                <w:sz w:val="20"/>
+                <w:szCs w:val="20"/>
+              </w:rPr>
+            </w:pPr>
+            <w:r>
+              <w:rPr>
+                <w:sz w:val="20"/>
+                <w:szCs w:val="20"/>
+              </w:rPr>
+              <w:t>Gestionar cambio de contraseña</w:t>
+            </w:r>
+            <w:r>
+              <w:rPr>
+                <w:sz w:val="20"/>
+                <w:szCs w:val="20"/>
+              </w:rPr>
+              <w:br/>
+            </w:r>
+            <w:r>
+              <w:rPr>
+                <w:i/>
+                <w:sz w:val="20"/>
+                <w:szCs w:val="20"/>
+              </w:rPr>
+              <w:t xml:space="preserve">Caso de uso </w:t>
+            </w:r>
+            <w:proofErr w:type="spellStart"/>
+            <w:r>
+              <w:rPr>
+                <w:i/>
+                <w:sz w:val="20"/>
+                <w:szCs w:val="20"/>
+              </w:rPr>
+              <w:t>generico</w:t>
+            </w:r>
+            <w:proofErr w:type="spellEnd"/>
+            <w:r>
+              <w:rPr>
+                <w:i/>
+                <w:sz w:val="20"/>
+                <w:szCs w:val="20"/>
+              </w:rPr>
+              <w:t xml:space="preserve"> que describe la funcionalidad de los </w:t>
+            </w:r>
+            <w:proofErr w:type="spellStart"/>
+            <w:r>
+              <w:rPr>
+                <w:i/>
+                <w:sz w:val="20"/>
+                <w:szCs w:val="20"/>
+              </w:rPr>
+              <w:t>demas</w:t>
+            </w:r>
+            <w:proofErr w:type="spellEnd"/>
+            <w:r>
+              <w:rPr>
+                <w:i/>
+                <w:sz w:val="20"/>
+                <w:szCs w:val="20"/>
+              </w:rPr>
+              <w:t xml:space="preserve"> casos de uso de modificar del paquete de soporte.</w:t>
+            </w:r>
+          </w:p>
+        </w:tc>
+        <w:tc>
+          <w:tcPr>
+            <w:tcW w:w="992" w:type="dxa"/>
+          </w:tcPr>
+          <w:p>
+            <w:pPr>
+              <w:rPr>
+                <w:sz w:val="20"/>
+                <w:szCs w:val="20"/>
+              </w:rPr>
+            </w:pPr>
+            <w:r>
+              <w:rPr>
+                <w:sz w:val="20"/>
+                <w:szCs w:val="20"/>
+              </w:rPr>
+              <w:t>Alta</w:t>
+            </w:r>
+          </w:p>
+        </w:tc>
+        <w:tc>
+          <w:tcPr>
+            <w:tcW w:w="1276" w:type="dxa"/>
+          </w:tcPr>
+          <w:p>
+            <w:pPr>
+              <w:rPr>
+                <w:sz w:val="20"/>
+                <w:szCs w:val="20"/>
+              </w:rPr>
+            </w:pPr>
+            <w:r>
+              <w:rPr>
+                <w:sz w:val="20"/>
+                <w:szCs w:val="20"/>
+              </w:rPr>
+              <w:t>Baja</w:t>
+            </w:r>
+          </w:p>
+        </w:tc>
+      </w:tr>
+      <w:tr>
+        <w:tc>
+          <w:tcPr>
+            <w:tcW w:w="817" w:type="dxa"/>
+          </w:tcPr>
+          <w:p>
+            <w:pPr>
+              <w:pStyle w:val="Prrafodelista"/>
+              <w:numPr>
+                <w:ilvl w:val="0"/>
+                <w:numId w:val="1"/>
+              </w:numPr>
+              <w:jc w:val="center"/>
+              <w:rPr>
+                <w:sz w:val="20"/>
+                <w:szCs w:val="20"/>
+              </w:rPr>
+            </w:pPr>
+          </w:p>
+        </w:tc>
+        <w:tc>
+          <w:tcPr>
+            <w:tcW w:w="1559" w:type="dxa"/>
+          </w:tcPr>
+          <w:p>
+            <w:pPr>
+              <w:rPr>
+                <w:sz w:val="20"/>
+                <w:szCs w:val="20"/>
+              </w:rPr>
+            </w:pPr>
+            <w:r>
+              <w:rPr>
+                <w:sz w:val="20"/>
+                <w:szCs w:val="20"/>
+              </w:rPr>
+              <w:t>Proyecto</w:t>
+            </w:r>
+          </w:p>
+        </w:tc>
+        <w:tc>
+          <w:tcPr>
+            <w:tcW w:w="4547" w:type="dxa"/>
+          </w:tcPr>
+          <w:p>
+            <w:pPr>
+              <w:rPr>
+                <w:sz w:val="20"/>
+                <w:szCs w:val="20"/>
+              </w:rPr>
+            </w:pPr>
+            <w:r>
+              <w:rPr>
+                <w:sz w:val="20"/>
+                <w:szCs w:val="20"/>
+              </w:rPr>
+              <w:t>Cerrar Proyecto</w:t>
+            </w:r>
+          </w:p>
+          <w:p>
+            <w:pPr>
+              <w:rPr>
+                <w:sz w:val="20"/>
+                <w:szCs w:val="20"/>
+              </w:rPr>
+            </w:pPr>
+            <w:r>
+              <w:rPr>
+                <w:sz w:val="20"/>
+                <w:szCs w:val="20"/>
+              </w:rPr>
+              <w:t>Cerrar un proyecto.</w:t>
+            </w:r>
+          </w:p>
+        </w:tc>
+        <w:tc>
+          <w:tcPr>
+            <w:tcW w:w="992" w:type="dxa"/>
+          </w:tcPr>
+          <w:p>
+            <w:pPr>
+              <w:rPr>
+                <w:sz w:val="20"/>
+                <w:szCs w:val="20"/>
+              </w:rPr>
+            </w:pPr>
+            <w:r>
+              <w:rPr>
+                <w:sz w:val="20"/>
+                <w:szCs w:val="20"/>
+              </w:rPr>
+              <w:t>Media</w:t>
+            </w:r>
+          </w:p>
+        </w:tc>
+        <w:tc>
+          <w:tcPr>
+            <w:tcW w:w="1276" w:type="dxa"/>
+          </w:tcPr>
+          <w:p>
+            <w:pPr>
+              <w:rPr>
+                <w:sz w:val="20"/>
+                <w:szCs w:val="20"/>
+              </w:rPr>
+            </w:pPr>
+            <w:r>
+              <w:rPr>
+                <w:sz w:val="20"/>
+                <w:szCs w:val="20"/>
+              </w:rPr>
+              <w:t>Alta</w:t>
             </w:r>
           </w:p>
         </w:tc>
@@ -13980,7 +14385,7 @@
         <w:tblW w:w="9210" w:type="dxa"/>
         <w:tblInd w:w="-34" w:type="dxa"/>
         <w:tblLayout w:type="fixed"/>
-        <w:tblLook w:val="04A0" w:firstRow="1" w:lastRow="0" w:firstColumn="1" w:lastColumn="0" w:noHBand="0" w:noVBand="1"/>
+        <w:tblLook w:val="04A0"/>
       </w:tblPr>
       <w:tblGrid>
         <w:gridCol w:w="1843"/>
@@ -14434,23 +14839,7 @@
                 <w:sz w:val="20"/>
                 <w:szCs w:val="20"/>
               </w:rPr>
-              <w:t xml:space="preserve">El SP debe estar </w:t>
-            </w:r>
-            <w:proofErr w:type="spellStart"/>
-            <w:r>
-              <w:rPr>
-                <w:sz w:val="20"/>
-                <w:szCs w:val="20"/>
-              </w:rPr>
-              <w:t>logueado</w:t>
-            </w:r>
-            <w:proofErr w:type="spellEnd"/>
-            <w:r>
-              <w:rPr>
-                <w:sz w:val="20"/>
-                <w:szCs w:val="20"/>
-              </w:rPr>
-              <w:t xml:space="preserve"> en el sistema.</w:t>
+              <w:t>El SP debe estar logueado en el sistema.</w:t>
             </w:r>
           </w:p>
           <w:p>
@@ -14495,7 +14884,6 @@
                 <w:rStyle w:val="Textoennegrita"/>
               </w:rPr>
             </w:pPr>
-            <w:proofErr w:type="spellStart"/>
             <w:r>
               <w:rPr>
                 <w:rStyle w:val="Textoennegrita"/>
@@ -14503,17 +14891,7 @@
                 <w:szCs w:val="20"/>
                 <w:lang w:val="en-US"/>
               </w:rPr>
-              <w:t>Pos</w:t>
-            </w:r>
-            <w:proofErr w:type="spellEnd"/>
-            <w:r>
-              <w:rPr>
-                <w:rStyle w:val="Textoennegrita"/>
-                <w:sz w:val="20"/>
-                <w:szCs w:val="20"/>
-                <w:lang w:val="en-US"/>
-              </w:rPr>
-              <w:t xml:space="preserve"> </w:t>
+              <w:t xml:space="preserve">Pos </w:t>
             </w:r>
             <w:proofErr w:type="spellStart"/>
             <w:r>
@@ -14738,6 +15116,7 @@
                 <w:sz w:val="20"/>
                 <w:szCs w:val="20"/>
               </w:rPr>
+              <w:lastRenderedPageBreak/>
               <w:t>El SP ingresa el número de licitación*.</w:t>
             </w:r>
           </w:p>
@@ -14966,23 +15345,7 @@
                 <w:sz w:val="20"/>
                 <w:szCs w:val="20"/>
               </w:rPr>
-              <w:t xml:space="preserve">El SISTEMA chequea que las fechas sean </w:t>
-            </w:r>
-            <w:proofErr w:type="spellStart"/>
-            <w:r>
-              <w:rPr>
-                <w:sz w:val="20"/>
-                <w:szCs w:val="20"/>
-              </w:rPr>
-              <w:t>validas</w:t>
-            </w:r>
-            <w:proofErr w:type="spellEnd"/>
-            <w:r>
-              <w:rPr>
-                <w:sz w:val="20"/>
-                <w:szCs w:val="20"/>
-              </w:rPr>
-              <w:t xml:space="preserve"> y los son.</w:t>
+              <w:t>El SISTEMA chequea que las fechas sean validas y los son.</w:t>
             </w:r>
           </w:p>
           <w:p>
@@ -15002,37 +15365,7 @@
                 <w:sz w:val="20"/>
                 <w:szCs w:val="20"/>
               </w:rPr>
-              <w:t xml:space="preserve">El SISTEMA chequea que las fechas sean </w:t>
-            </w:r>
-            <w:proofErr w:type="spellStart"/>
-            <w:r>
-              <w:rPr>
-                <w:sz w:val="20"/>
-                <w:szCs w:val="20"/>
-              </w:rPr>
-              <w:t>validas</w:t>
-            </w:r>
-            <w:proofErr w:type="spellEnd"/>
-            <w:r>
-              <w:rPr>
-                <w:sz w:val="20"/>
-                <w:szCs w:val="20"/>
-              </w:rPr>
-              <w:t>,</w:t>
-            </w:r>
-            <w:r>
-              <w:rPr>
-                <w:sz w:val="20"/>
-                <w:szCs w:val="20"/>
-              </w:rPr>
-              <w:t xml:space="preserve"> </w:t>
-            </w:r>
-            <w:r>
-              <w:rPr>
-                <w:sz w:val="20"/>
-                <w:szCs w:val="20"/>
-              </w:rPr>
-              <w:t>no lo son y lo informa.</w:t>
+              <w:t>El SISTEMA chequea que las fechas sean validas, no lo son y lo informa.</w:t>
             </w:r>
           </w:p>
           <w:p>
@@ -15072,7 +15405,6 @@
                 <w:sz w:val="20"/>
                 <w:szCs w:val="20"/>
               </w:rPr>
-              <w:lastRenderedPageBreak/>
               <w:t>El SISTEMA solicita la confirmación de la creación.</w:t>
             </w:r>
           </w:p>
@@ -15878,7 +16210,7 @@
         <w:tblW w:w="9210" w:type="dxa"/>
         <w:tblInd w:w="-34" w:type="dxa"/>
         <w:tblLayout w:type="fixed"/>
-        <w:tblLook w:val="04A0" w:firstRow="1" w:lastRow="0" w:firstColumn="1" w:lastColumn="0" w:noHBand="0" w:noVBand="1"/>
+        <w:tblLook w:val="04A0"/>
       </w:tblPr>
       <w:tblGrid>
         <w:gridCol w:w="1843"/>
@@ -16320,23 +16652,7 @@
                 <w:sz w:val="20"/>
                 <w:szCs w:val="20"/>
               </w:rPr>
-              <w:t xml:space="preserve">El ADMP debe estar </w:t>
-            </w:r>
-            <w:proofErr w:type="spellStart"/>
-            <w:r>
-              <w:rPr>
-                <w:sz w:val="20"/>
-                <w:szCs w:val="20"/>
-              </w:rPr>
-              <w:t>logueado</w:t>
-            </w:r>
-            <w:proofErr w:type="spellEnd"/>
-            <w:r>
-              <w:rPr>
-                <w:sz w:val="20"/>
-                <w:szCs w:val="20"/>
-              </w:rPr>
-              <w:t xml:space="preserve"> en el sistema.</w:t>
+              <w:t>El ADMP debe estar logueado en el sistema.</w:t>
             </w:r>
           </w:p>
           <w:p>
@@ -16374,7 +16690,6 @@
                 <w:rStyle w:val="Textoennegrita"/>
               </w:rPr>
             </w:pPr>
-            <w:proofErr w:type="spellStart"/>
             <w:r>
               <w:rPr>
                 <w:rStyle w:val="Textoennegrita"/>
@@ -16382,17 +16697,7 @@
                 <w:szCs w:val="20"/>
                 <w:lang w:val="en-US"/>
               </w:rPr>
-              <w:t>Pos</w:t>
-            </w:r>
-            <w:proofErr w:type="spellEnd"/>
-            <w:r>
-              <w:rPr>
-                <w:rStyle w:val="Textoennegrita"/>
-                <w:sz w:val="20"/>
-                <w:szCs w:val="20"/>
-                <w:lang w:val="en-US"/>
-              </w:rPr>
-              <w:t xml:space="preserve"> </w:t>
+              <w:t xml:space="preserve">Pos </w:t>
             </w:r>
             <w:proofErr w:type="spellStart"/>
             <w:r>
@@ -16620,6 +16925,7 @@
                 <w:sz w:val="20"/>
                 <w:szCs w:val="20"/>
               </w:rPr>
+              <w:lastRenderedPageBreak/>
               <w:t>El ADMP indica que si se necesitan documentos de pos obra.</w:t>
             </w:r>
           </w:p>
@@ -16854,6 +17160,7 @@
                 <w:szCs w:val="20"/>
                 <w:lang w:val="en-US"/>
               </w:rPr>
+              <w:lastRenderedPageBreak/>
               <w:t>Temas</w:t>
             </w:r>
             <w:proofErr w:type="spellEnd"/>
@@ -16909,7 +17216,6 @@
                 <w:szCs w:val="20"/>
                 <w:lang w:val="en-US"/>
               </w:rPr>
-              <w:lastRenderedPageBreak/>
               <w:t>Ninguno</w:t>
             </w:r>
             <w:proofErr w:type="spellEnd"/>
@@ -17378,7 +17684,7 @@
         <w:tblW w:w="9210" w:type="dxa"/>
         <w:tblInd w:w="-34" w:type="dxa"/>
         <w:tblLayout w:type="fixed"/>
-        <w:tblLook w:val="04A0" w:firstRow="1" w:lastRow="0" w:firstColumn="1" w:lastColumn="0" w:noHBand="0" w:noVBand="1"/>
+        <w:tblLook w:val="04A0"/>
       </w:tblPr>
       <w:tblGrid>
         <w:gridCol w:w="1843"/>
@@ -17840,23 +18146,7 @@
                 <w:sz w:val="20"/>
                 <w:szCs w:val="20"/>
               </w:rPr>
-              <w:t xml:space="preserve">El ADMP debe estar </w:t>
-            </w:r>
-            <w:proofErr w:type="spellStart"/>
-            <w:r>
-              <w:rPr>
-                <w:sz w:val="20"/>
-                <w:szCs w:val="20"/>
-              </w:rPr>
-              <w:t>logueado</w:t>
-            </w:r>
-            <w:proofErr w:type="spellEnd"/>
-            <w:r>
-              <w:rPr>
-                <w:sz w:val="20"/>
-                <w:szCs w:val="20"/>
-              </w:rPr>
-              <w:t xml:space="preserve"> en el sistema.</w:t>
+              <w:t>El ADMP debe estar logueado en el sistema.</w:t>
             </w:r>
           </w:p>
           <w:p>
@@ -17894,7 +18184,6 @@
                 <w:rStyle w:val="Textoennegrita"/>
               </w:rPr>
             </w:pPr>
-            <w:proofErr w:type="spellStart"/>
             <w:r>
               <w:rPr>
                 <w:rStyle w:val="Textoennegrita"/>
@@ -17902,17 +18191,7 @@
                 <w:szCs w:val="20"/>
                 <w:lang w:val="en-US"/>
               </w:rPr>
-              <w:t>Pos</w:t>
-            </w:r>
-            <w:proofErr w:type="spellEnd"/>
-            <w:r>
-              <w:rPr>
-                <w:rStyle w:val="Textoennegrita"/>
-                <w:sz w:val="20"/>
-                <w:szCs w:val="20"/>
-                <w:lang w:val="en-US"/>
-              </w:rPr>
-              <w:t xml:space="preserve"> </w:t>
+              <w:t xml:space="preserve">Pos </w:t>
             </w:r>
             <w:proofErr w:type="spellStart"/>
             <w:r>
@@ -18477,6 +18756,7 @@
                 <w:sz w:val="20"/>
                 <w:szCs w:val="20"/>
               </w:rPr>
+              <w:lastRenderedPageBreak/>
               <w:t>El SISTEMA crea una nueva solicitud de tarea con sus detalles y cada detalle con su tarea.</w:t>
             </w:r>
           </w:p>
@@ -18531,6 +18811,7 @@
                 <w:szCs w:val="20"/>
                 <w:lang w:val="en-US"/>
               </w:rPr>
+              <w:lastRenderedPageBreak/>
               <w:t>Temas</w:t>
             </w:r>
             <w:proofErr w:type="spellEnd"/>
@@ -19005,7 +19286,6 @@
       </w:pPr>
       <w:bookmarkStart w:id="20" w:name="_Toc326862078"/>
       <w:r>
-        <w:lastRenderedPageBreak/>
         <w:t xml:space="preserve">19. </w:t>
       </w:r>
       <w:r>
@@ -19019,7 +19299,7 @@
         <w:tblW w:w="9214" w:type="dxa"/>
         <w:tblInd w:w="-34" w:type="dxa"/>
         <w:tblLayout w:type="fixed"/>
-        <w:tblLook w:val="04A0" w:firstRow="1" w:lastRow="0" w:firstColumn="1" w:lastColumn="0" w:noHBand="0" w:noVBand="1"/>
+        <w:tblLook w:val="04A0"/>
       </w:tblPr>
       <w:tblGrid>
         <w:gridCol w:w="1843"/>
@@ -19333,23 +19613,7 @@
                 <w:sz w:val="20"/>
                 <w:szCs w:val="20"/>
               </w:rPr>
-              <w:t xml:space="preserve">El ADMP debe estar </w:t>
-            </w:r>
-            <w:proofErr w:type="spellStart"/>
-            <w:r>
-              <w:rPr>
-                <w:sz w:val="20"/>
-                <w:szCs w:val="20"/>
-              </w:rPr>
-              <w:t>logueado</w:t>
-            </w:r>
-            <w:proofErr w:type="spellEnd"/>
-            <w:r>
-              <w:rPr>
-                <w:sz w:val="20"/>
-                <w:szCs w:val="20"/>
-              </w:rPr>
-              <w:t xml:space="preserve"> en el sistema.</w:t>
+              <w:t>El ADMP debe estar logueado en el sistema.</w:t>
             </w:r>
             <w:r>
               <w:rPr>
@@ -19375,23 +19639,13 @@
                 <w:szCs w:val="20"/>
               </w:rPr>
             </w:pPr>
-            <w:proofErr w:type="spellStart"/>
-            <w:r>
-              <w:rPr>
-                <w:rStyle w:val="Textoennegrita"/>
-                <w:sz w:val="20"/>
-                <w:szCs w:val="20"/>
-              </w:rPr>
-              <w:t>Pos</w:t>
-            </w:r>
-            <w:proofErr w:type="spellEnd"/>
-            <w:r>
-              <w:rPr>
-                <w:rStyle w:val="Textoennegrita"/>
-                <w:sz w:val="20"/>
-                <w:szCs w:val="20"/>
-              </w:rPr>
-              <w:t xml:space="preserve"> Condiciones</w:t>
+            <w:r>
+              <w:rPr>
+                <w:rStyle w:val="Textoennegrita"/>
+                <w:sz w:val="20"/>
+                <w:szCs w:val="20"/>
+              </w:rPr>
+              <w:t>Pos Condiciones</w:t>
             </w:r>
           </w:p>
         </w:tc>
@@ -19428,23 +19682,7 @@
                 <w:sz w:val="20"/>
                 <w:szCs w:val="20"/>
               </w:rPr>
-              <w:t xml:space="preserve">Se </w:t>
-            </w:r>
-            <w:proofErr w:type="spellStart"/>
-            <w:r>
-              <w:rPr>
-                <w:sz w:val="20"/>
-                <w:szCs w:val="20"/>
-              </w:rPr>
-              <w:t>asigno</w:t>
-            </w:r>
-            <w:proofErr w:type="spellEnd"/>
-            <w:r>
-              <w:rPr>
-                <w:sz w:val="20"/>
-                <w:szCs w:val="20"/>
-              </w:rPr>
-              <w:t xml:space="preserve"> una </w:t>
+              <w:t xml:space="preserve">Se asigno una </w:t>
             </w:r>
             <w:r>
               <w:rPr>
@@ -19488,23 +19726,7 @@
                 <w:sz w:val="20"/>
                 <w:szCs w:val="20"/>
               </w:rPr>
-              <w:t xml:space="preserve">El caso de uso Crear solicitud de tarea no se </w:t>
-            </w:r>
-            <w:proofErr w:type="spellStart"/>
-            <w:r>
-              <w:rPr>
-                <w:sz w:val="20"/>
-                <w:szCs w:val="20"/>
-              </w:rPr>
-              <w:t>ejecuto</w:t>
-            </w:r>
-            <w:proofErr w:type="spellEnd"/>
-            <w:r>
-              <w:rPr>
-                <w:sz w:val="20"/>
-                <w:szCs w:val="20"/>
-              </w:rPr>
-              <w:t xml:space="preserve"> con éxito</w:t>
+              <w:t>El caso de uso Crear solicitud de tarea no se ejecuto con éxito</w:t>
             </w:r>
             <w:r>
               <w:rPr>
@@ -19720,23 +19942,7 @@
                 <w:sz w:val="20"/>
                 <w:szCs w:val="20"/>
               </w:rPr>
-              <w:t xml:space="preserve">Crear solicitud de tarea y se </w:t>
-            </w:r>
-            <w:proofErr w:type="spellStart"/>
-            <w:r>
-              <w:rPr>
-                <w:sz w:val="20"/>
-                <w:szCs w:val="20"/>
-              </w:rPr>
-              <w:t>ejecuto</w:t>
-            </w:r>
-            <w:proofErr w:type="spellEnd"/>
-            <w:r>
-              <w:rPr>
-                <w:sz w:val="20"/>
-                <w:szCs w:val="20"/>
-              </w:rPr>
-              <w:t xml:space="preserve"> con éxito</w:t>
+              <w:t>Crear solicitud de tarea y se ejecuto con éxito</w:t>
             </w:r>
             <w:r>
               <w:rPr>
@@ -19777,23 +19983,7 @@
                 <w:sz w:val="20"/>
                 <w:szCs w:val="20"/>
               </w:rPr>
-              <w:t xml:space="preserve">Crear solicitud de tarea y no se </w:t>
-            </w:r>
-            <w:proofErr w:type="spellStart"/>
-            <w:r>
-              <w:rPr>
-                <w:sz w:val="20"/>
-                <w:szCs w:val="20"/>
-              </w:rPr>
-              <w:t>ejecuto</w:t>
-            </w:r>
-            <w:proofErr w:type="spellEnd"/>
-            <w:r>
-              <w:rPr>
-                <w:sz w:val="20"/>
-                <w:szCs w:val="20"/>
-              </w:rPr>
-              <w:t xml:space="preserve"> con éxito.</w:t>
+              <w:t>Crear solicitud de tarea y no se ejecuto con éxito.</w:t>
             </w:r>
           </w:p>
           <w:p>
@@ -20200,6 +20390,7 @@
                 <w:sz w:val="20"/>
                 <w:szCs w:val="20"/>
               </w:rPr>
+              <w:lastRenderedPageBreak/>
               <w:t>Casos de Uso que Extiende</w:t>
             </w:r>
           </w:p>
@@ -20382,7 +20573,7 @@
         <w:tblW w:w="9214" w:type="dxa"/>
         <w:tblInd w:w="-34" w:type="dxa"/>
         <w:tblLayout w:type="fixed"/>
-        <w:tblLook w:val="04A0" w:firstRow="1" w:lastRow="0" w:firstColumn="1" w:lastColumn="0" w:noHBand="0" w:noVBand="1"/>
+        <w:tblLook w:val="04A0"/>
       </w:tblPr>
       <w:tblGrid>
         <w:gridCol w:w="1843"/>
@@ -20696,23 +20887,7 @@
                 <w:sz w:val="20"/>
                 <w:szCs w:val="20"/>
               </w:rPr>
-              <w:t xml:space="preserve">El ADMP debe estar </w:t>
-            </w:r>
-            <w:proofErr w:type="spellStart"/>
-            <w:r>
-              <w:rPr>
-                <w:sz w:val="20"/>
-                <w:szCs w:val="20"/>
-              </w:rPr>
-              <w:t>logueado</w:t>
-            </w:r>
-            <w:proofErr w:type="spellEnd"/>
-            <w:r>
-              <w:rPr>
-                <w:sz w:val="20"/>
-                <w:szCs w:val="20"/>
-              </w:rPr>
-              <w:t xml:space="preserve"> en el sistema.</w:t>
+              <w:t>El ADMP debe estar logueado en el sistema.</w:t>
             </w:r>
           </w:p>
         </w:tc>
@@ -20730,24 +20905,13 @@
                 <w:szCs w:val="20"/>
               </w:rPr>
             </w:pPr>
-            <w:proofErr w:type="spellStart"/>
-            <w:r>
-              <w:rPr>
-                <w:rStyle w:val="Textoennegrita"/>
-                <w:sz w:val="20"/>
-                <w:szCs w:val="20"/>
-              </w:rPr>
-              <w:lastRenderedPageBreak/>
-              <w:t>Pos</w:t>
-            </w:r>
-            <w:proofErr w:type="spellEnd"/>
-            <w:r>
-              <w:rPr>
-                <w:rStyle w:val="Textoennegrita"/>
-                <w:sz w:val="20"/>
-                <w:szCs w:val="20"/>
-              </w:rPr>
-              <w:t xml:space="preserve"> Condiciones</w:t>
+            <w:r>
+              <w:rPr>
+                <w:rStyle w:val="Textoennegrita"/>
+                <w:sz w:val="20"/>
+                <w:szCs w:val="20"/>
+              </w:rPr>
+              <w:t>Pos Condiciones</w:t>
             </w:r>
           </w:p>
         </w:tc>
@@ -20784,23 +20948,7 @@
                 <w:sz w:val="20"/>
                 <w:szCs w:val="20"/>
               </w:rPr>
-              <w:t xml:space="preserve">Se </w:t>
-            </w:r>
-            <w:proofErr w:type="spellStart"/>
-            <w:r>
-              <w:rPr>
-                <w:sz w:val="20"/>
-                <w:szCs w:val="20"/>
-              </w:rPr>
-              <w:t>asigno</w:t>
-            </w:r>
-            <w:proofErr w:type="spellEnd"/>
-            <w:r>
-              <w:rPr>
-                <w:sz w:val="20"/>
-                <w:szCs w:val="20"/>
-              </w:rPr>
-              <w:t xml:space="preserve"> </w:t>
+              <w:t xml:space="preserve">Se asigno </w:t>
             </w:r>
             <w:r>
               <w:rPr>
@@ -20852,23 +21000,7 @@
                 <w:sz w:val="20"/>
                 <w:szCs w:val="20"/>
               </w:rPr>
-              <w:t xml:space="preserve">El caso de uso Registrar material entregado por el cliente no se </w:t>
-            </w:r>
-            <w:proofErr w:type="spellStart"/>
-            <w:r>
-              <w:rPr>
-                <w:sz w:val="20"/>
-                <w:szCs w:val="20"/>
-              </w:rPr>
-              <w:t>ejecuto</w:t>
-            </w:r>
-            <w:proofErr w:type="spellEnd"/>
-            <w:r>
-              <w:rPr>
-                <w:sz w:val="20"/>
-                <w:szCs w:val="20"/>
-              </w:rPr>
-              <w:t xml:space="preserve"> con éxito</w:t>
+              <w:t>El caso de uso Registrar material entregado por el cliente no se ejecuto con éxito</w:t>
             </w:r>
             <w:r>
               <w:rPr>
@@ -20883,23 +21015,7 @@
                 <w:szCs w:val="20"/>
               </w:rPr>
               <w:br/>
-              <w:t xml:space="preserve">El caso de uso Crear solicitud de tarea no se </w:t>
-            </w:r>
-            <w:proofErr w:type="spellStart"/>
-            <w:r>
-              <w:rPr>
-                <w:sz w:val="20"/>
-                <w:szCs w:val="20"/>
-              </w:rPr>
-              <w:t>ejecuto</w:t>
-            </w:r>
-            <w:proofErr w:type="spellEnd"/>
-            <w:r>
-              <w:rPr>
-                <w:sz w:val="20"/>
-                <w:szCs w:val="20"/>
-              </w:rPr>
-              <w:t xml:space="preserve"> con éxito</w:t>
+              <w:t>El caso de uso Crear solicitud de tarea no se ejecuto con éxito</w:t>
             </w:r>
             <w:r>
               <w:rPr>
@@ -21345,23 +21461,7 @@
                 <w:sz w:val="20"/>
                 <w:szCs w:val="20"/>
               </w:rPr>
-              <w:t xml:space="preserve">Se llama al Caso de uso Crear solicitud de tarea y se </w:t>
-            </w:r>
-            <w:proofErr w:type="spellStart"/>
-            <w:r>
-              <w:rPr>
-                <w:sz w:val="20"/>
-                <w:szCs w:val="20"/>
-              </w:rPr>
-              <w:t>ejecuto</w:t>
-            </w:r>
-            <w:proofErr w:type="spellEnd"/>
-            <w:r>
-              <w:rPr>
-                <w:sz w:val="20"/>
-                <w:szCs w:val="20"/>
-              </w:rPr>
-              <w:t xml:space="preserve"> con éxito.</w:t>
+              <w:t>Se llama al Caso de uso Crear solicitud de tarea y se ejecuto con éxito.</w:t>
             </w:r>
           </w:p>
           <w:p>
@@ -21395,23 +21495,7 @@
                 <w:sz w:val="20"/>
                 <w:szCs w:val="20"/>
               </w:rPr>
-              <w:t xml:space="preserve">se </w:t>
-            </w:r>
-            <w:proofErr w:type="spellStart"/>
-            <w:r>
-              <w:rPr>
-                <w:sz w:val="20"/>
-                <w:szCs w:val="20"/>
-              </w:rPr>
-              <w:t>ejecuto</w:t>
-            </w:r>
-            <w:proofErr w:type="spellEnd"/>
-            <w:r>
-              <w:rPr>
-                <w:sz w:val="20"/>
-                <w:szCs w:val="20"/>
-              </w:rPr>
-              <w:t xml:space="preserve"> con éxito</w:t>
+              <w:t>se ejecuto con éxito</w:t>
             </w:r>
             <w:r>
               <w:rPr>
@@ -21841,6 +21925,7 @@
                 <w:sz w:val="20"/>
                 <w:szCs w:val="20"/>
               </w:rPr>
+              <w:lastRenderedPageBreak/>
               <w:t>Casos de Uso donde se Incluye</w:t>
             </w:r>
           </w:p>
@@ -22068,7 +22153,7 @@
         <w:tblW w:w="9214" w:type="dxa"/>
         <w:tblInd w:w="-34" w:type="dxa"/>
         <w:tblLayout w:type="fixed"/>
-        <w:tblLook w:val="04A0" w:firstRow="1" w:lastRow="0" w:firstColumn="1" w:lastColumn="0" w:noHBand="0" w:noVBand="1"/>
+        <w:tblLook w:val="04A0"/>
       </w:tblPr>
       <w:tblGrid>
         <w:gridCol w:w="1843"/>
@@ -22361,7 +22446,6 @@
                 <w:sz w:val="20"/>
                 <w:szCs w:val="20"/>
               </w:rPr>
-              <w:lastRenderedPageBreak/>
               <w:t>Pre Condiciones</w:t>
             </w:r>
           </w:p>
@@ -22383,23 +22467,7 @@
                 <w:sz w:val="20"/>
                 <w:szCs w:val="20"/>
               </w:rPr>
-              <w:t xml:space="preserve">El ADMP debe estar </w:t>
-            </w:r>
-            <w:proofErr w:type="spellStart"/>
-            <w:r>
-              <w:rPr>
-                <w:sz w:val="20"/>
-                <w:szCs w:val="20"/>
-              </w:rPr>
-              <w:t>logueado</w:t>
-            </w:r>
-            <w:proofErr w:type="spellEnd"/>
-            <w:r>
-              <w:rPr>
-                <w:sz w:val="20"/>
-                <w:szCs w:val="20"/>
-              </w:rPr>
-              <w:t xml:space="preserve"> en el sistema.</w:t>
+              <w:t>El ADMP debe estar logueado en el sistema.</w:t>
             </w:r>
           </w:p>
         </w:tc>
@@ -22417,23 +22485,13 @@
                 <w:szCs w:val="20"/>
               </w:rPr>
             </w:pPr>
-            <w:proofErr w:type="spellStart"/>
-            <w:r>
-              <w:rPr>
-                <w:rStyle w:val="Textoennegrita"/>
-                <w:sz w:val="20"/>
-                <w:szCs w:val="20"/>
-              </w:rPr>
-              <w:t>Pos</w:t>
-            </w:r>
-            <w:proofErr w:type="spellEnd"/>
-            <w:r>
-              <w:rPr>
-                <w:rStyle w:val="Textoennegrita"/>
-                <w:sz w:val="20"/>
-                <w:szCs w:val="20"/>
-              </w:rPr>
-              <w:t xml:space="preserve"> Condiciones</w:t>
+            <w:r>
+              <w:rPr>
+                <w:rStyle w:val="Textoennegrita"/>
+                <w:sz w:val="20"/>
+                <w:szCs w:val="20"/>
+              </w:rPr>
+              <w:t>Pos Condiciones</w:t>
             </w:r>
           </w:p>
         </w:tc>
@@ -22470,23 +22528,7 @@
                 <w:sz w:val="20"/>
                 <w:szCs w:val="20"/>
               </w:rPr>
-              <w:t xml:space="preserve">Se </w:t>
-            </w:r>
-            <w:proofErr w:type="spellStart"/>
-            <w:r>
-              <w:rPr>
-                <w:sz w:val="20"/>
-                <w:szCs w:val="20"/>
-              </w:rPr>
-              <w:t>asigno</w:t>
-            </w:r>
-            <w:proofErr w:type="spellEnd"/>
-            <w:r>
-              <w:rPr>
-                <w:sz w:val="20"/>
-                <w:szCs w:val="20"/>
-              </w:rPr>
-              <w:t xml:space="preserve"> </w:t>
+              <w:t xml:space="preserve">Se asigno </w:t>
             </w:r>
             <w:r>
               <w:rPr>
@@ -22530,23 +22572,7 @@
                 <w:sz w:val="20"/>
                 <w:szCs w:val="20"/>
               </w:rPr>
-              <w:t xml:space="preserve">El caso de uso Gestionar equipo no se </w:t>
-            </w:r>
-            <w:proofErr w:type="spellStart"/>
-            <w:r>
-              <w:rPr>
-                <w:sz w:val="20"/>
-                <w:szCs w:val="20"/>
-              </w:rPr>
-              <w:t>ejecuto</w:t>
-            </w:r>
-            <w:proofErr w:type="spellEnd"/>
-            <w:r>
-              <w:rPr>
-                <w:sz w:val="20"/>
-                <w:szCs w:val="20"/>
-              </w:rPr>
-              <w:t xml:space="preserve"> con éxito</w:t>
+              <w:t>El caso de uso Gestionar equipo no se ejecuto con éxito</w:t>
             </w:r>
             <w:r>
               <w:rPr>
@@ -22561,23 +22587,7 @@
                 <w:szCs w:val="20"/>
               </w:rPr>
               <w:br/>
-              <w:t xml:space="preserve">El caso de uso Crear solicitud de tarea no se </w:t>
-            </w:r>
-            <w:proofErr w:type="spellStart"/>
-            <w:r>
-              <w:rPr>
-                <w:sz w:val="20"/>
-                <w:szCs w:val="20"/>
-              </w:rPr>
-              <w:t>ejecuto</w:t>
-            </w:r>
-            <w:proofErr w:type="spellEnd"/>
-            <w:r>
-              <w:rPr>
-                <w:sz w:val="20"/>
-                <w:szCs w:val="20"/>
-              </w:rPr>
-              <w:t xml:space="preserve"> con éxito</w:t>
+              <w:t>El caso de uso Crear solicitud de tarea no se ejecuto con éxito</w:t>
             </w:r>
             <w:r>
               <w:rPr>
@@ -23009,23 +23019,7 @@
                 <w:sz w:val="20"/>
                 <w:szCs w:val="20"/>
               </w:rPr>
-              <w:t xml:space="preserve">Se llama al Caso de uso Crear solicitud de tarea y se </w:t>
-            </w:r>
-            <w:proofErr w:type="spellStart"/>
-            <w:r>
-              <w:rPr>
-                <w:sz w:val="20"/>
-                <w:szCs w:val="20"/>
-              </w:rPr>
-              <w:t>ejecuto</w:t>
-            </w:r>
-            <w:proofErr w:type="spellEnd"/>
-            <w:r>
-              <w:rPr>
-                <w:sz w:val="20"/>
-                <w:szCs w:val="20"/>
-              </w:rPr>
-              <w:t xml:space="preserve"> con éxito.</w:t>
+              <w:t>Se llama al Caso de uso Crear solicitud de tarea y se ejecuto con éxito.</w:t>
             </w:r>
           </w:p>
           <w:p>
@@ -23059,23 +23053,7 @@
                 <w:sz w:val="20"/>
                 <w:szCs w:val="20"/>
               </w:rPr>
-              <w:t xml:space="preserve">se </w:t>
-            </w:r>
-            <w:proofErr w:type="spellStart"/>
-            <w:r>
-              <w:rPr>
-                <w:sz w:val="20"/>
-                <w:szCs w:val="20"/>
-              </w:rPr>
-              <w:t>ejecuto</w:t>
-            </w:r>
-            <w:proofErr w:type="spellEnd"/>
-            <w:r>
-              <w:rPr>
-                <w:sz w:val="20"/>
-                <w:szCs w:val="20"/>
-              </w:rPr>
-              <w:t xml:space="preserve"> con éxito</w:t>
+              <w:t>se ejecuto con éxito</w:t>
             </w:r>
             <w:r>
               <w:rPr>
@@ -23605,6 +23583,7 @@
                 <w:sz w:val="20"/>
                 <w:szCs w:val="20"/>
               </w:rPr>
+              <w:lastRenderedPageBreak/>
               <w:t>Prototipo de Interfaz</w:t>
             </w:r>
           </w:p>
@@ -23739,7 +23718,7 @@
         <w:tblW w:w="9210" w:type="dxa"/>
         <w:tblInd w:w="-34" w:type="dxa"/>
         <w:tblLayout w:type="fixed"/>
-        <w:tblLook w:val="04A0" w:firstRow="1" w:lastRow="0" w:firstColumn="1" w:lastColumn="0" w:noHBand="0" w:noVBand="1"/>
+        <w:tblLook w:val="04A0"/>
       </w:tblPr>
       <w:tblGrid>
         <w:gridCol w:w="1843"/>
@@ -24159,23 +24138,7 @@
                 <w:sz w:val="20"/>
                 <w:szCs w:val="20"/>
               </w:rPr>
-              <w:t xml:space="preserve">El ADMP debe estar </w:t>
-            </w:r>
-            <w:proofErr w:type="spellStart"/>
-            <w:r>
-              <w:rPr>
-                <w:sz w:val="20"/>
-                <w:szCs w:val="20"/>
-              </w:rPr>
-              <w:t>logueado</w:t>
-            </w:r>
-            <w:proofErr w:type="spellEnd"/>
-            <w:r>
-              <w:rPr>
-                <w:sz w:val="20"/>
-                <w:szCs w:val="20"/>
-              </w:rPr>
-              <w:t xml:space="preserve"> en el sistema.</w:t>
+              <w:t>El ADMP debe estar logueado en el sistema.</w:t>
             </w:r>
           </w:p>
           <w:p>
@@ -24213,7 +24176,6 @@
                 <w:rStyle w:val="Textoennegrita"/>
               </w:rPr>
             </w:pPr>
-            <w:proofErr w:type="spellStart"/>
             <w:r>
               <w:rPr>
                 <w:rStyle w:val="Textoennegrita"/>
@@ -24221,18 +24183,7 @@
                 <w:szCs w:val="20"/>
                 <w:lang w:val="en-US"/>
               </w:rPr>
-              <w:lastRenderedPageBreak/>
-              <w:t>Pos</w:t>
-            </w:r>
-            <w:proofErr w:type="spellEnd"/>
-            <w:r>
-              <w:rPr>
-                <w:rStyle w:val="Textoennegrita"/>
-                <w:sz w:val="20"/>
-                <w:szCs w:val="20"/>
-                <w:lang w:val="en-US"/>
-              </w:rPr>
-              <w:t xml:space="preserve"> </w:t>
+              <w:t xml:space="preserve">Pos </w:t>
             </w:r>
             <w:proofErr w:type="spellStart"/>
             <w:r>
@@ -24288,23 +24239,7 @@
                 <w:sz w:val="20"/>
                 <w:szCs w:val="20"/>
               </w:rPr>
-              <w:t xml:space="preserve">Se </w:t>
-            </w:r>
-            <w:proofErr w:type="spellStart"/>
-            <w:r>
-              <w:rPr>
-                <w:sz w:val="20"/>
-                <w:szCs w:val="20"/>
-              </w:rPr>
-              <w:t>registro</w:t>
-            </w:r>
-            <w:proofErr w:type="spellEnd"/>
-            <w:r>
-              <w:rPr>
-                <w:sz w:val="20"/>
-                <w:szCs w:val="20"/>
-              </w:rPr>
-              <w:t xml:space="preserve"> un documento a la solicitud de trabajo.</w:t>
+              <w:t>Se registro un documento a la solicitud de trabajo.</w:t>
             </w:r>
           </w:p>
           <w:p>
@@ -24908,23 +24843,7 @@
                 <w:sz w:val="20"/>
                 <w:szCs w:val="20"/>
               </w:rPr>
-              <w:t xml:space="preserve">El SISTEMA registra el documento a la solicitud de tarea con los siguientes datos: tipo de documento, descripción, fecha de registración, documento adjunto y si se </w:t>
-            </w:r>
-            <w:proofErr w:type="spellStart"/>
-            <w:r>
-              <w:rPr>
-                <w:sz w:val="20"/>
-                <w:szCs w:val="20"/>
-              </w:rPr>
-              <w:t>indico</w:t>
-            </w:r>
-            <w:proofErr w:type="spellEnd"/>
-            <w:r>
-              <w:rPr>
-                <w:sz w:val="20"/>
-                <w:szCs w:val="20"/>
-              </w:rPr>
-              <w:t xml:space="preserve"> que tiene fecha de vencimiento: fecha a partir de la cual contar los días de vigencia, cantidad de días de vigencias.</w:t>
+              <w:t>El SISTEMA registra el documento a la solicitud de tarea con los siguientes datos: tipo de documento, descripción, fecha de registración, documento adjunto y si se indico que tiene fecha de vencimiento: fecha a partir de la cual contar los días de vigencia, cantidad de días de vigencias.</w:t>
             </w:r>
           </w:p>
           <w:p>
@@ -25279,6 +25198,7 @@
                 <w:szCs w:val="20"/>
                 <w:lang w:val="en-US"/>
               </w:rPr>
+              <w:lastRenderedPageBreak/>
               <w:t>Prototipo</w:t>
             </w:r>
             <w:proofErr w:type="spellEnd"/>
@@ -25476,7 +25396,7 @@
         <w:tblW w:w="9214" w:type="dxa"/>
         <w:tblInd w:w="-34" w:type="dxa"/>
         <w:tblLayout w:type="fixed"/>
-        <w:tblLook w:val="04A0" w:firstRow="1" w:lastRow="0" w:firstColumn="1" w:lastColumn="0" w:noHBand="0" w:noVBand="1"/>
+        <w:tblLook w:val="04A0"/>
       </w:tblPr>
       <w:tblGrid>
         <w:gridCol w:w="1843"/>
@@ -25782,24 +25702,13 @@
                 <w:szCs w:val="20"/>
               </w:rPr>
             </w:pPr>
-            <w:proofErr w:type="spellStart"/>
-            <w:r>
-              <w:rPr>
-                <w:rStyle w:val="Textoennegrita"/>
-                <w:sz w:val="20"/>
-                <w:szCs w:val="20"/>
-              </w:rPr>
-              <w:lastRenderedPageBreak/>
-              <w:t>Pos</w:t>
-            </w:r>
-            <w:proofErr w:type="spellEnd"/>
-            <w:r>
-              <w:rPr>
-                <w:rStyle w:val="Textoennegrita"/>
-                <w:sz w:val="20"/>
-                <w:szCs w:val="20"/>
-              </w:rPr>
-              <w:t xml:space="preserve"> Condiciones</w:t>
+            <w:r>
+              <w:rPr>
+                <w:rStyle w:val="Textoennegrita"/>
+                <w:sz w:val="20"/>
+                <w:szCs w:val="20"/>
+              </w:rPr>
+              <w:t>Pos Condiciones</w:t>
             </w:r>
           </w:p>
         </w:tc>
@@ -26202,23 +26111,7 @@
                 <w:sz w:val="20"/>
                 <w:szCs w:val="20"/>
               </w:rPr>
-              <w:t xml:space="preserve">El sistema verifica los datos del usuario ingresados y los mismos son </w:t>
-            </w:r>
-            <w:proofErr w:type="spellStart"/>
-            <w:r>
-              <w:rPr>
-                <w:sz w:val="20"/>
-                <w:szCs w:val="20"/>
-              </w:rPr>
-              <w:t>validos</w:t>
-            </w:r>
-            <w:proofErr w:type="spellEnd"/>
-            <w:r>
-              <w:rPr>
-                <w:sz w:val="20"/>
-                <w:szCs w:val="20"/>
-              </w:rPr>
-              <w:t>.</w:t>
+              <w:t>El sistema verifica los datos del usuario ingresados y los mismos son validos.</w:t>
             </w:r>
           </w:p>
           <w:p>
@@ -26238,23 +26131,7 @@
                 <w:sz w:val="20"/>
                 <w:szCs w:val="20"/>
               </w:rPr>
-              <w:t xml:space="preserve">El sistema verifica los datos del usuario ingresados y los mismos no son </w:t>
-            </w:r>
-            <w:proofErr w:type="spellStart"/>
-            <w:r>
-              <w:rPr>
-                <w:sz w:val="20"/>
-                <w:szCs w:val="20"/>
-              </w:rPr>
-              <w:t>validos</w:t>
-            </w:r>
-            <w:proofErr w:type="spellEnd"/>
-            <w:r>
-              <w:rPr>
-                <w:sz w:val="20"/>
-                <w:szCs w:val="20"/>
-              </w:rPr>
-              <w:t>.</w:t>
+              <w:t>El sistema verifica los datos del usuario ingresados y los mismos no son validos.</w:t>
             </w:r>
           </w:p>
           <w:p>
@@ -26368,23 +26245,7 @@
                 <w:sz w:val="20"/>
                 <w:szCs w:val="20"/>
               </w:rPr>
-              <w:t xml:space="preserve">El Usuario  ingresa los datos usuario y contraseña y estos son </w:t>
-            </w:r>
-            <w:proofErr w:type="spellStart"/>
-            <w:r>
-              <w:rPr>
-                <w:sz w:val="20"/>
-                <w:szCs w:val="20"/>
-              </w:rPr>
-              <w:t>validos</w:t>
-            </w:r>
-            <w:proofErr w:type="spellEnd"/>
-            <w:r>
-              <w:rPr>
-                <w:sz w:val="20"/>
-                <w:szCs w:val="20"/>
-              </w:rPr>
-              <w:t>.</w:t>
+              <w:t>El Usuario  ingresa los datos usuario y contraseña y estos son validos.</w:t>
             </w:r>
           </w:p>
           <w:p>
@@ -26786,6 +26647,7 @@
         <w:rPr>
           <w:rFonts w:asciiTheme="minorHAnsi" w:hAnsiTheme="minorHAnsi"/>
         </w:rPr>
+        <w:lastRenderedPageBreak/>
         <w:t>36. Cerrar</w:t>
       </w:r>
       <w:r>
@@ -26802,7 +26664,7 @@
         <w:tblW w:w="9214" w:type="dxa"/>
         <w:tblInd w:w="-34" w:type="dxa"/>
         <w:tblLayout w:type="fixed"/>
-        <w:tblLook w:val="04A0" w:firstRow="1" w:lastRow="0" w:firstColumn="1" w:lastColumn="0" w:noHBand="0" w:noVBand="1"/>
+        <w:tblLook w:val="04A0"/>
       </w:tblPr>
       <w:tblGrid>
         <w:gridCol w:w="1843"/>
@@ -27099,23 +26961,13 @@
                 <w:szCs w:val="20"/>
               </w:rPr>
             </w:pPr>
-            <w:proofErr w:type="spellStart"/>
-            <w:r>
-              <w:rPr>
-                <w:rStyle w:val="Textoennegrita"/>
-                <w:sz w:val="20"/>
-                <w:szCs w:val="20"/>
-              </w:rPr>
-              <w:t>Pos</w:t>
-            </w:r>
-            <w:proofErr w:type="spellEnd"/>
-            <w:r>
-              <w:rPr>
-                <w:rStyle w:val="Textoennegrita"/>
-                <w:sz w:val="20"/>
-                <w:szCs w:val="20"/>
-              </w:rPr>
-              <w:t xml:space="preserve"> Condiciones</w:t>
+            <w:r>
+              <w:rPr>
+                <w:rStyle w:val="Textoennegrita"/>
+                <w:sz w:val="20"/>
+                <w:szCs w:val="20"/>
+              </w:rPr>
+              <w:t>Pos Condiciones</w:t>
             </w:r>
           </w:p>
         </w:tc>
@@ -27186,7 +27038,6 @@
                 <w:sz w:val="20"/>
                 <w:szCs w:val="20"/>
               </w:rPr>
-              <w:lastRenderedPageBreak/>
               <w:t>El Usuario no confirma el cierre de sesión.</w:t>
             </w:r>
           </w:p>
@@ -27212,7 +27063,6 @@
                 <w:sz w:val="20"/>
                 <w:szCs w:val="20"/>
               </w:rPr>
-              <w:lastRenderedPageBreak/>
               <w:t>Flujo</w:t>
             </w:r>
           </w:p>
@@ -27757,7 +27607,7 @@
         <w:tblW w:w="9214" w:type="dxa"/>
         <w:tblInd w:w="-34" w:type="dxa"/>
         <w:tblLayout w:type="fixed"/>
-        <w:tblLook w:val="04A0" w:firstRow="1" w:lastRow="0" w:firstColumn="1" w:lastColumn="0" w:noHBand="0" w:noVBand="1"/>
+        <w:tblLook w:val="04A0"/>
       </w:tblPr>
       <w:tblGrid>
         <w:gridCol w:w="1843"/>
@@ -28029,23 +27879,7 @@
                 <w:sz w:val="20"/>
                 <w:szCs w:val="20"/>
               </w:rPr>
-              <w:t xml:space="preserve">El SP debe estar </w:t>
-            </w:r>
-            <w:proofErr w:type="spellStart"/>
-            <w:r>
-              <w:rPr>
-                <w:sz w:val="20"/>
-                <w:szCs w:val="20"/>
-              </w:rPr>
-              <w:t>logueado</w:t>
-            </w:r>
-            <w:proofErr w:type="spellEnd"/>
-            <w:r>
-              <w:rPr>
-                <w:sz w:val="20"/>
-                <w:szCs w:val="20"/>
-              </w:rPr>
-              <w:t xml:space="preserve"> en el sistema.</w:t>
+              <w:t>El SP debe estar logueado en el sistema.</w:t>
             </w:r>
           </w:p>
         </w:tc>
@@ -28063,23 +27897,13 @@
                 <w:szCs w:val="20"/>
               </w:rPr>
             </w:pPr>
-            <w:proofErr w:type="spellStart"/>
-            <w:r>
-              <w:rPr>
-                <w:rStyle w:val="Textoennegrita"/>
-                <w:sz w:val="20"/>
-                <w:szCs w:val="20"/>
-              </w:rPr>
-              <w:t>Pos</w:t>
-            </w:r>
-            <w:proofErr w:type="spellEnd"/>
-            <w:r>
-              <w:rPr>
-                <w:rStyle w:val="Textoennegrita"/>
-                <w:sz w:val="20"/>
-                <w:szCs w:val="20"/>
-              </w:rPr>
-              <w:t xml:space="preserve"> Condiciones</w:t>
+            <w:r>
+              <w:rPr>
+                <w:rStyle w:val="Textoennegrita"/>
+                <w:sz w:val="20"/>
+                <w:szCs w:val="20"/>
+              </w:rPr>
+              <w:t>Pos Condiciones</w:t>
             </w:r>
           </w:p>
         </w:tc>
@@ -28282,6 +28106,7 @@
                 <w:sz w:val="20"/>
                 <w:szCs w:val="20"/>
               </w:rPr>
+              <w:lastRenderedPageBreak/>
               <w:t>El caso de uso comienza cuando el Supervisor de Proyectos (SP) selecciona la opción</w:t>
             </w:r>
             <w:r>
@@ -28521,7 +28346,6 @@
                 <w:sz w:val="20"/>
                 <w:szCs w:val="20"/>
               </w:rPr>
-              <w:lastRenderedPageBreak/>
               <w:t>El SP ingresa el proyecto para el que se desea listar los documentos.</w:t>
             </w:r>
           </w:p>
@@ -29090,7 +28914,15 @@
                 <w:sz w:val="20"/>
                 <w:szCs w:val="20"/>
               </w:rPr>
-              <w:t>El sistema muestra el listado de los documentos para el o los criterios seleccionados visualizando para cada uno los siguientes datos: (Nro. documento, nombre, descripción, proyecto, estado, fecha de creación, cliente, sitio y tarea, cuadrilla)</w:t>
+              <w:t xml:space="preserve">El sistema muestra el listado de los documentos para el o los criterios seleccionados visualizando para cada uno los siguientes datos: (Nro. documento, nombre, descripción, proyecto, estado, fecha de </w:t>
+            </w:r>
+            <w:r>
+              <w:rPr>
+                <w:sz w:val="20"/>
+                <w:szCs w:val="20"/>
+              </w:rPr>
+              <w:lastRenderedPageBreak/>
+              <w:t>creación, cliente, sitio y tarea, cuadrilla)</w:t>
             </w:r>
             <w:r>
               <w:rPr>
@@ -29352,7 +29184,6 @@
                 <w:sz w:val="20"/>
                 <w:szCs w:val="20"/>
               </w:rPr>
-              <w:lastRenderedPageBreak/>
               <w:t>El sistema imprime el r</w:t>
             </w:r>
             <w:r>
@@ -29759,7 +29590,7 @@
         <w:tblW w:w="9210" w:type="dxa"/>
         <w:tblInd w:w="-34" w:type="dxa"/>
         <w:tblLayout w:type="fixed"/>
-        <w:tblLook w:val="04A0" w:firstRow="1" w:lastRow="0" w:firstColumn="1" w:lastColumn="0" w:noHBand="0" w:noVBand="1"/>
+        <w:tblLook w:val="04A0"/>
       </w:tblPr>
       <w:tblGrid>
         <w:gridCol w:w="1843"/>
@@ -30161,23 +29992,7 @@
                 <w:sz w:val="20"/>
                 <w:szCs w:val="20"/>
               </w:rPr>
-              <w:t xml:space="preserve">El ADMRRHH debe estar </w:t>
-            </w:r>
-            <w:proofErr w:type="spellStart"/>
-            <w:r>
-              <w:rPr>
-                <w:sz w:val="20"/>
-                <w:szCs w:val="20"/>
-              </w:rPr>
-              <w:t>logueado</w:t>
-            </w:r>
-            <w:proofErr w:type="spellEnd"/>
-            <w:r>
-              <w:rPr>
-                <w:sz w:val="20"/>
-                <w:szCs w:val="20"/>
-              </w:rPr>
-              <w:t xml:space="preserve"> en el sistema.</w:t>
+              <w:t>El ADMRRHH debe estar logueado en el sistema.</w:t>
             </w:r>
           </w:p>
         </w:tc>
@@ -30200,7 +30015,6 @@
                 <w:rStyle w:val="Textoennegrita"/>
               </w:rPr>
             </w:pPr>
-            <w:proofErr w:type="spellStart"/>
             <w:r>
               <w:rPr>
                 <w:rStyle w:val="Textoennegrita"/>
@@ -30208,17 +30022,7 @@
                 <w:szCs w:val="20"/>
                 <w:lang w:val="en-US"/>
               </w:rPr>
-              <w:t>Pos</w:t>
-            </w:r>
-            <w:proofErr w:type="spellEnd"/>
-            <w:r>
-              <w:rPr>
-                <w:rStyle w:val="Textoennegrita"/>
-                <w:sz w:val="20"/>
-                <w:szCs w:val="20"/>
-                <w:lang w:val="en-US"/>
-              </w:rPr>
-              <w:t xml:space="preserve"> </w:t>
+              <w:t xml:space="preserve">Pos </w:t>
             </w:r>
             <w:proofErr w:type="spellStart"/>
             <w:r>
@@ -30274,23 +30078,7 @@
                 <w:sz w:val="20"/>
                 <w:szCs w:val="20"/>
               </w:rPr>
-              <w:t xml:space="preserve">Se </w:t>
-            </w:r>
-            <w:proofErr w:type="spellStart"/>
-            <w:r>
-              <w:rPr>
-                <w:sz w:val="20"/>
-                <w:szCs w:val="20"/>
-              </w:rPr>
-              <w:t>registro</w:t>
-            </w:r>
-            <w:proofErr w:type="spellEnd"/>
-            <w:r>
-              <w:rPr>
-                <w:sz w:val="20"/>
-                <w:szCs w:val="20"/>
-              </w:rPr>
-              <w:t xml:space="preserve"> a un integrante de cuadrilla un documento de cuadrilla.</w:t>
+              <w:t>Se registro a un integrante de cuadrilla un documento de cuadrilla.</w:t>
             </w:r>
           </w:p>
           <w:p>
@@ -30620,6 +30408,7 @@
                 <w:sz w:val="20"/>
                 <w:szCs w:val="20"/>
               </w:rPr>
+              <w:lastRenderedPageBreak/>
               <w:t>El SISTEMA solicita que se indique si el documento tiene fecha de vencimiento.</w:t>
             </w:r>
           </w:p>
@@ -30872,7 +30661,6 @@
                 <w:sz w:val="20"/>
                 <w:szCs w:val="20"/>
               </w:rPr>
-              <w:lastRenderedPageBreak/>
               <w:t>El ADMRRHH no confirma la registración.</w:t>
             </w:r>
           </w:p>
@@ -31476,7 +31264,7 @@
         <w:tblW w:w="9214" w:type="dxa"/>
         <w:tblInd w:w="-34" w:type="dxa"/>
         <w:tblLayout w:type="fixed"/>
-        <w:tblLook w:val="04A0" w:firstRow="1" w:lastRow="0" w:firstColumn="1" w:lastColumn="0" w:noHBand="0" w:noVBand="1"/>
+        <w:tblLook w:val="04A0"/>
       </w:tblPr>
       <w:tblGrid>
         <w:gridCol w:w="1843"/>
@@ -31776,23 +31564,7 @@
                 <w:sz w:val="20"/>
                 <w:szCs w:val="20"/>
               </w:rPr>
-              <w:t xml:space="preserve"> debe estar </w:t>
-            </w:r>
-            <w:proofErr w:type="spellStart"/>
-            <w:r>
-              <w:rPr>
-                <w:sz w:val="20"/>
-                <w:szCs w:val="20"/>
-              </w:rPr>
-              <w:t>logueado</w:t>
-            </w:r>
-            <w:proofErr w:type="spellEnd"/>
-            <w:r>
-              <w:rPr>
-                <w:sz w:val="20"/>
-                <w:szCs w:val="20"/>
-              </w:rPr>
-              <w:t xml:space="preserve"> en el sistema.</w:t>
+              <w:t xml:space="preserve"> debe estar logueado en el sistema.</w:t>
             </w:r>
           </w:p>
         </w:tc>
@@ -31810,23 +31582,13 @@
                 <w:szCs w:val="20"/>
               </w:rPr>
             </w:pPr>
-            <w:proofErr w:type="spellStart"/>
-            <w:r>
-              <w:rPr>
-                <w:rStyle w:val="Textoennegrita"/>
-                <w:sz w:val="20"/>
-                <w:szCs w:val="20"/>
-              </w:rPr>
-              <w:t>Pos</w:t>
-            </w:r>
-            <w:proofErr w:type="spellEnd"/>
-            <w:r>
-              <w:rPr>
-                <w:rStyle w:val="Textoennegrita"/>
-                <w:sz w:val="20"/>
-                <w:szCs w:val="20"/>
-              </w:rPr>
-              <w:t xml:space="preserve"> Condiciones</w:t>
+            <w:r>
+              <w:rPr>
+                <w:rStyle w:val="Textoennegrita"/>
+                <w:sz w:val="20"/>
+                <w:szCs w:val="20"/>
+              </w:rPr>
+              <w:t>Pos Condiciones</w:t>
             </w:r>
           </w:p>
         </w:tc>
@@ -31865,21 +31627,12 @@
               </w:rPr>
               <w:t xml:space="preserve">Se </w:t>
             </w:r>
-            <w:proofErr w:type="spellStart"/>
-            <w:r>
-              <w:rPr>
-                <w:sz w:val="20"/>
-                <w:szCs w:val="20"/>
-              </w:rPr>
-              <w:t>autorizo</w:t>
-            </w:r>
-            <w:proofErr w:type="spellEnd"/>
-            <w:r>
-              <w:rPr>
-                <w:sz w:val="20"/>
-                <w:szCs w:val="20"/>
-              </w:rPr>
-              <w:t xml:space="preserve"> el acceso al sitio</w:t>
+            <w:r>
+              <w:rPr>
+                <w:sz w:val="20"/>
+                <w:szCs w:val="20"/>
+              </w:rPr>
+              <w:t>autorizo el acceso al sitio</w:t>
             </w:r>
             <w:r>
               <w:rPr>
@@ -32195,6 +31948,7 @@
                 <w:sz w:val="20"/>
                 <w:szCs w:val="20"/>
               </w:rPr>
+              <w:lastRenderedPageBreak/>
               <w:t>EL ADMRRHH selecciona una tarea.</w:t>
             </w:r>
           </w:p>
@@ -32749,7 +32503,7 @@
         <w:tblW w:w="9214" w:type="dxa"/>
         <w:tblInd w:w="-34" w:type="dxa"/>
         <w:tblLayout w:type="fixed"/>
-        <w:tblLook w:val="04A0" w:firstRow="1" w:lastRow="0" w:firstColumn="1" w:lastColumn="0" w:noHBand="0" w:noVBand="1"/>
+        <w:tblLook w:val="04A0"/>
       </w:tblPr>
       <w:tblGrid>
         <w:gridCol w:w="1843"/>
@@ -33021,23 +32775,7 @@
                 <w:sz w:val="20"/>
                 <w:szCs w:val="20"/>
               </w:rPr>
-              <w:t xml:space="preserve">El ADMP debe estar </w:t>
-            </w:r>
-            <w:proofErr w:type="spellStart"/>
-            <w:r>
-              <w:rPr>
-                <w:sz w:val="20"/>
-                <w:szCs w:val="20"/>
-              </w:rPr>
-              <w:t>logueado</w:t>
-            </w:r>
-            <w:proofErr w:type="spellEnd"/>
-            <w:r>
-              <w:rPr>
-                <w:sz w:val="20"/>
-                <w:szCs w:val="20"/>
-              </w:rPr>
-              <w:t xml:space="preserve"> en el sistema.</w:t>
+              <w:t>El ADMP debe estar logueado en el sistema.</w:t>
             </w:r>
           </w:p>
         </w:tc>
@@ -33055,23 +32793,13 @@
                 <w:szCs w:val="20"/>
               </w:rPr>
             </w:pPr>
-            <w:proofErr w:type="spellStart"/>
-            <w:r>
-              <w:rPr>
-                <w:rStyle w:val="Textoennegrita"/>
-                <w:sz w:val="20"/>
-                <w:szCs w:val="20"/>
-              </w:rPr>
-              <w:t>Pos</w:t>
-            </w:r>
-            <w:proofErr w:type="spellEnd"/>
-            <w:r>
-              <w:rPr>
-                <w:rStyle w:val="Textoennegrita"/>
-                <w:sz w:val="20"/>
-                <w:szCs w:val="20"/>
-              </w:rPr>
-              <w:t xml:space="preserve"> Condiciones</w:t>
+            <w:r>
+              <w:rPr>
+                <w:rStyle w:val="Textoennegrita"/>
+                <w:sz w:val="20"/>
+                <w:szCs w:val="20"/>
+              </w:rPr>
+              <w:t>Pos Condiciones</w:t>
             </w:r>
           </w:p>
         </w:tc>
@@ -33110,21 +32838,12 @@
               </w:rPr>
               <w:t xml:space="preserve">Se </w:t>
             </w:r>
-            <w:proofErr w:type="spellStart"/>
-            <w:r>
-              <w:rPr>
-                <w:sz w:val="20"/>
-                <w:szCs w:val="20"/>
-              </w:rPr>
-              <w:t>selecciono</w:t>
-            </w:r>
-            <w:proofErr w:type="spellEnd"/>
-            <w:r>
-              <w:rPr>
-                <w:sz w:val="20"/>
-                <w:szCs w:val="20"/>
-              </w:rPr>
-              <w:t xml:space="preserve"> proyecto.</w:t>
+            <w:r>
+              <w:rPr>
+                <w:sz w:val="20"/>
+                <w:szCs w:val="20"/>
+              </w:rPr>
+              <w:t>selecciono proyecto.</w:t>
             </w:r>
           </w:p>
           <w:p>
@@ -33654,6 +33373,7 @@
                 <w:sz w:val="20"/>
                 <w:szCs w:val="20"/>
               </w:rPr>
+              <w:lastRenderedPageBreak/>
               <w:t>&lt;Imagen del prototipo de interfaz si aplica.&gt;</w:t>
             </w:r>
           </w:p>
@@ -33771,7 +33491,7 @@
         <w:tblW w:w="9214" w:type="dxa"/>
         <w:tblInd w:w="-34" w:type="dxa"/>
         <w:tblLayout w:type="fixed"/>
-        <w:tblLook w:val="04A0" w:firstRow="1" w:lastRow="0" w:firstColumn="1" w:lastColumn="0" w:noHBand="0" w:noVBand="1"/>
+        <w:tblLook w:val="04A0"/>
       </w:tblPr>
       <w:tblGrid>
         <w:gridCol w:w="1843"/>
@@ -34050,23 +33770,7 @@
                 <w:sz w:val="20"/>
                 <w:szCs w:val="20"/>
               </w:rPr>
-              <w:t xml:space="preserve">El ARRHH debe estar </w:t>
-            </w:r>
-            <w:proofErr w:type="spellStart"/>
-            <w:r>
-              <w:rPr>
-                <w:sz w:val="20"/>
-                <w:szCs w:val="20"/>
-              </w:rPr>
-              <w:t>logueado</w:t>
-            </w:r>
-            <w:proofErr w:type="spellEnd"/>
-            <w:r>
-              <w:rPr>
-                <w:sz w:val="20"/>
-                <w:szCs w:val="20"/>
-              </w:rPr>
-              <w:t xml:space="preserve"> en el sistema.</w:t>
+              <w:t>El ARRHH debe estar logueado en el sistema.</w:t>
             </w:r>
           </w:p>
         </w:tc>
@@ -34084,24 +33788,13 @@
                 <w:szCs w:val="20"/>
               </w:rPr>
             </w:pPr>
-            <w:proofErr w:type="spellStart"/>
-            <w:r>
-              <w:rPr>
-                <w:rStyle w:val="Textoennegrita"/>
-                <w:sz w:val="20"/>
-                <w:szCs w:val="20"/>
-              </w:rPr>
-              <w:lastRenderedPageBreak/>
-              <w:t>Pos</w:t>
-            </w:r>
-            <w:proofErr w:type="spellEnd"/>
-            <w:r>
-              <w:rPr>
-                <w:rStyle w:val="Textoennegrita"/>
-                <w:sz w:val="20"/>
-                <w:szCs w:val="20"/>
-              </w:rPr>
-              <w:t xml:space="preserve"> Condiciones</w:t>
+            <w:r>
+              <w:rPr>
+                <w:rStyle w:val="Textoennegrita"/>
+                <w:sz w:val="20"/>
+                <w:szCs w:val="20"/>
+              </w:rPr>
+              <w:t>Pos Condiciones</w:t>
             </w:r>
           </w:p>
         </w:tc>
@@ -34972,7 +34665,15 @@
                 <w:sz w:val="20"/>
                 <w:szCs w:val="20"/>
               </w:rPr>
-              <w:t>El sistema busca para el o los criterios de búsqueda  seleccionados (para el periodo ingresado, para la cuadrilla ingresada, para el empleado ingresado, para el documento ingresado) los documentos que cumplan dichos criterios y no encuentra documentos que cumplan con el o los criterios seleccionados.</w:t>
+              <w:t xml:space="preserve">El sistema busca para el o los criterios de búsqueda  seleccionados (para el periodo </w:t>
+            </w:r>
+            <w:r>
+              <w:rPr>
+                <w:sz w:val="20"/>
+                <w:szCs w:val="20"/>
+              </w:rPr>
+              <w:lastRenderedPageBreak/>
+              <w:t>ingresado, para la cuadrilla ingresada, para el empleado ingresado, para el documento ingresado) los documentos que cumplan dichos criterios y no encuentra documentos que cumplan con el o los criterios seleccionados.</w:t>
             </w:r>
           </w:p>
           <w:p>
@@ -35112,15 +34813,7 @@
                 <w:sz w:val="20"/>
                 <w:szCs w:val="20"/>
               </w:rPr>
-              <w:t xml:space="preserve">El sistema muestra el listado de los documentos para el o los criterios seleccionados visualizando para cada uno los siguientes datos: (Nro. documento, nombre, descripción, empleado, estado, fecha de </w:t>
-            </w:r>
-            <w:r>
-              <w:rPr>
-                <w:sz w:val="20"/>
-                <w:szCs w:val="20"/>
-              </w:rPr>
-              <w:lastRenderedPageBreak/>
-              <w:t>inicio de vigencia, fecha de fin de vigencia)</w:t>
+              <w:t>El sistema muestra el listado de los documentos para el o los criterios seleccionados visualizando para cada uno los siguientes datos: (Nro. documento, nombre, descripción, empleado, estado, fecha de inicio de vigencia, fecha de fin de vigencia)</w:t>
             </w:r>
           </w:p>
           <w:p>
@@ -35746,7 +35439,7 @@
         <w:tblW w:w="9214" w:type="dxa"/>
         <w:tblInd w:w="-34" w:type="dxa"/>
         <w:tblLayout w:type="fixed"/>
-        <w:tblLook w:val="04A0" w:firstRow="1" w:lastRow="0" w:firstColumn="1" w:lastColumn="0" w:noHBand="0" w:noVBand="1"/>
+        <w:tblLook w:val="04A0"/>
       </w:tblPr>
       <w:tblGrid>
         <w:gridCol w:w="1843"/>
@@ -36036,23 +35729,13 @@
                 <w:szCs w:val="20"/>
               </w:rPr>
             </w:pPr>
-            <w:proofErr w:type="spellStart"/>
-            <w:r>
-              <w:rPr>
-                <w:rStyle w:val="Textoennegrita"/>
-                <w:sz w:val="20"/>
-                <w:szCs w:val="20"/>
-              </w:rPr>
-              <w:t>Pos</w:t>
-            </w:r>
-            <w:proofErr w:type="spellEnd"/>
-            <w:r>
-              <w:rPr>
-                <w:rStyle w:val="Textoennegrita"/>
-                <w:sz w:val="20"/>
-                <w:szCs w:val="20"/>
-              </w:rPr>
-              <w:t xml:space="preserve"> Condiciones</w:t>
+            <w:r>
+              <w:rPr>
+                <w:rStyle w:val="Textoennegrita"/>
+                <w:sz w:val="20"/>
+                <w:szCs w:val="20"/>
+              </w:rPr>
+              <w:t>Pos Condiciones</w:t>
             </w:r>
           </w:p>
         </w:tc>
@@ -36160,6 +35843,7 @@
                 <w:sz w:val="20"/>
                 <w:szCs w:val="20"/>
               </w:rPr>
+              <w:lastRenderedPageBreak/>
               <w:t>Registros gestionados.</w:t>
             </w:r>
           </w:p>
@@ -36416,15 +36100,7 @@
                 <w:sz w:val="20"/>
                 <w:szCs w:val="20"/>
               </w:rPr>
-              <w:t xml:space="preserve">y </w:t>
-            </w:r>
-            <w:r>
-              <w:rPr>
-                <w:sz w:val="20"/>
-                <w:szCs w:val="20"/>
-              </w:rPr>
-              <w:lastRenderedPageBreak/>
-              <w:t>éste no se ejecuta con éxito.</w:t>
+              <w:t>y éste no se ejecuta con éxito.</w:t>
             </w:r>
           </w:p>
         </w:tc>
@@ -37297,6 +36973,7 @@
                 <w:sz w:val="20"/>
                 <w:szCs w:val="20"/>
               </w:rPr>
+              <w:lastRenderedPageBreak/>
               <w:t xml:space="preserve">Para modificar al registro seleccionado se llama al caso de uso </w:t>
             </w:r>
             <w:r>
@@ -37417,6 +37094,7 @@
                 <w:sz w:val="20"/>
                 <w:szCs w:val="20"/>
               </w:rPr>
+              <w:lastRenderedPageBreak/>
               <w:t>Temas Pendientes</w:t>
             </w:r>
           </w:p>
@@ -37524,7 +37202,6 @@
                 <w:sz w:val="20"/>
                 <w:szCs w:val="20"/>
               </w:rPr>
-              <w:lastRenderedPageBreak/>
               <w:t>- Gestionar Cuadrilla</w:t>
             </w:r>
           </w:p>
@@ -37672,7 +37349,6 @@
                 <w:sz w:val="20"/>
                 <w:szCs w:val="20"/>
               </w:rPr>
-              <w:lastRenderedPageBreak/>
               <w:t>Casos de Uso que Extiende</w:t>
             </w:r>
           </w:p>
@@ -37901,7 +37577,7 @@
         <w:tblW w:w="9214" w:type="dxa"/>
         <w:tblInd w:w="-34" w:type="dxa"/>
         <w:tblLayout w:type="fixed"/>
-        <w:tblLook w:val="04A0" w:firstRow="1" w:lastRow="0" w:firstColumn="1" w:lastColumn="0" w:noHBand="0" w:noVBand="1"/>
+        <w:tblLook w:val="04A0"/>
       </w:tblPr>
       <w:tblGrid>
         <w:gridCol w:w="1843"/>
@@ -38205,23 +37881,13 @@
                 <w:szCs w:val="20"/>
               </w:rPr>
             </w:pPr>
-            <w:proofErr w:type="spellStart"/>
-            <w:r>
-              <w:rPr>
-                <w:rStyle w:val="Textoennegrita"/>
-                <w:sz w:val="20"/>
-                <w:szCs w:val="20"/>
-              </w:rPr>
-              <w:t>Pos</w:t>
-            </w:r>
-            <w:proofErr w:type="spellEnd"/>
-            <w:r>
-              <w:rPr>
-                <w:rStyle w:val="Textoennegrita"/>
-                <w:sz w:val="20"/>
-                <w:szCs w:val="20"/>
-              </w:rPr>
-              <w:t xml:space="preserve"> Condiciones</w:t>
+            <w:r>
+              <w:rPr>
+                <w:rStyle w:val="Textoennegrita"/>
+                <w:sz w:val="20"/>
+                <w:szCs w:val="20"/>
+              </w:rPr>
+              <w:t>Pos Condiciones</w:t>
             </w:r>
           </w:p>
         </w:tc>
@@ -38588,7 +38254,15 @@
                 <w:sz w:val="20"/>
                 <w:szCs w:val="20"/>
               </w:rPr>
-              <w:t xml:space="preserve">El sistema encuentra uno o más registros que cumplan con las condiciones de búsqueda y para cada uno de ellos muestra los  datos correspondientes </w:t>
+              <w:t xml:space="preserve">El sistema encuentra uno o más registros que cumplan con las condiciones de búsqueda y </w:t>
+            </w:r>
+            <w:r>
+              <w:rPr>
+                <w:sz w:val="20"/>
+                <w:szCs w:val="20"/>
+              </w:rPr>
+              <w:lastRenderedPageBreak/>
+              <w:t xml:space="preserve">para cada uno de ellos muestra los  datos correspondientes </w:t>
             </w:r>
             <w:proofErr w:type="gramStart"/>
             <w:r>
@@ -38665,6 +38339,7 @@
                 <w:sz w:val="20"/>
                 <w:szCs w:val="20"/>
               </w:rPr>
+              <w:lastRenderedPageBreak/>
               <w:t>Observaciones</w:t>
             </w:r>
           </w:p>
@@ -38813,7 +38488,6 @@
                 <w:sz w:val="20"/>
                 <w:szCs w:val="20"/>
               </w:rPr>
-              <w:lastRenderedPageBreak/>
               <w:t>- Consultar Permiso</w:t>
             </w:r>
           </w:p>
@@ -38871,7 +38545,6 @@
                 <w:sz w:val="20"/>
                 <w:szCs w:val="20"/>
               </w:rPr>
-              <w:lastRenderedPageBreak/>
               <w:t>Temas Pendientes</w:t>
             </w:r>
           </w:p>
@@ -39198,7 +38871,7 @@
         <w:tblW w:w="9214" w:type="dxa"/>
         <w:tblInd w:w="-34" w:type="dxa"/>
         <w:tblLayout w:type="fixed"/>
-        <w:tblLook w:val="04A0" w:firstRow="1" w:lastRow="0" w:firstColumn="1" w:lastColumn="0" w:noHBand="0" w:noVBand="1"/>
+        <w:tblLook w:val="04A0"/>
       </w:tblPr>
       <w:tblGrid>
         <w:gridCol w:w="1843"/>
@@ -39540,23 +39213,13 @@
                 <w:szCs w:val="20"/>
               </w:rPr>
             </w:pPr>
-            <w:proofErr w:type="spellStart"/>
-            <w:r>
-              <w:rPr>
-                <w:rStyle w:val="Textoennegrita"/>
-                <w:sz w:val="20"/>
-                <w:szCs w:val="20"/>
-              </w:rPr>
-              <w:t>Pos</w:t>
-            </w:r>
-            <w:proofErr w:type="spellEnd"/>
-            <w:r>
-              <w:rPr>
-                <w:rStyle w:val="Textoennegrita"/>
-                <w:sz w:val="20"/>
-                <w:szCs w:val="20"/>
-              </w:rPr>
-              <w:t xml:space="preserve"> Condiciones</w:t>
+            <w:r>
+              <w:rPr>
+                <w:rStyle w:val="Textoennegrita"/>
+                <w:sz w:val="20"/>
+                <w:szCs w:val="20"/>
+              </w:rPr>
+              <w:t>Pos Condiciones</w:t>
             </w:r>
           </w:p>
         </w:tc>
@@ -40057,23 +39720,7 @@
                 <w:sz w:val="20"/>
                 <w:szCs w:val="20"/>
               </w:rPr>
-              <w:t xml:space="preserve">El sistema verifica lo datos y estos </w:t>
-            </w:r>
-            <w:proofErr w:type="spellStart"/>
-            <w:r>
-              <w:rPr>
-                <w:sz w:val="20"/>
-                <w:szCs w:val="20"/>
-              </w:rPr>
-              <w:t>validos</w:t>
-            </w:r>
-            <w:proofErr w:type="spellEnd"/>
-            <w:r>
-              <w:rPr>
-                <w:sz w:val="20"/>
-                <w:szCs w:val="20"/>
-              </w:rPr>
-              <w:t>.</w:t>
+              <w:t>El sistema verifica lo datos y estos validos.</w:t>
             </w:r>
           </w:p>
           <w:p>
@@ -40093,23 +39740,7 @@
                 <w:sz w:val="20"/>
                 <w:szCs w:val="20"/>
               </w:rPr>
-              <w:t xml:space="preserve">El sistema verifica lo datos y estos no son </w:t>
-            </w:r>
-            <w:proofErr w:type="spellStart"/>
-            <w:r>
-              <w:rPr>
-                <w:sz w:val="20"/>
-                <w:szCs w:val="20"/>
-              </w:rPr>
-              <w:t>validos</w:t>
-            </w:r>
-            <w:proofErr w:type="spellEnd"/>
-            <w:r>
-              <w:rPr>
-                <w:sz w:val="20"/>
-                <w:szCs w:val="20"/>
-              </w:rPr>
-              <w:t>.</w:t>
+              <w:t>El sistema verifica lo datos y estos no son validos.</w:t>
             </w:r>
           </w:p>
           <w:p>
@@ -40190,6 +39821,7 @@
                 <w:sz w:val="20"/>
                 <w:szCs w:val="20"/>
               </w:rPr>
+              <w:lastRenderedPageBreak/>
               <w:t xml:space="preserve">El </w:t>
             </w:r>
             <w:r>
@@ -40470,7 +40102,6 @@
                 <w:sz w:val="20"/>
                 <w:szCs w:val="20"/>
               </w:rPr>
-              <w:lastRenderedPageBreak/>
               <w:t>El sistema informa la situación e indica los datos mínimos faltantes.</w:t>
             </w:r>
           </w:p>
@@ -41129,7 +40760,7 @@
         <w:tblW w:w="9214" w:type="dxa"/>
         <w:tblInd w:w="-34" w:type="dxa"/>
         <w:tblLayout w:type="fixed"/>
-        <w:tblLook w:val="04A0" w:firstRow="1" w:lastRow="0" w:firstColumn="1" w:lastColumn="0" w:noHBand="0" w:noVBand="1"/>
+        <w:tblLook w:val="04A0"/>
       </w:tblPr>
       <w:tblGrid>
         <w:gridCol w:w="1843"/>
@@ -41440,23 +41071,13 @@
                 <w:szCs w:val="20"/>
               </w:rPr>
             </w:pPr>
-            <w:proofErr w:type="spellStart"/>
-            <w:r>
-              <w:rPr>
-                <w:rStyle w:val="Textoennegrita"/>
-                <w:sz w:val="20"/>
-                <w:szCs w:val="20"/>
-              </w:rPr>
-              <w:t>Pos</w:t>
-            </w:r>
-            <w:proofErr w:type="spellEnd"/>
-            <w:r>
-              <w:rPr>
-                <w:rStyle w:val="Textoennegrita"/>
-                <w:sz w:val="20"/>
-                <w:szCs w:val="20"/>
-              </w:rPr>
-              <w:t xml:space="preserve"> Condiciones</w:t>
+            <w:r>
+              <w:rPr>
+                <w:rStyle w:val="Textoennegrita"/>
+                <w:sz w:val="20"/>
+                <w:szCs w:val="20"/>
+              </w:rPr>
+              <w:t>Pos Condiciones</w:t>
             </w:r>
           </w:p>
         </w:tc>
@@ -41698,6 +41319,7 @@
                 <w:sz w:val="20"/>
                 <w:szCs w:val="20"/>
               </w:rPr>
+              <w:lastRenderedPageBreak/>
               <w:t>El sistema solicita se confirme la des habilitación del registro seleccionado.</w:t>
             </w:r>
           </w:p>
@@ -41905,6 +41527,7 @@
                 <w:sz w:val="20"/>
                 <w:szCs w:val="20"/>
               </w:rPr>
+              <w:lastRenderedPageBreak/>
               <w:t>Temas Pendientes</w:t>
             </w:r>
           </w:p>
@@ -41982,7 +41605,6 @@
                 <w:sz w:val="20"/>
                 <w:szCs w:val="20"/>
               </w:rPr>
-              <w:lastRenderedPageBreak/>
               <w:t>Esta descripción se aplica para los Casos de Uso:</w:t>
             </w:r>
           </w:p>
@@ -42369,7 +41991,7 @@
         <w:tblW w:w="9214" w:type="dxa"/>
         <w:tblInd w:w="-34" w:type="dxa"/>
         <w:tblLayout w:type="fixed"/>
-        <w:tblLook w:val="04A0" w:firstRow="1" w:lastRow="0" w:firstColumn="1" w:lastColumn="0" w:noHBand="0" w:noVBand="1"/>
+        <w:tblLook w:val="04A0"/>
       </w:tblPr>
       <w:tblGrid>
         <w:gridCol w:w="1843"/>
@@ -42704,23 +42326,13 @@
                 <w:szCs w:val="20"/>
               </w:rPr>
             </w:pPr>
-            <w:proofErr w:type="spellStart"/>
-            <w:r>
-              <w:rPr>
-                <w:rStyle w:val="Textoennegrita"/>
-                <w:sz w:val="20"/>
-                <w:szCs w:val="20"/>
-              </w:rPr>
-              <w:t>Pos</w:t>
-            </w:r>
-            <w:proofErr w:type="spellEnd"/>
-            <w:r>
-              <w:rPr>
-                <w:rStyle w:val="Textoennegrita"/>
-                <w:sz w:val="20"/>
-                <w:szCs w:val="20"/>
-              </w:rPr>
-              <w:t xml:space="preserve"> Condiciones</w:t>
+            <w:r>
+              <w:rPr>
+                <w:rStyle w:val="Textoennegrita"/>
+                <w:sz w:val="20"/>
+                <w:szCs w:val="20"/>
+              </w:rPr>
+              <w:t>Pos Condiciones</w:t>
             </w:r>
           </w:p>
         </w:tc>
@@ -43023,23 +42635,7 @@
                 <w:sz w:val="20"/>
                 <w:szCs w:val="20"/>
               </w:rPr>
-              <w:t xml:space="preserve">El sistema verifica los datos modificados y estos son </w:t>
-            </w:r>
-            <w:proofErr w:type="spellStart"/>
-            <w:r>
-              <w:rPr>
-                <w:sz w:val="20"/>
-                <w:szCs w:val="20"/>
-              </w:rPr>
-              <w:t>validos</w:t>
-            </w:r>
-            <w:proofErr w:type="spellEnd"/>
-            <w:r>
-              <w:rPr>
-                <w:sz w:val="20"/>
-                <w:szCs w:val="20"/>
-              </w:rPr>
-              <w:t>.</w:t>
+              <w:t>El sistema verifica los datos modificados y estos son validos.</w:t>
             </w:r>
           </w:p>
           <w:p>
@@ -43060,25 +42656,7 @@
                 <w:sz w:val="20"/>
                 <w:szCs w:val="20"/>
               </w:rPr>
-              <w:t xml:space="preserve">El sistema verifica los datos modificados y estos NO son </w:t>
-            </w:r>
-            <w:proofErr w:type="spellStart"/>
-            <w:r>
-              <w:rPr>
-                <w:rFonts w:cs="Times New Roman"/>
-                <w:sz w:val="20"/>
-                <w:szCs w:val="20"/>
-              </w:rPr>
-              <w:t>validos</w:t>
-            </w:r>
-            <w:proofErr w:type="spellEnd"/>
-            <w:r>
-              <w:rPr>
-                <w:rFonts w:cs="Times New Roman"/>
-                <w:sz w:val="20"/>
-                <w:szCs w:val="20"/>
-              </w:rPr>
-              <w:t>.</w:t>
+              <w:t>El sistema verifica los datos modificados y estos NO son validos.</w:t>
             </w:r>
           </w:p>
           <w:p>
@@ -43250,6 +42828,7 @@
                 <w:sz w:val="20"/>
                 <w:szCs w:val="20"/>
               </w:rPr>
+              <w:lastRenderedPageBreak/>
               <w:t xml:space="preserve">El </w:t>
             </w:r>
             <w:r>
@@ -43466,6 +43045,7 @@
                 <w:sz w:val="20"/>
                 <w:szCs w:val="20"/>
               </w:rPr>
+              <w:lastRenderedPageBreak/>
               <w:t>Temas Pendientes</w:t>
             </w:r>
           </w:p>
@@ -43543,7 +43123,6 @@
                 <w:sz w:val="20"/>
                 <w:szCs w:val="20"/>
               </w:rPr>
-              <w:lastRenderedPageBreak/>
               <w:t>Esta descripción se aplica para los Casos de uso:</w:t>
             </w:r>
           </w:p>
@@ -44225,7 +43804,7 @@
 </file>
 
 <file path=word/endnotes.xml><?xml version="1.0" encoding="utf-8"?>
-<w:endnotes xmlns:wpc="http://schemas.microsoft.com/office/word/2010/wordprocessingCanvas" xmlns:mc="http://schemas.openxmlformats.org/markup-compatibility/2006" xmlns:o="urn:schemas-microsoft-com:office:office" xmlns:r="http://schemas.openxmlformats.org/officeDocument/2006/relationships" xmlns:m="http://schemas.openxmlformats.org/officeDocument/2006/math" xmlns:v="urn:schemas-microsoft-com:vml" xmlns:wp14="http://schemas.microsoft.com/office/word/2010/wordprocessingDrawing" xmlns:wp="http://schemas.openxmlformats.org/drawingml/2006/wordprocessingDrawing" xmlns:w10="urn:schemas-microsoft-com:office:word" xmlns:w="http://schemas.openxmlformats.org/wordprocessingml/2006/main" xmlns:w14="http://schemas.microsoft.com/office/word/2010/wordml" xmlns:wpg="http://schemas.microsoft.com/office/word/2010/wordprocessingGroup" xmlns:wpi="http://schemas.microsoft.com/office/word/2010/wordprocessingInk" xmlns:wne="http://schemas.microsoft.com/office/word/2006/wordml" xmlns:wps="http://schemas.microsoft.com/office/word/2010/wordprocessingShape" mc:Ignorable="w14 wp14">
+<w:endnotes xmlns:ve="http://schemas.openxmlformats.org/markup-compatibility/2006" xmlns:o="urn:schemas-microsoft-com:office:office" xmlns:r="http://schemas.openxmlformats.org/officeDocument/2006/relationships" xmlns:m="http://schemas.openxmlformats.org/officeDocument/2006/math" xmlns:v="urn:schemas-microsoft-com:vml" xmlns:wp="http://schemas.openxmlformats.org/drawingml/2006/wordprocessingDrawing" xmlns:w10="urn:schemas-microsoft-com:office:word" xmlns:w="http://schemas.openxmlformats.org/wordprocessingml/2006/main" xmlns:wne="http://schemas.microsoft.com/office/word/2006/wordml">
   <w:endnote w:type="separator" w:id="-1">
     <w:p>
       <w:pPr>
@@ -44250,7 +43829,7 @@
 </file>
 
 <file path=word/footer1.xml><?xml version="1.0" encoding="utf-8"?>
-<w:ftr xmlns:wpc="http://schemas.microsoft.com/office/word/2010/wordprocessingCanvas" xmlns:mc="http://schemas.openxmlformats.org/markup-compatibility/2006" xmlns:o="urn:schemas-microsoft-com:office:office" xmlns:r="http://schemas.openxmlformats.org/officeDocument/2006/relationships" xmlns:m="http://schemas.openxmlformats.org/officeDocument/2006/math" xmlns:v="urn:schemas-microsoft-com:vml" xmlns:wp14="http://schemas.microsoft.com/office/word/2010/wordprocessingDrawing" xmlns:wp="http://schemas.openxmlformats.org/drawingml/2006/wordprocessingDrawing" xmlns:w10="urn:schemas-microsoft-com:office:word" xmlns:w="http://schemas.openxmlformats.org/wordprocessingml/2006/main" xmlns:w14="http://schemas.microsoft.com/office/word/2010/wordml" xmlns:wpg="http://schemas.microsoft.com/office/word/2010/wordprocessingGroup" xmlns:wpi="http://schemas.microsoft.com/office/word/2010/wordprocessingInk" xmlns:wne="http://schemas.microsoft.com/office/word/2006/wordml" xmlns:wps="http://schemas.microsoft.com/office/word/2010/wordprocessingShape" mc:Ignorable="w14 wp14">
+<w:ftr xmlns:ve="http://schemas.openxmlformats.org/markup-compatibility/2006" xmlns:o="urn:schemas-microsoft-com:office:office" xmlns:r="http://schemas.openxmlformats.org/officeDocument/2006/relationships" xmlns:m="http://schemas.openxmlformats.org/officeDocument/2006/math" xmlns:v="urn:schemas-microsoft-com:vml" xmlns:wp="http://schemas.openxmlformats.org/drawingml/2006/wordprocessingDrawing" xmlns:w10="urn:schemas-microsoft-com:office:word" xmlns:w="http://schemas.openxmlformats.org/wordprocessingml/2006/main" xmlns:wne="http://schemas.microsoft.com/office/word/2006/wordml">
   <w:p>
     <w:pPr>
       <w:pStyle w:val="Piedepgina"/>
@@ -44266,7 +43845,7 @@
 </file>
 
 <file path=word/footer2.xml><?xml version="1.0" encoding="utf-8"?>
-<w:ftr xmlns:wpc="http://schemas.microsoft.com/office/word/2010/wordprocessingCanvas" xmlns:mc="http://schemas.openxmlformats.org/markup-compatibility/2006" xmlns:o="urn:schemas-microsoft-com:office:office" xmlns:r="http://schemas.openxmlformats.org/officeDocument/2006/relationships" xmlns:m="http://schemas.openxmlformats.org/officeDocument/2006/math" xmlns:v="urn:schemas-microsoft-com:vml" xmlns:wp14="http://schemas.microsoft.com/office/word/2010/wordprocessingDrawing" xmlns:wp="http://schemas.openxmlformats.org/drawingml/2006/wordprocessingDrawing" xmlns:w10="urn:schemas-microsoft-com:office:word" xmlns:w="http://schemas.openxmlformats.org/wordprocessingml/2006/main" xmlns:w14="http://schemas.microsoft.com/office/word/2010/wordml" xmlns:wpg="http://schemas.microsoft.com/office/word/2010/wordprocessingGroup" xmlns:wpi="http://schemas.microsoft.com/office/word/2010/wordprocessingInk" xmlns:wne="http://schemas.microsoft.com/office/word/2006/wordml" xmlns:wps="http://schemas.microsoft.com/office/word/2010/wordprocessingShape" mc:Ignorable="w14 wp14">
+<w:ftr xmlns:ve="http://schemas.openxmlformats.org/markup-compatibility/2006" xmlns:o="urn:schemas-microsoft-com:office:office" xmlns:r="http://schemas.openxmlformats.org/officeDocument/2006/relationships" xmlns:m="http://schemas.openxmlformats.org/officeDocument/2006/math" xmlns:v="urn:schemas-microsoft-com:vml" xmlns:wp="http://schemas.openxmlformats.org/drawingml/2006/wordprocessingDrawing" xmlns:w10="urn:schemas-microsoft-com:office:word" xmlns:w="http://schemas.openxmlformats.org/wordprocessingml/2006/main" xmlns:wne="http://schemas.microsoft.com/office/word/2006/wordml">
   <w:tbl>
     <w:tblPr>
       <w:tblStyle w:val="Tablaconcuadrcula"/>
@@ -44279,7 +43858,7 @@
         <w:insideH w:val="none" w:sz="0" w:space="0" w:color="auto"/>
         <w:insideV w:val="none" w:sz="0" w:space="0" w:color="auto"/>
       </w:tblBorders>
-      <w:tblLook w:val="04A0" w:firstRow="1" w:lastRow="0" w:firstColumn="1" w:lastColumn="0" w:noHBand="0" w:noVBand="1"/>
+      <w:tblLook w:val="04A0"/>
     </w:tblPr>
     <w:tblGrid>
       <w:gridCol w:w="9054"/>
@@ -44346,7 +43925,7 @@
                   <w:bCs/>
                   <w:noProof/>
                 </w:rPr>
-                <w:t>10</w:t>
+                <w:t>8</w:t>
               </w:r>
               <w:r>
                 <w:rPr>
@@ -44423,7 +44002,7 @@
 </file>
 
 <file path=word/footnotes.xml><?xml version="1.0" encoding="utf-8"?>
-<w:footnotes xmlns:wpc="http://schemas.microsoft.com/office/word/2010/wordprocessingCanvas" xmlns:mc="http://schemas.openxmlformats.org/markup-compatibility/2006" xmlns:o="urn:schemas-microsoft-com:office:office" xmlns:r="http://schemas.openxmlformats.org/officeDocument/2006/relationships" xmlns:m="http://schemas.openxmlformats.org/officeDocument/2006/math" xmlns:v="urn:schemas-microsoft-com:vml" xmlns:wp14="http://schemas.microsoft.com/office/word/2010/wordprocessingDrawing" xmlns:wp="http://schemas.openxmlformats.org/drawingml/2006/wordprocessingDrawing" xmlns:w10="urn:schemas-microsoft-com:office:word" xmlns:w="http://schemas.openxmlformats.org/wordprocessingml/2006/main" xmlns:w14="http://schemas.microsoft.com/office/word/2010/wordml" xmlns:wpg="http://schemas.microsoft.com/office/word/2010/wordprocessingGroup" xmlns:wpi="http://schemas.microsoft.com/office/word/2010/wordprocessingInk" xmlns:wne="http://schemas.microsoft.com/office/word/2006/wordml" xmlns:wps="http://schemas.microsoft.com/office/word/2010/wordprocessingShape" mc:Ignorable="w14 wp14">
+<w:footnotes xmlns:ve="http://schemas.openxmlformats.org/markup-compatibility/2006" xmlns:o="urn:schemas-microsoft-com:office:office" xmlns:r="http://schemas.openxmlformats.org/officeDocument/2006/relationships" xmlns:m="http://schemas.openxmlformats.org/officeDocument/2006/math" xmlns:v="urn:schemas-microsoft-com:vml" xmlns:wp="http://schemas.openxmlformats.org/drawingml/2006/wordprocessingDrawing" xmlns:w10="urn:schemas-microsoft-com:office:word" xmlns:w="http://schemas.openxmlformats.org/wordprocessingml/2006/main" xmlns:wne="http://schemas.microsoft.com/office/word/2006/wordml">
   <w:footnote w:type="separator" w:id="-1">
     <w:p>
       <w:pPr>
@@ -44448,7 +44027,7 @@
 </file>
 
 <file path=word/header1.xml><?xml version="1.0" encoding="utf-8"?>
-<w:hdr xmlns:wpc="http://schemas.microsoft.com/office/word/2010/wordprocessingCanvas" xmlns:mc="http://schemas.openxmlformats.org/markup-compatibility/2006" xmlns:o="urn:schemas-microsoft-com:office:office" xmlns:r="http://schemas.openxmlformats.org/officeDocument/2006/relationships" xmlns:m="http://schemas.openxmlformats.org/officeDocument/2006/math" xmlns:v="urn:schemas-microsoft-com:vml" xmlns:wp14="http://schemas.microsoft.com/office/word/2010/wordprocessingDrawing" xmlns:wp="http://schemas.openxmlformats.org/drawingml/2006/wordprocessingDrawing" xmlns:w10="urn:schemas-microsoft-com:office:word" xmlns:w="http://schemas.openxmlformats.org/wordprocessingml/2006/main" xmlns:w14="http://schemas.microsoft.com/office/word/2010/wordml" xmlns:wpg="http://schemas.microsoft.com/office/word/2010/wordprocessingGroup" xmlns:wpi="http://schemas.microsoft.com/office/word/2010/wordprocessingInk" xmlns:wne="http://schemas.microsoft.com/office/word/2006/wordml" xmlns:wps="http://schemas.microsoft.com/office/word/2010/wordprocessingShape" mc:Ignorable="w14 wp14">
+<w:hdr xmlns:ve="http://schemas.openxmlformats.org/markup-compatibility/2006" xmlns:o="urn:schemas-microsoft-com:office:office" xmlns:r="http://schemas.openxmlformats.org/officeDocument/2006/relationships" xmlns:m="http://schemas.openxmlformats.org/officeDocument/2006/math" xmlns:v="urn:schemas-microsoft-com:vml" xmlns:wp="http://schemas.openxmlformats.org/drawingml/2006/wordprocessingDrawing" xmlns:w10="urn:schemas-microsoft-com:office:word" xmlns:w="http://schemas.openxmlformats.org/wordprocessingml/2006/main" xmlns:wne="http://schemas.microsoft.com/office/word/2006/wordml">
   <w:p>
     <w:pPr>
       <w:pStyle w:val="Encabezado"/>
@@ -44458,7 +44037,7 @@
 </file>
 
 <file path=word/header2.xml><?xml version="1.0" encoding="utf-8"?>
-<w:hdr xmlns:wpc="http://schemas.microsoft.com/office/word/2010/wordprocessingCanvas" xmlns:mc="http://schemas.openxmlformats.org/markup-compatibility/2006" xmlns:o="urn:schemas-microsoft-com:office:office" xmlns:r="http://schemas.openxmlformats.org/officeDocument/2006/relationships" xmlns:m="http://schemas.openxmlformats.org/officeDocument/2006/math" xmlns:v="urn:schemas-microsoft-com:vml" xmlns:wp14="http://schemas.microsoft.com/office/word/2010/wordprocessingDrawing" xmlns:wp="http://schemas.openxmlformats.org/drawingml/2006/wordprocessingDrawing" xmlns:w10="urn:schemas-microsoft-com:office:word" xmlns:w="http://schemas.openxmlformats.org/wordprocessingml/2006/main" xmlns:w14="http://schemas.microsoft.com/office/word/2010/wordml" xmlns:wpg="http://schemas.microsoft.com/office/word/2010/wordprocessingGroup" xmlns:wpi="http://schemas.microsoft.com/office/word/2010/wordprocessingInk" xmlns:wne="http://schemas.microsoft.com/office/word/2006/wordml" xmlns:wps="http://schemas.microsoft.com/office/word/2010/wordprocessingShape" mc:Ignorable="w14 wp14">
+<w:hdr xmlns:ve="http://schemas.openxmlformats.org/markup-compatibility/2006" xmlns:o="urn:schemas-microsoft-com:office:office" xmlns:r="http://schemas.openxmlformats.org/officeDocument/2006/relationships" xmlns:m="http://schemas.openxmlformats.org/officeDocument/2006/math" xmlns:v="urn:schemas-microsoft-com:vml" xmlns:wp="http://schemas.openxmlformats.org/drawingml/2006/wordprocessingDrawing" xmlns:w10="urn:schemas-microsoft-com:office:word" xmlns:w="http://schemas.openxmlformats.org/wordprocessingml/2006/main" xmlns:wne="http://schemas.microsoft.com/office/word/2006/wordml">
   <w:tbl>
     <w:tblPr>
       <w:tblStyle w:val="Tablaconcuadrcula"/>
@@ -44471,7 +44050,7 @@
         <w:insideH w:val="none" w:sz="0" w:space="0" w:color="auto"/>
         <w:insideV w:val="none" w:sz="0" w:space="0" w:color="auto"/>
       </w:tblBorders>
-      <w:tblLook w:val="04A0" w:firstRow="1" w:lastRow="0" w:firstColumn="1" w:lastColumn="0" w:noHBand="0" w:noVBand="1"/>
+      <w:tblLook w:val="04A0"/>
     </w:tblPr>
     <w:tblGrid>
       <w:gridCol w:w="7196"/>
@@ -44576,7 +44155,7 @@
 </file>
 
 <file path=word/numbering.xml><?xml version="1.0" encoding="utf-8"?>
-<w:numbering xmlns:wpc="http://schemas.microsoft.com/office/word/2010/wordprocessingCanvas" xmlns:mc="http://schemas.openxmlformats.org/markup-compatibility/2006" xmlns:o="urn:schemas-microsoft-com:office:office" xmlns:r="http://schemas.openxmlformats.org/officeDocument/2006/relationships" xmlns:m="http://schemas.openxmlformats.org/officeDocument/2006/math" xmlns:v="urn:schemas-microsoft-com:vml" xmlns:wp14="http://schemas.microsoft.com/office/word/2010/wordprocessingDrawing" xmlns:wp="http://schemas.openxmlformats.org/drawingml/2006/wordprocessingDrawing" xmlns:w10="urn:schemas-microsoft-com:office:word" xmlns:w="http://schemas.openxmlformats.org/wordprocessingml/2006/main" xmlns:w14="http://schemas.microsoft.com/office/word/2010/wordml" xmlns:wpg="http://schemas.microsoft.com/office/word/2010/wordprocessingGroup" xmlns:wpi="http://schemas.microsoft.com/office/word/2010/wordprocessingInk" xmlns:wne="http://schemas.microsoft.com/office/word/2006/wordml" xmlns:wps="http://schemas.microsoft.com/office/word/2010/wordprocessingShape" mc:Ignorable="w14 wp14">
+<w:numbering xmlns:ve="http://schemas.openxmlformats.org/markup-compatibility/2006" xmlns:o="urn:schemas-microsoft-com:office:office" xmlns:r="http://schemas.openxmlformats.org/officeDocument/2006/relationships" xmlns:m="http://schemas.openxmlformats.org/officeDocument/2006/math" xmlns:v="urn:schemas-microsoft-com:vml" xmlns:wp="http://schemas.openxmlformats.org/drawingml/2006/wordprocessingDrawing" xmlns:w10="urn:schemas-microsoft-com:office:word" xmlns:w="http://schemas.openxmlformats.org/wordprocessingml/2006/main" xmlns:wne="http://schemas.microsoft.com/office/word/2006/wordml">
   <w:abstractNum w:abstractNumId="0">
     <w:nsid w:val="049E43D7"/>
     <w:multiLevelType w:val="hybridMultilevel"/>
@@ -50815,7 +50394,7 @@
 </file>
 
 <file path=word/styles.xml><?xml version="1.0" encoding="utf-8"?>
-<w:styles xmlns:mc="http://schemas.openxmlformats.org/markup-compatibility/2006" xmlns:r="http://schemas.openxmlformats.org/officeDocument/2006/relationships" xmlns:w="http://schemas.openxmlformats.org/wordprocessingml/2006/main" xmlns:w14="http://schemas.microsoft.com/office/word/2010/wordml" mc:Ignorable="w14">
+<w:styles xmlns:r="http://schemas.openxmlformats.org/officeDocument/2006/relationships" xmlns:w="http://schemas.openxmlformats.org/wordprocessingml/2006/main">
   <w:docDefaults>
     <w:rPrDefault>
       <w:rPr>
@@ -50996,7 +50575,7 @@
       <w:rFonts w:asciiTheme="majorHAnsi" w:eastAsiaTheme="majorEastAsia" w:hAnsiTheme="majorHAnsi" w:cstheme="majorBidi"/>
       <w:b/>
       <w:bCs/>
-      <w:color w:val="376092" w:themeColor="accent1" w:themeShade="BF"/>
+      <w:color w:val="365F91" w:themeColor="accent1" w:themeShade="BF"/>
       <w:sz w:val="28"/>
       <w:szCs w:val="28"/>
     </w:rPr>
@@ -51058,6 +50637,7 @@
     <w:uiPriority w:val="99"/>
     <w:semiHidden/>
     <w:unhideWhenUsed/>
+    <w:qFormat/>
     <w:tblPr>
       <w:tblInd w:w="0" w:type="dxa"/>
       <w:tblCellMar>
@@ -51125,7 +50705,7 @@
       <w:rFonts w:asciiTheme="majorHAnsi" w:eastAsiaTheme="majorEastAsia" w:hAnsiTheme="majorHAnsi" w:cstheme="majorBidi"/>
       <w:b/>
       <w:bCs/>
-      <w:color w:val="376092" w:themeColor="accent1" w:themeShade="BF"/>
+      <w:color w:val="365F91" w:themeColor="accent1" w:themeShade="BF"/>
       <w:sz w:val="28"/>
       <w:szCs w:val="28"/>
     </w:rPr>
@@ -51888,34 +51468,34 @@
         <a:sysClr val="window" lastClr="FFFFFF"/>
       </a:lt1>
       <a:dk2>
-        <a:srgbClr xmlns:mc="http://schemas.openxmlformats.org/markup-compatibility/2006" xmlns:a14="http://schemas.microsoft.com/office/drawing/2010/main" val="1F497D" mc:Ignorable=""/>
+        <a:srgbClr val="1F497D"/>
       </a:dk2>
       <a:lt2>
-        <a:srgbClr xmlns:mc="http://schemas.openxmlformats.org/markup-compatibility/2006" xmlns:a14="http://schemas.microsoft.com/office/drawing/2010/main" val="EEECE1" mc:Ignorable=""/>
+        <a:srgbClr val="EEECE1"/>
       </a:lt2>
       <a:accent1>
-        <a:srgbClr xmlns:mc="http://schemas.openxmlformats.org/markup-compatibility/2006" xmlns:a14="http://schemas.microsoft.com/office/drawing/2010/main" val="4F81BD" mc:Ignorable=""/>
+        <a:srgbClr val="4F81BD"/>
       </a:accent1>
       <a:accent2>
-        <a:srgbClr xmlns:mc="http://schemas.openxmlformats.org/markup-compatibility/2006" xmlns:a14="http://schemas.microsoft.com/office/drawing/2010/main" val="C0504D" mc:Ignorable=""/>
+        <a:srgbClr val="C0504D"/>
       </a:accent2>
       <a:accent3>
-        <a:srgbClr xmlns:mc="http://schemas.openxmlformats.org/markup-compatibility/2006" xmlns:a14="http://schemas.microsoft.com/office/drawing/2010/main" val="9BBB59" mc:Ignorable=""/>
+        <a:srgbClr val="9BBB59"/>
       </a:accent3>
       <a:accent4>
-        <a:srgbClr xmlns:mc="http://schemas.openxmlformats.org/markup-compatibility/2006" xmlns:a14="http://schemas.microsoft.com/office/drawing/2010/main" val="8064A2" mc:Ignorable=""/>
+        <a:srgbClr val="8064A2"/>
       </a:accent4>
       <a:accent5>
-        <a:srgbClr xmlns:mc="http://schemas.openxmlformats.org/markup-compatibility/2006" xmlns:a14="http://schemas.microsoft.com/office/drawing/2010/main" val="4BACC6" mc:Ignorable=""/>
+        <a:srgbClr val="4BACC6"/>
       </a:accent5>
       <a:accent6>
-        <a:srgbClr xmlns:mc="http://schemas.openxmlformats.org/markup-compatibility/2006" xmlns:a14="http://schemas.microsoft.com/office/drawing/2010/main" val="F79646" mc:Ignorable=""/>
+        <a:srgbClr val="F79646"/>
       </a:accent6>
       <a:hlink>
-        <a:srgbClr xmlns:mc="http://schemas.openxmlformats.org/markup-compatibility/2006" xmlns:a14="http://schemas.microsoft.com/office/drawing/2010/main" val="0000FF" mc:Ignorable=""/>
+        <a:srgbClr val="0000FF"/>
       </a:hlink>
       <a:folHlink>
-        <a:srgbClr xmlns:mc="http://schemas.openxmlformats.org/markup-compatibility/2006" xmlns:a14="http://schemas.microsoft.com/office/drawing/2010/main" val="800080" mc:Ignorable=""/>
+        <a:srgbClr val="800080"/>
       </a:folHlink>
     </a:clrScheme>
     <a:fontScheme name="Office">
@@ -52069,7 +51649,7 @@
         <a:effectStyle>
           <a:effectLst>
             <a:outerShdw blurRad="40000" dist="20000" dir="5400000" rotWithShape="0">
-              <a:srgbClr xmlns:mc="http://schemas.openxmlformats.org/markup-compatibility/2006" xmlns:a14="http://schemas.microsoft.com/office/drawing/2010/main" val="000000" mc:Ignorable="">
+              <a:srgbClr val="000000">
                 <a:alpha val="38000"/>
               </a:srgbClr>
             </a:outerShdw>
@@ -52078,7 +51658,7 @@
         <a:effectStyle>
           <a:effectLst>
             <a:outerShdw blurRad="40000" dist="23000" dir="5400000" rotWithShape="0">
-              <a:srgbClr xmlns:mc="http://schemas.openxmlformats.org/markup-compatibility/2006" xmlns:a14="http://schemas.microsoft.com/office/drawing/2010/main" val="000000" mc:Ignorable="">
+              <a:srgbClr val="000000">
                 <a:alpha val="35000"/>
               </a:srgbClr>
             </a:outerShdw>
@@ -52087,7 +51667,7 @@
         <a:effectStyle>
           <a:effectLst>
             <a:outerShdw blurRad="40000" dist="23000" dir="5400000" rotWithShape="0">
-              <a:srgbClr xmlns:mc="http://schemas.openxmlformats.org/markup-compatibility/2006" xmlns:a14="http://schemas.microsoft.com/office/drawing/2010/main" val="000000" mc:Ignorable="">
+              <a:srgbClr val="000000">
                 <a:alpha val="35000"/>
               </a:srgbClr>
             </a:outerShdw>
@@ -52190,7 +51770,7 @@
 </file>
 
 <file path=customXml/itemProps2.xml><?xml version="1.0" encoding="utf-8"?>
-<ds:datastoreItem xmlns:ds="http://schemas.openxmlformats.org/officeDocument/2006/customXml" ds:itemID="{6B178705-92ED-4230-8666-72980634C241}">
+<ds:datastoreItem xmlns:ds="http://schemas.openxmlformats.org/officeDocument/2006/customXml" ds:itemID="{3F50D362-F24A-435B-A5D2-DA84F82DA0D7}">
   <ds:schemaRefs>
     <ds:schemaRef ds:uri="http://schemas.openxmlformats.org/officeDocument/2006/bibliography"/>
   </ds:schemaRefs>
@@ -52198,7 +51778,7 @@
 </file>
 
 <file path=customXml/itemProps3.xml><?xml version="1.0" encoding="utf-8"?>
-<ds:datastoreItem xmlns:ds="http://schemas.openxmlformats.org/officeDocument/2006/customXml" ds:itemID="{FE506FD3-84AF-4C7B-9207-4181D2238711}">
+<ds:datastoreItem xmlns:ds="http://schemas.openxmlformats.org/officeDocument/2006/customXml" ds:itemID="{00EDD890-BFE5-46FC-B231-732B89CD09CF}">
   <ds:schemaRefs>
     <ds:schemaRef ds:uri="http://schemas.openxmlformats.org/officeDocument/2006/bibliography"/>
   </ds:schemaRefs>

</xml_diff>